<commit_message>
"export changes to pdf and docx"
</commit_message>
<xml_diff>
--- a/resume_mrm.docx
+++ b/resume_mrm.docx
@@ -192,7 +192,27 @@
           <w:szCs w:val="18"/>
           <w:rtl w:val="0"/>
         </w:rPr>
-        <w:t>Javascript, C#, Node, PHP, Java, C, Python, Perl</w:t>
+        <w:t xml:space="preserve">Javascript, C#, </w:t>
+      </w:r>
+      <w:r>
+        <w:rPr>
+          <w:rFonts w:ascii="Verdana"/>
+          <w:sz w:val="18"/>
+          <w:szCs w:val="18"/>
+          <w:rtl w:val="0"/>
+          <w:lang w:val="en-US"/>
+        </w:rPr>
+        <w:t xml:space="preserve">Visual Basic, </w:t>
+      </w:r>
+      <w:r>
+        <w:rPr>
+          <w:rFonts w:ascii="Verdana"/>
+          <w:sz w:val="18"/>
+          <w:szCs w:val="18"/>
+          <w:rtl w:val="0"/>
+          <w:lang w:val="en-US"/>
+        </w:rPr>
+        <w:t>Node, PHP, Java, C, Python, Perl</w:t>
       </w:r>
     </w:p>
     <w:p>
@@ -517,6 +537,323 @@
           <w:lang w:val="en-US"/>
         </w:rPr>
         <w:t>Work Experience</w:t>
+      </w:r>
+      <w:r>
+        <w:rPr>
+          <w:rFonts w:ascii="Verdana" w:cs="Verdana" w:hAnsi="Verdana" w:eastAsia="Verdana"/>
+          <w:b w:val="1"/>
+          <w:bCs w:val="1"/>
+          <w:sz w:val="18"/>
+          <w:szCs w:val="18"/>
+        </w:rPr>
+        <w:br w:type="textWrapping"/>
+        <w:br w:type="textWrapping"/>
+      </w:r>
+      <w:hyperlink r:id="rId6" w:history="1">
+        <w:r>
+          <w:rPr>
+            <w:rStyle w:val="Hyperlink.1"/>
+            <w:rFonts w:ascii="Verdana"/>
+            <w:b w:val="1"/>
+            <w:bCs w:val="1"/>
+            <w:color w:val="0432ff"/>
+            <w:sz w:val="18"/>
+            <w:szCs w:val="18"/>
+            <w:rtl w:val="0"/>
+            <w:lang w:val="en-US"/>
+          </w:rPr>
+          <w:t>Leidos</w:t>
+        </w:r>
+      </w:hyperlink>
+      <w:r>
+        <w:rPr>
+          <w:rFonts w:ascii="Verdana"/>
+          <w:b w:val="1"/>
+          <w:bCs w:val="1"/>
+          <w:sz w:val="18"/>
+          <w:szCs w:val="18"/>
+          <w:rtl w:val="0"/>
+          <w:lang w:val="en-US"/>
+        </w:rPr>
+        <w:t>, Mechanicsburg, PA</w:t>
+      </w:r>
+      <w:r>
+        <w:rPr>
+          <w:rFonts w:ascii="Verdana" w:cs="Verdana" w:hAnsi="Verdana" w:eastAsia="Verdana"/>
+          <w:b w:val="1"/>
+          <w:bCs w:val="1"/>
+          <w:sz w:val="18"/>
+          <w:szCs w:val="18"/>
+        </w:rPr>
+        <w:br w:type="textWrapping"/>
+        <w:br w:type="textWrapping"/>
+      </w:r>
+      <w:r>
+        <w:rPr>
+          <w:rFonts w:ascii="Verdana"/>
+          <w:b w:val="0"/>
+          <w:bCs w:val="0"/>
+          <w:i w:val="1"/>
+          <w:iCs w:val="1"/>
+          <w:sz w:val="18"/>
+          <w:szCs w:val="18"/>
+          <w:rtl w:val="0"/>
+          <w:lang w:val="en-US"/>
+        </w:rPr>
+        <w:t>Software Engineer (TEKsystems Contractor), November 2014 - Preset</w:t>
+      </w:r>
+      <w:r>
+        <w:rPr>
+          <w:rFonts w:ascii="Verdana" w:cs="Verdana" w:hAnsi="Verdana" w:eastAsia="Verdana"/>
+          <w:b w:val="0"/>
+          <w:bCs w:val="0"/>
+          <w:i w:val="1"/>
+          <w:iCs w:val="1"/>
+          <w:sz w:val="18"/>
+          <w:szCs w:val="18"/>
+        </w:rPr>
+        <w:br w:type="textWrapping"/>
+      </w:r>
+      <w:r>
+        <w:rPr>
+          <w:rFonts w:ascii="Verdana" w:cs="Verdana" w:hAnsi="Verdana" w:eastAsia="Verdana"/>
+          <w:b w:val="1"/>
+          <w:bCs w:val="1"/>
+          <w:sz w:val="18"/>
+          <w:szCs w:val="18"/>
+        </w:rPr>
+        <w:br w:type="textWrapping"/>
+      </w:r>
+      <w:r>
+        <w:rPr>
+          <w:rFonts w:hAnsi="Verdana" w:hint="default"/>
+          <w:b w:val="1"/>
+          <w:bCs w:val="1"/>
+          <w:sz w:val="18"/>
+          <w:szCs w:val="18"/>
+          <w:rtl w:val="0"/>
+        </w:rPr>
+        <w:t xml:space="preserve">☐ </w:t>
+      </w:r>
+      <w:r>
+        <w:rPr>
+          <w:rFonts w:ascii="Verdana"/>
+          <w:b w:val="0"/>
+          <w:bCs w:val="0"/>
+          <w:sz w:val="18"/>
+          <w:szCs w:val="18"/>
+          <w:rtl w:val="0"/>
+          <w:lang w:val="en-US"/>
+        </w:rPr>
+        <w:t xml:space="preserve">Repair and augment an ASP.Net web forms application written in </w:t>
+      </w:r>
+      <w:r>
+        <w:rPr>
+          <w:rFonts w:ascii="Verdana"/>
+          <w:b w:val="0"/>
+          <w:bCs w:val="0"/>
+          <w:sz w:val="18"/>
+          <w:szCs w:val="18"/>
+          <w:rtl w:val="0"/>
+        </w:rPr>
+        <w:t>V</w:t>
+      </w:r>
+      <w:r>
+        <w:rPr>
+          <w:rFonts w:ascii="Verdana"/>
+          <w:b w:val="0"/>
+          <w:bCs w:val="0"/>
+          <w:sz w:val="18"/>
+          <w:szCs w:val="18"/>
+          <w:rtl w:val="0"/>
+          <w:lang w:val="en-US"/>
+        </w:rPr>
+        <w:t xml:space="preserve">isual Basic. </w:t>
+      </w:r>
+      <w:r>
+        <w:rPr>
+          <w:rFonts w:ascii="Verdana" w:cs="Verdana" w:hAnsi="Verdana" w:eastAsia="Verdana"/>
+          <w:b w:val="0"/>
+          <w:bCs w:val="0"/>
+          <w:sz w:val="18"/>
+          <w:szCs w:val="18"/>
+        </w:rPr>
+        <w:br w:type="textWrapping"/>
+      </w:r>
+      <w:r>
+        <w:rPr>
+          <w:rFonts w:hAnsi="Verdana" w:hint="default"/>
+          <w:b w:val="0"/>
+          <w:bCs w:val="0"/>
+          <w:sz w:val="18"/>
+          <w:szCs w:val="18"/>
+          <w:rtl w:val="0"/>
+        </w:rPr>
+        <w:t xml:space="preserve">☐ </w:t>
+      </w:r>
+      <w:r>
+        <w:rPr>
+          <w:rFonts w:ascii="Verdana"/>
+          <w:b w:val="0"/>
+          <w:bCs w:val="0"/>
+          <w:sz w:val="18"/>
+          <w:szCs w:val="18"/>
+          <w:rtl w:val="0"/>
+          <w:lang w:val="en-US"/>
+        </w:rPr>
+        <w:t>Web application used by the military for supply chain management</w:t>
+      </w:r>
+      <w:r>
+        <w:rPr>
+          <w:rFonts w:ascii="Verdana" w:cs="Verdana" w:hAnsi="Verdana" w:eastAsia="Verdana"/>
+          <w:b w:val="0"/>
+          <w:bCs w:val="0"/>
+          <w:sz w:val="18"/>
+          <w:szCs w:val="18"/>
+        </w:rPr>
+        <w:br w:type="textWrapping"/>
+      </w:r>
+      <w:r>
+        <w:rPr>
+          <w:rFonts w:hAnsi="Verdana" w:hint="default"/>
+          <w:b w:val="0"/>
+          <w:bCs w:val="0"/>
+          <w:sz w:val="18"/>
+          <w:szCs w:val="18"/>
+          <w:rtl w:val="0"/>
+        </w:rPr>
+        <w:t xml:space="preserve">☐ </w:t>
+      </w:r>
+      <w:r>
+        <w:rPr>
+          <w:rFonts w:ascii="Verdana"/>
+          <w:b w:val="0"/>
+          <w:bCs w:val="0"/>
+          <w:sz w:val="18"/>
+          <w:szCs w:val="18"/>
+          <w:rtl w:val="0"/>
+          <w:lang w:val="en-US"/>
+        </w:rPr>
+        <w:t xml:space="preserve">Debug and refactor enormous codebase of VB, TSQL, JS/CSS/HTML. </w:t>
+      </w:r>
+      <w:r>
+        <w:rPr>
+          <w:rFonts w:ascii="Verdana"/>
+          <w:b w:val="0"/>
+          <w:bCs w:val="0"/>
+          <w:sz w:val="18"/>
+          <w:szCs w:val="18"/>
+          <w:rtl w:val="0"/>
+          <w:lang w:val="en-US"/>
+        </w:rPr>
+        <w:t>Designed primarily to Internet Explorer 8</w:t>
+      </w:r>
+      <w:r>
+        <w:rPr>
+          <w:rFonts w:ascii="Verdana"/>
+          <w:b w:val="0"/>
+          <w:bCs w:val="0"/>
+          <w:sz w:val="18"/>
+          <w:szCs w:val="18"/>
+          <w:rtl w:val="0"/>
+          <w:lang w:val="en-US"/>
+        </w:rPr>
+        <w:t xml:space="preserve">. </w:t>
+      </w:r>
+    </w:p>
+    <w:p>
+      <w:pPr>
+        <w:pStyle w:val="Body"/>
+        <w:rPr>
+          <w:rFonts w:ascii="Verdana" w:cs="Verdana" w:hAnsi="Verdana" w:eastAsia="Verdana"/>
+          <w:sz w:val="18"/>
+          <w:szCs w:val="18"/>
+        </w:rPr>
+      </w:pPr>
+      <w:r>
+        <w:rPr>
+          <w:rFonts w:hAnsi="Verdana" w:hint="default"/>
+          <w:sz w:val="18"/>
+          <w:szCs w:val="18"/>
+          <w:rtl w:val="0"/>
+        </w:rPr>
+        <w:t xml:space="preserve">☐ </w:t>
+      </w:r>
+      <w:r>
+        <w:rPr>
+          <w:rFonts w:ascii="Verdana"/>
+          <w:sz w:val="18"/>
+          <w:szCs w:val="18"/>
+          <w:rtl w:val="0"/>
+          <w:lang w:val="en-US"/>
+        </w:rPr>
+        <w:t>W</w:t>
+      </w:r>
+      <w:r>
+        <w:rPr>
+          <w:rFonts w:ascii="Verdana"/>
+          <w:sz w:val="18"/>
+          <w:szCs w:val="18"/>
+          <w:rtl w:val="0"/>
+          <w:lang w:val="en-US"/>
+        </w:rPr>
+        <w:t>ork in Visual Studio</w:t>
+      </w:r>
+      <w:r>
+        <w:rPr>
+          <w:rFonts w:ascii="Verdana"/>
+          <w:sz w:val="18"/>
+          <w:szCs w:val="18"/>
+          <w:rtl w:val="0"/>
+          <w:lang w:val="en-US"/>
+        </w:rPr>
+        <w:t>,</w:t>
+      </w:r>
+      <w:r>
+        <w:rPr>
+          <w:rFonts w:ascii="Verdana"/>
+          <w:sz w:val="18"/>
+          <w:szCs w:val="18"/>
+          <w:rtl w:val="0"/>
+          <w:lang w:val="fr-FR"/>
+        </w:rPr>
+        <w:t xml:space="preserve"> SQL Server Management Studio </w:t>
+      </w:r>
+      <w:r>
+        <w:rPr>
+          <w:rFonts w:ascii="Verdana"/>
+          <w:sz w:val="18"/>
+          <w:szCs w:val="18"/>
+          <w:rtl w:val="0"/>
+          <w:lang w:val="en-US"/>
+        </w:rPr>
+        <w:t>and Team Foundation Server manager.</w:t>
+      </w:r>
+    </w:p>
+    <w:p>
+      <w:pPr>
+        <w:pStyle w:val="Body"/>
+        <w:numPr>
+          <w:ilvl w:val="0"/>
+          <w:numId w:val="3"/>
+        </w:numPr>
+        <w:ind w:left="147"/>
+        <w:rPr>
+          <w:rFonts w:ascii="Verdana" w:cs="Verdana" w:hAnsi="Verdana" w:eastAsia="Verdana"/>
+          <w:position w:val="-2"/>
+          <w:sz w:val="18"/>
+          <w:szCs w:val="18"/>
+        </w:rPr>
+      </w:pPr>
+      <w:r>
+        <w:rPr>
+          <w:rFonts w:ascii="Verdana"/>
+          <w:sz w:val="18"/>
+          <w:szCs w:val="18"/>
+          <w:rtl w:val="0"/>
+          <w:lang w:val="en-US"/>
+        </w:rPr>
+        <w:t xml:space="preserve"> Use Team Foundation Server (Server Workspaces) for version control, Agile method for cooperation.</w:t>
       </w:r>
     </w:p>
     <w:p>
@@ -545,7 +882,7 @@
           <w:szCs w:val="18"/>
         </w:rPr>
       </w:pPr>
-      <w:hyperlink r:id="rId6" w:history="1">
+      <w:hyperlink r:id="rId7" w:history="1">
         <w:r>
           <w:rPr>
             <w:rStyle w:val="Hyperlink.1"/>
@@ -667,7 +1004,104 @@
           <w:rtl w:val="0"/>
           <w:lang w:val="en-US"/>
         </w:rPr>
-        <w:t>Create functionality for sharing map configurations among specified groups of users.</w:t>
+        <w:t xml:space="preserve">Design database schema and implement with PL/SQL, implement ORM and MVC with NHibernate via Visual Studio. </w:t>
+      </w:r>
+      <w:r>
+        <w:rPr>
+          <w:rFonts w:hAnsi="Verdana" w:hint="default"/>
+          <w:sz w:val="18"/>
+          <w:szCs w:val="18"/>
+          <w:rtl w:val="0"/>
+        </w:rPr>
+        <w:t xml:space="preserve">☐ </w:t>
+      </w:r>
+      <w:r>
+        <w:rPr>
+          <w:rFonts w:ascii="Verdana"/>
+          <w:sz w:val="18"/>
+          <w:szCs w:val="18"/>
+          <w:rtl w:val="0"/>
+          <w:lang w:val="nl-NL"/>
+        </w:rPr>
+        <w:t>Use Razor, jQuery, Bootstrap</w:t>
+      </w:r>
+      <w:r>
+        <w:rPr>
+          <w:rFonts w:ascii="Verdana"/>
+          <w:sz w:val="18"/>
+          <w:szCs w:val="18"/>
+          <w:rtl w:val="0"/>
+          <w:lang w:val="en-US"/>
+        </w:rPr>
+        <w:t xml:space="preserve">, etc. </w:t>
+      </w:r>
+      <w:r>
+        <w:rPr>
+          <w:rFonts w:ascii="Verdana"/>
+          <w:sz w:val="18"/>
+          <w:szCs w:val="18"/>
+          <w:rtl w:val="0"/>
+        </w:rPr>
+        <w:t xml:space="preserve">to </w:t>
+      </w:r>
+      <w:r>
+        <w:rPr>
+          <w:rFonts w:ascii="Verdana"/>
+          <w:sz w:val="18"/>
+          <w:szCs w:val="18"/>
+          <w:rtl w:val="0"/>
+          <w:lang w:val="en-US"/>
+        </w:rPr>
+        <w:t>build</w:t>
+      </w:r>
+      <w:r>
+        <w:rPr>
+          <w:rFonts w:ascii="Verdana"/>
+          <w:sz w:val="18"/>
+          <w:szCs w:val="18"/>
+          <w:rtl w:val="0"/>
+          <w:lang w:val="en-US"/>
+        </w:rPr>
+        <w:t xml:space="preserve"> user interface</w:t>
+      </w:r>
+      <w:r>
+        <w:rPr>
+          <w:rFonts w:ascii="Verdana"/>
+          <w:sz w:val="18"/>
+          <w:szCs w:val="18"/>
+          <w:rtl w:val="0"/>
+          <w:lang w:val="en-US"/>
+        </w:rPr>
+        <w:t>, e</w:t>
+      </w:r>
+      <w:r>
+        <w:rPr>
+          <w:rFonts w:ascii="Verdana"/>
+          <w:sz w:val="18"/>
+          <w:szCs w:val="18"/>
+          <w:rtl w:val="0"/>
+          <w:lang w:val="en-US"/>
+        </w:rPr>
+        <w:t xml:space="preserve">xtend REST API, upgrade functionality to </w:t>
+      </w:r>
+      <w:r>
+        <w:rPr>
+          <w:rFonts w:ascii="Verdana"/>
+          <w:sz w:val="18"/>
+          <w:szCs w:val="18"/>
+          <w:rtl w:val="0"/>
+          <w:lang w:val="en-US"/>
+        </w:rPr>
+        <w:t>use</w:t>
+      </w:r>
+      <w:r>
+        <w:rPr>
+          <w:rFonts w:ascii="Verdana"/>
+          <w:sz w:val="18"/>
+          <w:szCs w:val="18"/>
+          <w:rtl w:val="0"/>
+        </w:rPr>
+        <w:t xml:space="preserve"> AJAX.</w:t>
       </w:r>
       <w:r>
         <w:rPr>
@@ -687,26 +1121,17 @@
           <w:rtl w:val="0"/>
           <w:lang w:val="en-US"/>
         </w:rPr>
-        <w:t xml:space="preserve">Design database schema and implement with PL/SQL, implement ORM and MVC with NHibernate via Visual Studio. </w:t>
-      </w:r>
-      <w:r>
-        <w:rPr>
-          <w:rFonts w:hAnsi="Verdana" w:hint="default"/>
-          <w:sz w:val="18"/>
-          <w:szCs w:val="18"/>
-          <w:rtl w:val="0"/>
-        </w:rPr>
-        <w:t xml:space="preserve">☐ </w:t>
-      </w:r>
-      <w:r>
-        <w:rPr>
-          <w:rFonts w:ascii="Verdana"/>
-          <w:sz w:val="18"/>
-          <w:szCs w:val="18"/>
-          <w:rtl w:val="0"/>
-          <w:lang w:val="en-US"/>
-        </w:rPr>
-        <w:t>Use Razor, jQuery, Bootstrap, and other libraries to create a functional, intuitive user interface</w:t>
+        <w:t>Implement Angular directives to add modular functionality to existing projects</w:t>
+      </w:r>
+      <w:r>
+        <w:rPr>
+          <w:rFonts w:ascii="Verdana"/>
+          <w:sz w:val="18"/>
+          <w:szCs w:val="18"/>
+          <w:rtl w:val="0"/>
+          <w:lang w:val="en-US"/>
+        </w:rPr>
+        <w:t>.</w:t>
       </w:r>
       <w:r>
         <w:rPr>
@@ -724,88 +1149,38 @@
           <w:sz w:val="18"/>
           <w:szCs w:val="18"/>
           <w:rtl w:val="0"/>
-          <w:lang w:val="en-US"/>
-        </w:rPr>
-        <w:t>Extend REST API of application, upgrade existing functionality to update via AJAX.</w:t>
-      </w:r>
-      <w:r>
-        <w:rPr>
-          <w:rFonts w:ascii="Verdana" w:cs="Verdana" w:hAnsi="Verdana" w:eastAsia="Verdana"/>
-          <w:sz w:val="18"/>
-          <w:szCs w:val="18"/>
-          <w:rtl w:val="0"/>
-        </w:rPr>
-        <w:br w:type="textWrapping"/>
-        <w:t xml:space="preserve">☐ </w:t>
-      </w:r>
-      <w:r>
-        <w:rPr>
-          <w:rFonts w:ascii="Verdana"/>
-          <w:sz w:val="18"/>
-          <w:szCs w:val="18"/>
-          <w:rtl w:val="0"/>
-          <w:lang w:val="en-US"/>
-        </w:rPr>
-        <w:t>Implement Angular directives to add modular functionality to existing projects</w:t>
-      </w:r>
-      <w:r>
-        <w:rPr>
-          <w:rFonts w:ascii="Verdana" w:cs="Verdana" w:hAnsi="Verdana" w:eastAsia="Verdana"/>
-          <w:sz w:val="18"/>
-          <w:szCs w:val="18"/>
-          <w:rtl w:val="0"/>
-        </w:rPr>
-        <w:br w:type="textWrapping"/>
-        <w:t xml:space="preserve">☐ </w:t>
-      </w:r>
-      <w:r>
-        <w:rPr>
-          <w:rFonts w:ascii="Verdana"/>
-          <w:sz w:val="18"/>
-          <w:szCs w:val="18"/>
-          <w:rtl w:val="0"/>
-          <w:lang w:val="en-US"/>
-        </w:rPr>
-        <w:t>Design grunt tasks to aid in debug application</w:t>
-      </w:r>
-      <w:r>
-        <w:rPr>
-          <w:rFonts w:hAnsi="Verdana" w:hint="default"/>
-          <w:sz w:val="18"/>
-          <w:szCs w:val="18"/>
-          <w:rtl w:val="0"/>
-          <w:lang w:val="fr-FR"/>
-        </w:rPr>
-        <w:t>’</w:t>
-      </w:r>
-      <w:r>
-        <w:rPr>
-          <w:rFonts w:ascii="Verdana"/>
-          <w:sz w:val="18"/>
-          <w:szCs w:val="18"/>
-          <w:rtl w:val="0"/>
-        </w:rPr>
-        <w:t>s debugging process</w:t>
-      </w:r>
-      <w:r>
-        <w:rPr>
-          <w:rFonts w:ascii="Verdana" w:cs="Verdana" w:hAnsi="Verdana" w:eastAsia="Verdana"/>
-          <w:sz w:val="18"/>
-          <w:szCs w:val="18"/>
-          <w:rtl w:val="0"/>
-        </w:rPr>
-        <w:br w:type="textWrapping"/>
-        <w:t xml:space="preserve">☐ </w:t>
-      </w:r>
-      <w:r>
-        <w:rPr>
-          <w:rFonts w:ascii="Verdana"/>
-          <w:sz w:val="18"/>
-          <w:szCs w:val="18"/>
-          <w:rtl w:val="0"/>
-          <w:lang w:val="en-US"/>
-        </w:rPr>
-        <w:t xml:space="preserve">Use Git, Sourcetree, JIRA, Jenkins to work effectively alongside team members </w:t>
+        </w:rPr>
+        <w:t>Use</w:t>
+      </w:r>
+      <w:r>
+        <w:rPr>
+          <w:rFonts w:ascii="Verdana"/>
+          <w:sz w:val="18"/>
+          <w:szCs w:val="18"/>
+          <w:rtl w:val="0"/>
+          <w:lang w:val="en-US"/>
+        </w:rPr>
+        <w:t xml:space="preserve"> Grunt,</w:t>
+      </w:r>
+      <w:r>
+        <w:rPr>
+          <w:rFonts w:ascii="Verdana"/>
+          <w:sz w:val="18"/>
+          <w:szCs w:val="18"/>
+          <w:rtl w:val="0"/>
+          <w:lang w:val="en-US"/>
+        </w:rPr>
+        <w:t xml:space="preserve"> Git, Sourcetree, JIRA, Jenkins to work effectively alongside team members</w:t>
+      </w:r>
+      <w:r>
+        <w:rPr>
+          <w:rFonts w:ascii="Verdana"/>
+          <w:sz w:val="18"/>
+          <w:szCs w:val="18"/>
+          <w:rtl w:val="0"/>
+          <w:lang w:val="en-US"/>
+        </w:rPr>
+        <w:t>.</w:t>
       </w:r>
     </w:p>
     <w:p>
@@ -831,7 +1206,7 @@
           <w:szCs w:val="18"/>
         </w:rPr>
       </w:pPr>
-      <w:hyperlink r:id="rId7" w:history="1">
+      <w:hyperlink r:id="rId8" w:history="1">
         <w:r>
           <w:rPr>
             <w:rStyle w:val="Hyperlink.0"/>
@@ -958,7 +1333,27 @@
           <w:rtl w:val="0"/>
           <w:lang w:val="en-US"/>
         </w:rPr>
-        <w:t xml:space="preserve">Build a content management system with CakePHP for use by company employees and customers. </w:t>
+        <w:t xml:space="preserve">Build a content management system with CakePHP </w:t>
+      </w:r>
+      <w:r>
+        <w:rPr>
+          <w:rFonts w:ascii="Verdana"/>
+          <w:sz w:val="18"/>
+          <w:szCs w:val="18"/>
+          <w:rtl w:val="0"/>
+          <w:lang w:val="en-US"/>
+        </w:rPr>
+        <w:t xml:space="preserve">and MySQL schema </w:t>
+      </w:r>
+      <w:r>
+        <w:rPr>
+          <w:rFonts w:ascii="Verdana"/>
+          <w:sz w:val="18"/>
+          <w:szCs w:val="18"/>
+          <w:rtl w:val="0"/>
+          <w:lang w:val="en-US"/>
+        </w:rPr>
+        <w:t xml:space="preserve">for company employees and customers. </w:t>
       </w:r>
     </w:p>
     <w:p>
@@ -987,7 +1382,27 @@
           <w:rtl w:val="0"/>
           <w:lang w:val="en-US"/>
         </w:rPr>
-        <w:t xml:space="preserve">Plan out and implement schema in MySQL, test and optimize to ensure efficiency and data integrity. </w:t>
+        <w:t>Construct email/text messaging system with PHP</w:t>
+      </w:r>
+      <w:r>
+        <w:rPr>
+          <w:rFonts w:ascii="Verdana"/>
+          <w:sz w:val="18"/>
+          <w:szCs w:val="18"/>
+          <w:rtl w:val="0"/>
+          <w:lang w:val="en-US"/>
+        </w:rPr>
+        <w:t>/</w:t>
+      </w:r>
+      <w:r>
+        <w:rPr>
+          <w:rFonts w:ascii="Verdana"/>
+          <w:sz w:val="18"/>
+          <w:szCs w:val="18"/>
+          <w:rtl w:val="0"/>
+          <w:lang w:val="en-US"/>
+        </w:rPr>
+        <w:t xml:space="preserve">Cron to send messages at specified times. </w:t>
       </w:r>
     </w:p>
     <w:p>
@@ -1016,27 +1431,7 @@
           <w:rtl w:val="0"/>
           <w:lang w:val="en-US"/>
         </w:rPr>
-        <w:t>Construct email/text messaging system with PHP</w:t>
-      </w:r>
-      <w:r>
-        <w:rPr>
-          <w:rFonts w:ascii="Verdana"/>
-          <w:sz w:val="18"/>
-          <w:szCs w:val="18"/>
-          <w:rtl w:val="0"/>
-          <w:lang w:val="en-US"/>
-        </w:rPr>
-        <w:t>/</w:t>
-      </w:r>
-      <w:r>
-        <w:rPr>
-          <w:rFonts w:ascii="Verdana"/>
-          <w:sz w:val="18"/>
-          <w:szCs w:val="18"/>
-          <w:rtl w:val="0"/>
-          <w:lang w:val="en-US"/>
-        </w:rPr>
-        <w:t xml:space="preserve">Cron to send messages at specified times. </w:t>
+        <w:t>Design a mobile version of the site for taking surveys with jQuery Mobile and Twitter Bootstrap.</w:t>
       </w:r>
     </w:p>
     <w:p>
@@ -1065,7 +1460,7 @@
           <w:rtl w:val="0"/>
           <w:lang w:val="en-US"/>
         </w:rPr>
-        <w:t xml:space="preserve">Design a mobile version of the site for taking surveys with jQuery Mobile and Twitter Bootstrap. </w:t>
+        <w:t>Implement secure password hashing (SHA1, SHA3), access control list, login/session functionality.</w:t>
       </w:r>
     </w:p>
     <w:p>
@@ -1077,77 +1472,19 @@
           <w:szCs w:val="18"/>
         </w:rPr>
       </w:pPr>
-      <w:r>
-        <w:rPr>
-          <w:rFonts w:hAnsi="Verdana" w:hint="default"/>
-          <w:sz w:val="18"/>
-          <w:szCs w:val="18"/>
-          <w:rtl w:val="0"/>
-        </w:rPr>
-        <w:t xml:space="preserve">☐ </w:t>
-      </w:r>
-      <w:r>
-        <w:rPr>
-          <w:rFonts w:ascii="Verdana"/>
-          <w:sz w:val="18"/>
-          <w:szCs w:val="18"/>
-          <w:rtl w:val="0"/>
-          <w:lang w:val="en-US"/>
-        </w:rPr>
-        <w:t xml:space="preserve">Create a dashboard to visualize relevant data in table and graph form using HTML5 canvas. </w:t>
-      </w:r>
     </w:p>
     <w:p>
       <w:pPr>
         <w:pStyle w:val="Body"/>
         <w:rPr>
           <w:rFonts w:ascii="Verdana" w:cs="Verdana" w:hAnsi="Verdana" w:eastAsia="Verdana"/>
-          <w:sz w:val="18"/>
-          <w:szCs w:val="18"/>
-        </w:rPr>
-      </w:pPr>
-      <w:r>
-        <w:rPr>
-          <w:rFonts w:hAnsi="Verdana" w:hint="default"/>
-          <w:sz w:val="18"/>
-          <w:szCs w:val="18"/>
-          <w:rtl w:val="0"/>
-        </w:rPr>
-        <w:t xml:space="preserve">☐ </w:t>
-      </w:r>
-      <w:r>
-        <w:rPr>
-          <w:rFonts w:ascii="Verdana"/>
-          <w:sz w:val="18"/>
-          <w:szCs w:val="18"/>
-          <w:rtl w:val="0"/>
-          <w:lang w:val="en-US"/>
-        </w:rPr>
-        <w:t>Implement secure password hashing (SHA1, SHA3), access control list, login/session functionality.</w:t>
-      </w:r>
-    </w:p>
-    <w:p>
-      <w:pPr>
-        <w:pStyle w:val="Body"/>
-        <w:rPr>
-          <w:rFonts w:ascii="Verdana" w:cs="Verdana" w:hAnsi="Verdana" w:eastAsia="Verdana"/>
-          <w:sz w:val="18"/>
-          <w:szCs w:val="18"/>
-        </w:rPr>
-      </w:pPr>
-    </w:p>
-    <w:p>
-      <w:pPr>
-        <w:pStyle w:val="Body"/>
-        <w:rPr>
-          <w:rFonts w:ascii="Verdana" w:cs="Verdana" w:hAnsi="Verdana" w:eastAsia="Verdana"/>
           <w:b w:val="1"/>
           <w:bCs w:val="1"/>
           <w:sz w:val="18"/>
           <w:szCs w:val="18"/>
         </w:rPr>
       </w:pPr>
-      <w:hyperlink r:id="rId8" w:history="1">
+      <w:hyperlink r:id="rId9" w:history="1">
         <w:r>
           <w:rPr>
             <w:rStyle w:val="Hyperlink.0"/>
@@ -1251,20 +1588,27 @@
     <w:p>
       <w:pPr>
         <w:pStyle w:val="Body"/>
-        <w:rPr>
-          <w:rFonts w:ascii="Verdana" w:cs="Verdana" w:hAnsi="Verdana" w:eastAsia="Verdana"/>
-          <w:sz w:val="18"/>
-          <w:szCs w:val="18"/>
-        </w:rPr>
-      </w:pPr>
-      <w:r>
-        <w:rPr>
-          <w:rFonts w:hAnsi="Verdana" w:hint="default"/>
-          <w:sz w:val="18"/>
-          <w:szCs w:val="18"/>
-          <w:rtl w:val="0"/>
-        </w:rPr>
-        <w:t xml:space="preserve">☐ </w:t>
+        <w:numPr>
+          <w:ilvl w:val="0"/>
+          <w:numId w:val="4"/>
+        </w:numPr>
+        <w:ind w:left="147"/>
+        <w:rPr>
+          <w:rFonts w:ascii="Verdana" w:cs="Verdana" w:hAnsi="Verdana" w:eastAsia="Verdana"/>
+          <w:position w:val="-2"/>
+          <w:sz w:val="18"/>
+          <w:szCs w:val="18"/>
+        </w:rPr>
+      </w:pPr>
+      <w:r>
+        <w:rPr>
+          <w:rFonts w:ascii="Verdana"/>
+          <w:sz w:val="18"/>
+          <w:szCs w:val="18"/>
+          <w:rtl w:val="0"/>
+          <w:lang w:val="en-US"/>
+        </w:rPr>
+        <w:t xml:space="preserve"> </w:t>
       </w:r>
       <w:r>
         <w:rPr>
@@ -1275,55 +1619,175 @@
           <w:lang w:val="en-US"/>
         </w:rPr>
         <w:t xml:space="preserve">Design surveys and web applications with HTML, CSS, jQuery and PHP to the specification of graduate students. </w:t>
-      </w:r>
-      <w:r>
-        <w:rPr>
-          <w:rFonts w:hAnsi="Verdana" w:hint="default"/>
-          <w:sz w:val="18"/>
-          <w:szCs w:val="18"/>
-          <w:rtl w:val="0"/>
-        </w:rPr>
-        <w:t xml:space="preserve">☐ </w:t>
-      </w:r>
-      <w:r>
-        <w:rPr>
-          <w:rFonts w:ascii="Verdana"/>
-          <w:sz w:val="18"/>
-          <w:szCs w:val="18"/>
-          <w:rtl w:val="0"/>
-          <w:lang w:val="en-US"/>
-        </w:rPr>
-        <w:t xml:space="preserve">Design web application in PHP, MySQL and Javascript -- allows researchers to upload and download files in various </w:t>
       </w:r>
     </w:p>
     <w:p>
       <w:pPr>
         <w:pStyle w:val="Body"/>
-        <w:rPr>
-          <w:rFonts w:ascii="Verdana" w:cs="Verdana" w:hAnsi="Verdana" w:eastAsia="Verdana"/>
-          <w:sz w:val="18"/>
-          <w:szCs w:val="18"/>
-        </w:rPr>
-      </w:pPr>
-      <w:r>
-        <w:rPr>
-          <w:rFonts w:ascii="Verdana"/>
-          <w:sz w:val="18"/>
-          <w:szCs w:val="18"/>
-          <w:rtl w:val="0"/>
-          <w:lang w:val="en-US"/>
-        </w:rPr>
-        <w:t>formats (CSV, XML, SQL, etc.) into a MySQL database. Front-end GUI similar to a spreadsheet. Uses AJAX to automatically update server database. Implements data mining tools and graph visualization.</w:t>
-      </w:r>
-      <w:r>
-        <w:rPr>
-          <w:rFonts w:ascii="Verdana" w:cs="Verdana" w:hAnsi="Verdana" w:eastAsia="Verdana"/>
-          <w:sz w:val="18"/>
-          <w:szCs w:val="18"/>
-          <w:rtl w:val="0"/>
-        </w:rPr>
-        <w:br w:type="textWrapping"/>
-        <w:t xml:space="preserve">☐ </w:t>
+        <w:numPr>
+          <w:ilvl w:val="0"/>
+          <w:numId w:val="5"/>
+        </w:numPr>
+        <w:ind w:left="147"/>
+        <w:rPr>
+          <w:rFonts w:ascii="Verdana" w:cs="Verdana" w:hAnsi="Verdana" w:eastAsia="Verdana"/>
+          <w:position w:val="-2"/>
+          <w:sz w:val="18"/>
+          <w:szCs w:val="18"/>
+        </w:rPr>
+      </w:pPr>
+      <w:r>
+        <w:rPr>
+          <w:rFonts w:ascii="Verdana"/>
+          <w:sz w:val="18"/>
+          <w:szCs w:val="18"/>
+          <w:rtl w:val="0"/>
+          <w:lang w:val="en-US"/>
+        </w:rPr>
+        <w:t xml:space="preserve"> </w:t>
+      </w:r>
+      <w:r>
+        <w:rPr>
+          <w:rFonts w:ascii="Verdana"/>
+          <w:sz w:val="18"/>
+          <w:szCs w:val="18"/>
+          <w:rtl w:val="0"/>
+          <w:lang w:val="en-US"/>
+        </w:rPr>
+        <w:t xml:space="preserve">Design web application </w:t>
+      </w:r>
+      <w:r>
+        <w:rPr>
+          <w:rFonts w:ascii="Verdana"/>
+          <w:sz w:val="18"/>
+          <w:szCs w:val="18"/>
+          <w:rtl w:val="0"/>
+          <w:lang w:val="en-US"/>
+        </w:rPr>
+        <w:t>to</w:t>
+      </w:r>
+      <w:r>
+        <w:rPr>
+          <w:rFonts w:ascii="Verdana"/>
+          <w:sz w:val="18"/>
+          <w:szCs w:val="18"/>
+          <w:rtl w:val="0"/>
+        </w:rPr>
+        <w:t xml:space="preserve"> upload</w:t>
+      </w:r>
+      <w:r>
+        <w:rPr>
+          <w:rFonts w:ascii="Verdana"/>
+          <w:sz w:val="18"/>
+          <w:szCs w:val="18"/>
+          <w:rtl w:val="0"/>
+          <w:lang w:val="en-US"/>
+        </w:rPr>
+        <w:t>/</w:t>
+      </w:r>
+      <w:r>
+        <w:rPr>
+          <w:rFonts w:ascii="Verdana"/>
+          <w:sz w:val="18"/>
+          <w:szCs w:val="18"/>
+          <w:rtl w:val="0"/>
+        </w:rPr>
+        <w:t>download</w:t>
+      </w:r>
+      <w:r>
+        <w:rPr>
+          <w:rFonts w:ascii="Verdana"/>
+          <w:sz w:val="18"/>
+          <w:szCs w:val="18"/>
+          <w:rtl w:val="0"/>
+          <w:lang w:val="en-US"/>
+        </w:rPr>
+        <w:t xml:space="preserve"> </w:t>
+      </w:r>
+      <w:r>
+        <w:rPr>
+          <w:rFonts w:ascii="Verdana"/>
+          <w:sz w:val="18"/>
+          <w:szCs w:val="18"/>
+          <w:rtl w:val="0"/>
+        </w:rPr>
+        <w:t>CSV, XML, SQL, etc.</w:t>
+      </w:r>
+      <w:r>
+        <w:rPr>
+          <w:rFonts w:ascii="Verdana"/>
+          <w:sz w:val="18"/>
+          <w:szCs w:val="18"/>
+          <w:rtl w:val="0"/>
+          <w:lang w:val="en-US"/>
+        </w:rPr>
+        <w:t xml:space="preserve"> files</w:t>
+      </w:r>
+      <w:r>
+        <w:rPr>
+          <w:rFonts w:ascii="Verdana"/>
+          <w:sz w:val="18"/>
+          <w:szCs w:val="18"/>
+          <w:rtl w:val="0"/>
+          <w:lang w:val="en-US"/>
+        </w:rPr>
+        <w:t xml:space="preserve"> into MySQL. </w:t>
+      </w:r>
+      <w:r>
+        <w:rPr>
+          <w:rFonts w:ascii="Verdana"/>
+          <w:sz w:val="18"/>
+          <w:szCs w:val="18"/>
+          <w:rtl w:val="0"/>
+          <w:lang w:val="en-US"/>
+        </w:rPr>
+        <w:t>Spreadsheet-like f</w:t>
+      </w:r>
+      <w:r>
+        <w:rPr>
+          <w:rFonts w:ascii="Verdana"/>
+          <w:sz w:val="18"/>
+          <w:szCs w:val="18"/>
+          <w:rtl w:val="0"/>
+          <w:lang w:val="de-DE"/>
+        </w:rPr>
+        <w:t>ront-end GUI</w:t>
+      </w:r>
+      <w:r>
+        <w:rPr>
+          <w:rFonts w:ascii="Verdana"/>
+          <w:sz w:val="18"/>
+          <w:szCs w:val="18"/>
+          <w:rtl w:val="0"/>
+          <w:lang w:val="en-US"/>
+        </w:rPr>
+        <w:t xml:space="preserve">. </w:t>
+      </w:r>
+    </w:p>
+    <w:p>
+      <w:pPr>
+        <w:pStyle w:val="Body"/>
+        <w:numPr>
+          <w:ilvl w:val="0"/>
+          <w:numId w:val="6"/>
+        </w:numPr>
+        <w:ind w:left="147"/>
+        <w:rPr>
+          <w:rFonts w:ascii="Verdana" w:cs="Verdana" w:hAnsi="Verdana" w:eastAsia="Verdana"/>
+          <w:position w:val="-2"/>
+          <w:sz w:val="18"/>
+          <w:szCs w:val="18"/>
+        </w:rPr>
+      </w:pPr>
+      <w:r>
+        <w:rPr>
+          <w:rFonts w:ascii="Verdana"/>
+          <w:sz w:val="18"/>
+          <w:szCs w:val="18"/>
+          <w:rtl w:val="0"/>
+          <w:lang w:val="en-US"/>
+        </w:rPr>
+        <w:t xml:space="preserve"> </w:t>
       </w:r>
       <w:r>
         <w:rPr>
@@ -1540,8 +2004,8 @@
       </w:r>
     </w:p>
     <w:sectPr>
-      <w:headerReference w:type="default" r:id="rId9"/>
-      <w:footerReference w:type="default" r:id="rId10"/>
+      <w:headerReference w:type="default" r:id="rId10"/>
+      <w:footerReference w:type="default" r:id="rId11"/>
       <w:pgSz w:w="12240" w:h="15840" w:orient="portrait"/>
       <w:pgMar w:top="720" w:right="720" w:bottom="720" w:left="720" w:header="720" w:footer="864"/>
       <w:bidi w:val="0"/>
@@ -1564,6 +2028,1257 @@
     <w:r/>
   </w:p>
 </w:hdr>
+</file>
+
+<file path=word/numbering.xml><?xml version="1.0" encoding="utf-8"?>
+<w:numbering xmlns:w="http://schemas.openxmlformats.org/wordprocessingml/2006/main" xmlns:wp="http://schemas.openxmlformats.org/drawingml/2006/wordprocessingDrawing" xmlns:w14="http://schemas.microsoft.com/office/word/2010/wordml" xmlns:r="http://schemas.openxmlformats.org/officeDocument/2006/relationships" xmlns:v="urn:schemas-microsoft-com:vml" xmlns:o="urn:schemas-microsoft-com:office:office">
+  <w:abstractNum w:abstractNumId="0">
+    <w:multiLevelType w:val="multilevel"/>
+    <w:lvl w:ilvl="0">
+      <w:start w:val="1"/>
+      <w:numFmt w:val="bullet"/>
+      <w:suff w:val="tab"/>
+      <w:lvlText w:val="☐"/>
+      <w:lvlJc w:val="left"/>
+      <w:pPr>
+        <w:tabs>
+          <w:tab w:val="num" w:pos="147"/>
+          <w:tab w:val="clear" w:pos="0"/>
+        </w:tabs>
+        <w:ind w:left="147" w:hanging="147"/>
+      </w:pPr>
+      <w:rPr>
+        <w:rFonts w:ascii="Verdana" w:cs="Verdana" w:hAnsi="Verdana" w:eastAsia="Verdana"/>
+        <w:position w:val="-2"/>
+        <w:sz w:val="18"/>
+        <w:szCs w:val="18"/>
+      </w:rPr>
+    </w:lvl>
+    <w:lvl w:ilvl="1">
+      <w:start w:val="1"/>
+      <w:numFmt w:val="bullet"/>
+      <w:suff w:val="tab"/>
+      <w:lvlText w:val="☐"/>
+      <w:lvlJc w:val="left"/>
+      <w:pPr>
+        <w:tabs>
+          <w:tab w:val="num" w:pos="327"/>
+          <w:tab w:val="clear" w:pos="0"/>
+        </w:tabs>
+        <w:ind w:left="327" w:hanging="147"/>
+      </w:pPr>
+      <w:rPr>
+        <w:rFonts w:ascii="Verdana" w:cs="Verdana" w:hAnsi="Verdana" w:eastAsia="Verdana"/>
+        <w:position w:val="-2"/>
+        <w:sz w:val="18"/>
+        <w:szCs w:val="18"/>
+      </w:rPr>
+    </w:lvl>
+    <w:lvl w:ilvl="2">
+      <w:start w:val="1"/>
+      <w:numFmt w:val="bullet"/>
+      <w:suff w:val="tab"/>
+      <w:lvlText w:val="☐"/>
+      <w:lvlJc w:val="left"/>
+      <w:pPr>
+        <w:tabs>
+          <w:tab w:val="num" w:pos="507"/>
+          <w:tab w:val="clear" w:pos="0"/>
+        </w:tabs>
+        <w:ind w:left="507" w:hanging="147"/>
+      </w:pPr>
+      <w:rPr>
+        <w:rFonts w:ascii="Verdana" w:cs="Verdana" w:hAnsi="Verdana" w:eastAsia="Verdana"/>
+        <w:position w:val="-2"/>
+        <w:sz w:val="18"/>
+        <w:szCs w:val="18"/>
+      </w:rPr>
+    </w:lvl>
+    <w:lvl w:ilvl="3">
+      <w:start w:val="1"/>
+      <w:numFmt w:val="bullet"/>
+      <w:suff w:val="tab"/>
+      <w:lvlText w:val="☐"/>
+      <w:lvlJc w:val="left"/>
+      <w:pPr>
+        <w:tabs>
+          <w:tab w:val="num" w:pos="687"/>
+          <w:tab w:val="clear" w:pos="0"/>
+        </w:tabs>
+        <w:ind w:left="687" w:hanging="147"/>
+      </w:pPr>
+      <w:rPr>
+        <w:rFonts w:ascii="Verdana" w:cs="Verdana" w:hAnsi="Verdana" w:eastAsia="Verdana"/>
+        <w:position w:val="-2"/>
+        <w:sz w:val="18"/>
+        <w:szCs w:val="18"/>
+      </w:rPr>
+    </w:lvl>
+    <w:lvl w:ilvl="4">
+      <w:start w:val="1"/>
+      <w:numFmt w:val="bullet"/>
+      <w:suff w:val="tab"/>
+      <w:lvlText w:val="☐"/>
+      <w:lvlJc w:val="left"/>
+      <w:pPr>
+        <w:tabs>
+          <w:tab w:val="num" w:pos="867"/>
+          <w:tab w:val="clear" w:pos="0"/>
+        </w:tabs>
+        <w:ind w:left="867" w:hanging="147"/>
+      </w:pPr>
+      <w:rPr>
+        <w:rFonts w:ascii="Verdana" w:cs="Verdana" w:hAnsi="Verdana" w:eastAsia="Verdana"/>
+        <w:position w:val="-2"/>
+        <w:sz w:val="18"/>
+        <w:szCs w:val="18"/>
+      </w:rPr>
+    </w:lvl>
+    <w:lvl w:ilvl="5">
+      <w:start w:val="1"/>
+      <w:numFmt w:val="bullet"/>
+      <w:suff w:val="tab"/>
+      <w:lvlText w:val="☐"/>
+      <w:lvlJc w:val="left"/>
+      <w:pPr>
+        <w:tabs>
+          <w:tab w:val="num" w:pos="1047"/>
+          <w:tab w:val="clear" w:pos="0"/>
+        </w:tabs>
+        <w:ind w:left="1047" w:hanging="147"/>
+      </w:pPr>
+      <w:rPr>
+        <w:rFonts w:ascii="Verdana" w:cs="Verdana" w:hAnsi="Verdana" w:eastAsia="Verdana"/>
+        <w:position w:val="-2"/>
+        <w:sz w:val="18"/>
+        <w:szCs w:val="18"/>
+      </w:rPr>
+    </w:lvl>
+    <w:lvl w:ilvl="6">
+      <w:start w:val="1"/>
+      <w:numFmt w:val="bullet"/>
+      <w:suff w:val="tab"/>
+      <w:lvlText w:val="☐"/>
+      <w:lvlJc w:val="left"/>
+      <w:pPr>
+        <w:tabs>
+          <w:tab w:val="num" w:pos="1227"/>
+          <w:tab w:val="clear" w:pos="0"/>
+        </w:tabs>
+        <w:ind w:left="1227" w:hanging="147"/>
+      </w:pPr>
+      <w:rPr>
+        <w:rFonts w:ascii="Verdana" w:cs="Verdana" w:hAnsi="Verdana" w:eastAsia="Verdana"/>
+        <w:position w:val="-2"/>
+        <w:sz w:val="18"/>
+        <w:szCs w:val="18"/>
+      </w:rPr>
+    </w:lvl>
+    <w:lvl w:ilvl="7">
+      <w:start w:val="1"/>
+      <w:numFmt w:val="bullet"/>
+      <w:suff w:val="tab"/>
+      <w:lvlText w:val="☐"/>
+      <w:lvlJc w:val="left"/>
+      <w:pPr>
+        <w:tabs>
+          <w:tab w:val="num" w:pos="1407"/>
+          <w:tab w:val="clear" w:pos="0"/>
+        </w:tabs>
+        <w:ind w:left="1407" w:hanging="147"/>
+      </w:pPr>
+      <w:rPr>
+        <w:rFonts w:ascii="Verdana" w:cs="Verdana" w:hAnsi="Verdana" w:eastAsia="Verdana"/>
+        <w:position w:val="-2"/>
+        <w:sz w:val="18"/>
+        <w:szCs w:val="18"/>
+      </w:rPr>
+    </w:lvl>
+    <w:lvl w:ilvl="8">
+      <w:start w:val="1"/>
+      <w:numFmt w:val="bullet"/>
+      <w:suff w:val="tab"/>
+      <w:lvlText w:val="☐"/>
+      <w:lvlJc w:val="left"/>
+      <w:pPr>
+        <w:tabs>
+          <w:tab w:val="num" w:pos="1587"/>
+          <w:tab w:val="clear" w:pos="0"/>
+        </w:tabs>
+        <w:ind w:left="1587" w:hanging="147"/>
+      </w:pPr>
+      <w:rPr>
+        <w:rFonts w:ascii="Verdana" w:cs="Verdana" w:hAnsi="Verdana" w:eastAsia="Verdana"/>
+        <w:position w:val="-2"/>
+        <w:sz w:val="18"/>
+        <w:szCs w:val="18"/>
+      </w:rPr>
+    </w:lvl>
+  </w:abstractNum>
+  <w:abstractNum w:abstractNumId="1">
+    <w:multiLevelType w:val="multilevel"/>
+    <w:lvl w:ilvl="0">
+      <w:start w:val="1"/>
+      <w:numFmt w:val="bullet"/>
+      <w:suff w:val="tab"/>
+      <w:lvlText w:val="•"/>
+      <w:lvlJc w:val="left"/>
+      <w:pPr>
+        <w:tabs>
+          <w:tab w:val="num" w:pos="180"/>
+          <w:tab w:val="clear" w:pos="0"/>
+        </w:tabs>
+        <w:ind w:left="180" w:hanging="180"/>
+      </w:pPr>
+      <w:rPr>
+        <w:rFonts w:ascii="Helvetica" w:cs="Helvetica" w:hAnsi="Helvetica" w:eastAsia="Helvetica"/>
+        <w:b w:val="0"/>
+        <w:bCs w:val="0"/>
+        <w:i w:val="0"/>
+        <w:iCs w:val="0"/>
+        <w:caps w:val="0"/>
+        <w:smallCaps w:val="0"/>
+        <w:strike w:val="0"/>
+        <w:dstrike w:val="0"/>
+        <w:outline w:val="0"/>
+        <w:color w:val="000000"/>
+        <w:spacing w:val="0"/>
+        <w:kern w:val="0"/>
+        <w:position w:val="-2"/>
+        <w:sz w:val="22"/>
+        <w:szCs w:val="22"/>
+        <w:u w:val="none"/>
+        <w:vertAlign w:val="baseline"/>
+      </w:rPr>
+    </w:lvl>
+    <w:lvl w:ilvl="1">
+      <w:start w:val="1"/>
+      <w:numFmt w:val="bullet"/>
+      <w:suff w:val="tab"/>
+      <w:lvlText w:val="•"/>
+      <w:lvlJc w:val="left"/>
+      <w:pPr>
+        <w:tabs>
+          <w:tab w:val="num" w:pos="360"/>
+          <w:tab w:val="clear" w:pos="0"/>
+        </w:tabs>
+        <w:ind w:left="360" w:hanging="180"/>
+      </w:pPr>
+      <w:rPr>
+        <w:rFonts w:ascii="Helvetica" w:cs="Helvetica" w:hAnsi="Helvetica" w:eastAsia="Helvetica"/>
+        <w:b w:val="0"/>
+        <w:bCs w:val="0"/>
+        <w:i w:val="0"/>
+        <w:iCs w:val="0"/>
+        <w:caps w:val="0"/>
+        <w:smallCaps w:val="0"/>
+        <w:strike w:val="0"/>
+        <w:dstrike w:val="0"/>
+        <w:outline w:val="0"/>
+        <w:color w:val="000000"/>
+        <w:spacing w:val="0"/>
+        <w:kern w:val="0"/>
+        <w:position w:val="-2"/>
+        <w:sz w:val="22"/>
+        <w:szCs w:val="22"/>
+        <w:u w:val="none"/>
+        <w:vertAlign w:val="baseline"/>
+      </w:rPr>
+    </w:lvl>
+    <w:lvl w:ilvl="2">
+      <w:start w:val="1"/>
+      <w:numFmt w:val="bullet"/>
+      <w:suff w:val="tab"/>
+      <w:lvlText w:val="•"/>
+      <w:lvlJc w:val="left"/>
+      <w:pPr>
+        <w:tabs>
+          <w:tab w:val="num" w:pos="540"/>
+          <w:tab w:val="clear" w:pos="0"/>
+        </w:tabs>
+        <w:ind w:left="540" w:hanging="180"/>
+      </w:pPr>
+      <w:rPr>
+        <w:rFonts w:ascii="Helvetica" w:cs="Helvetica" w:hAnsi="Helvetica" w:eastAsia="Helvetica"/>
+        <w:b w:val="0"/>
+        <w:bCs w:val="0"/>
+        <w:i w:val="0"/>
+        <w:iCs w:val="0"/>
+        <w:caps w:val="0"/>
+        <w:smallCaps w:val="0"/>
+        <w:strike w:val="0"/>
+        <w:dstrike w:val="0"/>
+        <w:outline w:val="0"/>
+        <w:color w:val="000000"/>
+        <w:spacing w:val="0"/>
+        <w:kern w:val="0"/>
+        <w:position w:val="-2"/>
+        <w:sz w:val="22"/>
+        <w:szCs w:val="22"/>
+        <w:u w:val="none"/>
+        <w:vertAlign w:val="baseline"/>
+      </w:rPr>
+    </w:lvl>
+    <w:lvl w:ilvl="3">
+      <w:start w:val="1"/>
+      <w:numFmt w:val="bullet"/>
+      <w:suff w:val="tab"/>
+      <w:lvlText w:val="•"/>
+      <w:lvlJc w:val="left"/>
+      <w:pPr>
+        <w:tabs>
+          <w:tab w:val="num" w:pos="720"/>
+          <w:tab w:val="clear" w:pos="0"/>
+        </w:tabs>
+        <w:ind w:left="720" w:hanging="180"/>
+      </w:pPr>
+      <w:rPr>
+        <w:rFonts w:ascii="Helvetica" w:cs="Helvetica" w:hAnsi="Helvetica" w:eastAsia="Helvetica"/>
+        <w:b w:val="0"/>
+        <w:bCs w:val="0"/>
+        <w:i w:val="0"/>
+        <w:iCs w:val="0"/>
+        <w:caps w:val="0"/>
+        <w:smallCaps w:val="0"/>
+        <w:strike w:val="0"/>
+        <w:dstrike w:val="0"/>
+        <w:outline w:val="0"/>
+        <w:color w:val="000000"/>
+        <w:spacing w:val="0"/>
+        <w:kern w:val="0"/>
+        <w:position w:val="-2"/>
+        <w:sz w:val="22"/>
+        <w:szCs w:val="22"/>
+        <w:u w:val="none"/>
+        <w:vertAlign w:val="baseline"/>
+      </w:rPr>
+    </w:lvl>
+    <w:lvl w:ilvl="4">
+      <w:start w:val="1"/>
+      <w:numFmt w:val="bullet"/>
+      <w:suff w:val="tab"/>
+      <w:lvlText w:val="•"/>
+      <w:lvlJc w:val="left"/>
+      <w:pPr>
+        <w:tabs>
+          <w:tab w:val="num" w:pos="900"/>
+          <w:tab w:val="clear" w:pos="0"/>
+        </w:tabs>
+        <w:ind w:left="900" w:hanging="180"/>
+      </w:pPr>
+      <w:rPr>
+        <w:rFonts w:ascii="Helvetica" w:cs="Helvetica" w:hAnsi="Helvetica" w:eastAsia="Helvetica"/>
+        <w:b w:val="0"/>
+        <w:bCs w:val="0"/>
+        <w:i w:val="0"/>
+        <w:iCs w:val="0"/>
+        <w:caps w:val="0"/>
+        <w:smallCaps w:val="0"/>
+        <w:strike w:val="0"/>
+        <w:dstrike w:val="0"/>
+        <w:outline w:val="0"/>
+        <w:color w:val="000000"/>
+        <w:spacing w:val="0"/>
+        <w:kern w:val="0"/>
+        <w:position w:val="-2"/>
+        <w:sz w:val="22"/>
+        <w:szCs w:val="22"/>
+        <w:u w:val="none"/>
+        <w:vertAlign w:val="baseline"/>
+      </w:rPr>
+    </w:lvl>
+    <w:lvl w:ilvl="5">
+      <w:start w:val="1"/>
+      <w:numFmt w:val="bullet"/>
+      <w:suff w:val="tab"/>
+      <w:lvlText w:val="•"/>
+      <w:lvlJc w:val="left"/>
+      <w:pPr>
+        <w:tabs>
+          <w:tab w:val="num" w:pos="1080"/>
+          <w:tab w:val="clear" w:pos="0"/>
+        </w:tabs>
+        <w:ind w:left="1080" w:hanging="180"/>
+      </w:pPr>
+      <w:rPr>
+        <w:rFonts w:ascii="Helvetica" w:cs="Helvetica" w:hAnsi="Helvetica" w:eastAsia="Helvetica"/>
+        <w:b w:val="0"/>
+        <w:bCs w:val="0"/>
+        <w:i w:val="0"/>
+        <w:iCs w:val="0"/>
+        <w:caps w:val="0"/>
+        <w:smallCaps w:val="0"/>
+        <w:strike w:val="0"/>
+        <w:dstrike w:val="0"/>
+        <w:outline w:val="0"/>
+        <w:color w:val="000000"/>
+        <w:spacing w:val="0"/>
+        <w:kern w:val="0"/>
+        <w:position w:val="-2"/>
+        <w:sz w:val="22"/>
+        <w:szCs w:val="22"/>
+        <w:u w:val="none"/>
+        <w:vertAlign w:val="baseline"/>
+      </w:rPr>
+    </w:lvl>
+    <w:lvl w:ilvl="6">
+      <w:start w:val="1"/>
+      <w:numFmt w:val="bullet"/>
+      <w:suff w:val="tab"/>
+      <w:lvlText w:val="•"/>
+      <w:lvlJc w:val="left"/>
+      <w:pPr>
+        <w:tabs>
+          <w:tab w:val="num" w:pos="1260"/>
+          <w:tab w:val="clear" w:pos="0"/>
+        </w:tabs>
+        <w:ind w:left="1260" w:hanging="180"/>
+      </w:pPr>
+      <w:rPr>
+        <w:rFonts w:ascii="Helvetica" w:cs="Helvetica" w:hAnsi="Helvetica" w:eastAsia="Helvetica"/>
+        <w:b w:val="0"/>
+        <w:bCs w:val="0"/>
+        <w:i w:val="0"/>
+        <w:iCs w:val="0"/>
+        <w:caps w:val="0"/>
+        <w:smallCaps w:val="0"/>
+        <w:strike w:val="0"/>
+        <w:dstrike w:val="0"/>
+        <w:outline w:val="0"/>
+        <w:color w:val="000000"/>
+        <w:spacing w:val="0"/>
+        <w:kern w:val="0"/>
+        <w:position w:val="-2"/>
+        <w:sz w:val="22"/>
+        <w:szCs w:val="22"/>
+        <w:u w:val="none"/>
+        <w:vertAlign w:val="baseline"/>
+      </w:rPr>
+    </w:lvl>
+    <w:lvl w:ilvl="7">
+      <w:start w:val="1"/>
+      <w:numFmt w:val="bullet"/>
+      <w:suff w:val="tab"/>
+      <w:lvlText w:val="•"/>
+      <w:lvlJc w:val="left"/>
+      <w:pPr>
+        <w:tabs>
+          <w:tab w:val="num" w:pos="1440"/>
+          <w:tab w:val="clear" w:pos="0"/>
+        </w:tabs>
+        <w:ind w:left="1440" w:hanging="180"/>
+      </w:pPr>
+      <w:rPr>
+        <w:rFonts w:ascii="Helvetica" w:cs="Helvetica" w:hAnsi="Helvetica" w:eastAsia="Helvetica"/>
+        <w:b w:val="0"/>
+        <w:bCs w:val="0"/>
+        <w:i w:val="0"/>
+        <w:iCs w:val="0"/>
+        <w:caps w:val="0"/>
+        <w:smallCaps w:val="0"/>
+        <w:strike w:val="0"/>
+        <w:dstrike w:val="0"/>
+        <w:outline w:val="0"/>
+        <w:color w:val="000000"/>
+        <w:spacing w:val="0"/>
+        <w:kern w:val="0"/>
+        <w:position w:val="-2"/>
+        <w:sz w:val="22"/>
+        <w:szCs w:val="22"/>
+        <w:u w:val="none"/>
+        <w:vertAlign w:val="baseline"/>
+      </w:rPr>
+    </w:lvl>
+    <w:lvl w:ilvl="8">
+      <w:start w:val="1"/>
+      <w:numFmt w:val="bullet"/>
+      <w:suff w:val="tab"/>
+      <w:lvlText w:val="•"/>
+      <w:lvlJc w:val="left"/>
+      <w:pPr>
+        <w:tabs>
+          <w:tab w:val="num" w:pos="1620"/>
+          <w:tab w:val="clear" w:pos="0"/>
+        </w:tabs>
+        <w:ind w:left="1620" w:hanging="180"/>
+      </w:pPr>
+      <w:rPr>
+        <w:rFonts w:ascii="Helvetica" w:cs="Helvetica" w:hAnsi="Helvetica" w:eastAsia="Helvetica"/>
+        <w:b w:val="0"/>
+        <w:bCs w:val="0"/>
+        <w:i w:val="0"/>
+        <w:iCs w:val="0"/>
+        <w:caps w:val="0"/>
+        <w:smallCaps w:val="0"/>
+        <w:strike w:val="0"/>
+        <w:dstrike w:val="0"/>
+        <w:outline w:val="0"/>
+        <w:color w:val="000000"/>
+        <w:spacing w:val="0"/>
+        <w:kern w:val="0"/>
+        <w:position w:val="-2"/>
+        <w:sz w:val="22"/>
+        <w:szCs w:val="22"/>
+        <w:u w:val="none"/>
+        <w:vertAlign w:val="baseline"/>
+      </w:rPr>
+    </w:lvl>
+  </w:abstractNum>
+  <w:abstractNum w:abstractNumId="2">
+    <w:multiLevelType w:val="multilevel"/>
+    <w:styleLink w:val="List 0"/>
+    <w:lvl w:ilvl="0">
+      <w:start w:val="0"/>
+      <w:numFmt w:val="bullet"/>
+      <w:suff w:val="tab"/>
+      <w:lvlText w:val="☐"/>
+      <w:lvlJc w:val="left"/>
+      <w:pPr>
+        <w:tabs>
+          <w:tab w:val="num" w:pos="147"/>
+          <w:tab w:val="clear" w:pos="0"/>
+        </w:tabs>
+        <w:ind w:left="147" w:hanging="147"/>
+      </w:pPr>
+      <w:rPr>
+        <w:rFonts w:ascii="Verdana" w:cs="Verdana" w:hAnsi="Verdana" w:eastAsia="Verdana"/>
+        <w:position w:val="-2"/>
+        <w:sz w:val="18"/>
+        <w:szCs w:val="18"/>
+      </w:rPr>
+    </w:lvl>
+    <w:lvl w:ilvl="1">
+      <w:start w:val="1"/>
+      <w:numFmt w:val="bullet"/>
+      <w:suff w:val="tab"/>
+      <w:lvlText w:val="☐"/>
+      <w:lvlJc w:val="left"/>
+      <w:pPr>
+        <w:tabs>
+          <w:tab w:val="num" w:pos="327"/>
+          <w:tab w:val="clear" w:pos="0"/>
+        </w:tabs>
+        <w:ind w:left="327" w:hanging="147"/>
+      </w:pPr>
+      <w:rPr>
+        <w:rFonts w:ascii="Verdana" w:cs="Verdana" w:hAnsi="Verdana" w:eastAsia="Verdana"/>
+        <w:position w:val="-2"/>
+        <w:sz w:val="18"/>
+        <w:szCs w:val="18"/>
+      </w:rPr>
+    </w:lvl>
+    <w:lvl w:ilvl="2">
+      <w:start w:val="1"/>
+      <w:numFmt w:val="bullet"/>
+      <w:suff w:val="tab"/>
+      <w:lvlText w:val="☐"/>
+      <w:lvlJc w:val="left"/>
+      <w:pPr>
+        <w:tabs>
+          <w:tab w:val="num" w:pos="507"/>
+          <w:tab w:val="clear" w:pos="0"/>
+        </w:tabs>
+        <w:ind w:left="507" w:hanging="147"/>
+      </w:pPr>
+      <w:rPr>
+        <w:rFonts w:ascii="Verdana" w:cs="Verdana" w:hAnsi="Verdana" w:eastAsia="Verdana"/>
+        <w:position w:val="-2"/>
+        <w:sz w:val="18"/>
+        <w:szCs w:val="18"/>
+      </w:rPr>
+    </w:lvl>
+    <w:lvl w:ilvl="3">
+      <w:start w:val="1"/>
+      <w:numFmt w:val="bullet"/>
+      <w:suff w:val="tab"/>
+      <w:lvlText w:val="☐"/>
+      <w:lvlJc w:val="left"/>
+      <w:pPr>
+        <w:tabs>
+          <w:tab w:val="num" w:pos="687"/>
+          <w:tab w:val="clear" w:pos="0"/>
+        </w:tabs>
+        <w:ind w:left="687" w:hanging="147"/>
+      </w:pPr>
+      <w:rPr>
+        <w:rFonts w:ascii="Verdana" w:cs="Verdana" w:hAnsi="Verdana" w:eastAsia="Verdana"/>
+        <w:position w:val="-2"/>
+        <w:sz w:val="18"/>
+        <w:szCs w:val="18"/>
+      </w:rPr>
+    </w:lvl>
+    <w:lvl w:ilvl="4">
+      <w:start w:val="1"/>
+      <w:numFmt w:val="bullet"/>
+      <w:suff w:val="tab"/>
+      <w:lvlText w:val="☐"/>
+      <w:lvlJc w:val="left"/>
+      <w:pPr>
+        <w:tabs>
+          <w:tab w:val="num" w:pos="867"/>
+          <w:tab w:val="clear" w:pos="0"/>
+        </w:tabs>
+        <w:ind w:left="867" w:hanging="147"/>
+      </w:pPr>
+      <w:rPr>
+        <w:rFonts w:ascii="Verdana" w:cs="Verdana" w:hAnsi="Verdana" w:eastAsia="Verdana"/>
+        <w:position w:val="-2"/>
+        <w:sz w:val="18"/>
+        <w:szCs w:val="18"/>
+      </w:rPr>
+    </w:lvl>
+    <w:lvl w:ilvl="5">
+      <w:start w:val="1"/>
+      <w:numFmt w:val="bullet"/>
+      <w:suff w:val="tab"/>
+      <w:lvlText w:val="☐"/>
+      <w:lvlJc w:val="left"/>
+      <w:pPr>
+        <w:tabs>
+          <w:tab w:val="num" w:pos="1047"/>
+          <w:tab w:val="clear" w:pos="0"/>
+        </w:tabs>
+        <w:ind w:left="1047" w:hanging="147"/>
+      </w:pPr>
+      <w:rPr>
+        <w:rFonts w:ascii="Verdana" w:cs="Verdana" w:hAnsi="Verdana" w:eastAsia="Verdana"/>
+        <w:position w:val="-2"/>
+        <w:sz w:val="18"/>
+        <w:szCs w:val="18"/>
+      </w:rPr>
+    </w:lvl>
+    <w:lvl w:ilvl="6">
+      <w:start w:val="1"/>
+      <w:numFmt w:val="bullet"/>
+      <w:suff w:val="tab"/>
+      <w:lvlText w:val="☐"/>
+      <w:lvlJc w:val="left"/>
+      <w:pPr>
+        <w:tabs>
+          <w:tab w:val="num" w:pos="1227"/>
+          <w:tab w:val="clear" w:pos="0"/>
+        </w:tabs>
+        <w:ind w:left="1227" w:hanging="147"/>
+      </w:pPr>
+      <w:rPr>
+        <w:rFonts w:ascii="Verdana" w:cs="Verdana" w:hAnsi="Verdana" w:eastAsia="Verdana"/>
+        <w:position w:val="-2"/>
+        <w:sz w:val="18"/>
+        <w:szCs w:val="18"/>
+      </w:rPr>
+    </w:lvl>
+    <w:lvl w:ilvl="7">
+      <w:start w:val="1"/>
+      <w:numFmt w:val="bullet"/>
+      <w:suff w:val="tab"/>
+      <w:lvlText w:val="☐"/>
+      <w:lvlJc w:val="left"/>
+      <w:pPr>
+        <w:tabs>
+          <w:tab w:val="num" w:pos="1407"/>
+          <w:tab w:val="clear" w:pos="0"/>
+        </w:tabs>
+        <w:ind w:left="1407" w:hanging="147"/>
+      </w:pPr>
+      <w:rPr>
+        <w:rFonts w:ascii="Verdana" w:cs="Verdana" w:hAnsi="Verdana" w:eastAsia="Verdana"/>
+        <w:position w:val="-2"/>
+        <w:sz w:val="18"/>
+        <w:szCs w:val="18"/>
+      </w:rPr>
+    </w:lvl>
+    <w:lvl w:ilvl="8">
+      <w:start w:val="1"/>
+      <w:numFmt w:val="bullet"/>
+      <w:suff w:val="tab"/>
+      <w:lvlText w:val="☐"/>
+      <w:lvlJc w:val="left"/>
+      <w:pPr>
+        <w:tabs>
+          <w:tab w:val="num" w:pos="1587"/>
+          <w:tab w:val="clear" w:pos="0"/>
+        </w:tabs>
+        <w:ind w:left="1587" w:hanging="147"/>
+      </w:pPr>
+      <w:rPr>
+        <w:rFonts w:ascii="Verdana" w:cs="Verdana" w:hAnsi="Verdana" w:eastAsia="Verdana"/>
+        <w:position w:val="-2"/>
+        <w:sz w:val="18"/>
+        <w:szCs w:val="18"/>
+      </w:rPr>
+    </w:lvl>
+  </w:abstractNum>
+  <w:abstractNum w:abstractNumId="3">
+    <w:multiLevelType w:val="multilevel"/>
+    <w:styleLink w:val="List 0"/>
+    <w:lvl w:ilvl="0">
+      <w:start w:val="0"/>
+      <w:numFmt w:val="bullet"/>
+      <w:suff w:val="tab"/>
+      <w:lvlText w:val="☐"/>
+      <w:lvlJc w:val="left"/>
+      <w:pPr>
+        <w:tabs>
+          <w:tab w:val="num" w:pos="147"/>
+          <w:tab w:val="clear" w:pos="0"/>
+        </w:tabs>
+        <w:ind w:left="147" w:hanging="147"/>
+      </w:pPr>
+      <w:rPr>
+        <w:rFonts w:ascii="Verdana" w:cs="Verdana" w:hAnsi="Verdana" w:eastAsia="Verdana"/>
+        <w:position w:val="-2"/>
+        <w:sz w:val="18"/>
+        <w:szCs w:val="18"/>
+      </w:rPr>
+    </w:lvl>
+    <w:lvl w:ilvl="1">
+      <w:start w:val="1"/>
+      <w:numFmt w:val="bullet"/>
+      <w:suff w:val="tab"/>
+      <w:lvlText w:val="☐"/>
+      <w:lvlJc w:val="left"/>
+      <w:pPr>
+        <w:tabs>
+          <w:tab w:val="num" w:pos="327"/>
+          <w:tab w:val="clear" w:pos="0"/>
+        </w:tabs>
+        <w:ind w:left="327" w:hanging="147"/>
+      </w:pPr>
+      <w:rPr>
+        <w:rFonts w:ascii="Verdana" w:cs="Verdana" w:hAnsi="Verdana" w:eastAsia="Verdana"/>
+        <w:position w:val="-2"/>
+        <w:sz w:val="18"/>
+        <w:szCs w:val="18"/>
+      </w:rPr>
+    </w:lvl>
+    <w:lvl w:ilvl="2">
+      <w:start w:val="1"/>
+      <w:numFmt w:val="bullet"/>
+      <w:suff w:val="tab"/>
+      <w:lvlText w:val="☐"/>
+      <w:lvlJc w:val="left"/>
+      <w:pPr>
+        <w:tabs>
+          <w:tab w:val="num" w:pos="507"/>
+          <w:tab w:val="clear" w:pos="0"/>
+        </w:tabs>
+        <w:ind w:left="507" w:hanging="147"/>
+      </w:pPr>
+      <w:rPr>
+        <w:rFonts w:ascii="Verdana" w:cs="Verdana" w:hAnsi="Verdana" w:eastAsia="Verdana"/>
+        <w:position w:val="-2"/>
+        <w:sz w:val="18"/>
+        <w:szCs w:val="18"/>
+      </w:rPr>
+    </w:lvl>
+    <w:lvl w:ilvl="3">
+      <w:start w:val="1"/>
+      <w:numFmt w:val="bullet"/>
+      <w:suff w:val="tab"/>
+      <w:lvlText w:val="☐"/>
+      <w:lvlJc w:val="left"/>
+      <w:pPr>
+        <w:tabs>
+          <w:tab w:val="num" w:pos="687"/>
+          <w:tab w:val="clear" w:pos="0"/>
+        </w:tabs>
+        <w:ind w:left="687" w:hanging="147"/>
+      </w:pPr>
+      <w:rPr>
+        <w:rFonts w:ascii="Verdana" w:cs="Verdana" w:hAnsi="Verdana" w:eastAsia="Verdana"/>
+        <w:position w:val="-2"/>
+        <w:sz w:val="18"/>
+        <w:szCs w:val="18"/>
+      </w:rPr>
+    </w:lvl>
+    <w:lvl w:ilvl="4">
+      <w:start w:val="1"/>
+      <w:numFmt w:val="bullet"/>
+      <w:suff w:val="tab"/>
+      <w:lvlText w:val="☐"/>
+      <w:lvlJc w:val="left"/>
+      <w:pPr>
+        <w:tabs>
+          <w:tab w:val="num" w:pos="867"/>
+          <w:tab w:val="clear" w:pos="0"/>
+        </w:tabs>
+        <w:ind w:left="867" w:hanging="147"/>
+      </w:pPr>
+      <w:rPr>
+        <w:rFonts w:ascii="Verdana" w:cs="Verdana" w:hAnsi="Verdana" w:eastAsia="Verdana"/>
+        <w:position w:val="-2"/>
+        <w:sz w:val="18"/>
+        <w:szCs w:val="18"/>
+      </w:rPr>
+    </w:lvl>
+    <w:lvl w:ilvl="5">
+      <w:start w:val="1"/>
+      <w:numFmt w:val="bullet"/>
+      <w:suff w:val="tab"/>
+      <w:lvlText w:val="☐"/>
+      <w:lvlJc w:val="left"/>
+      <w:pPr>
+        <w:tabs>
+          <w:tab w:val="num" w:pos="1047"/>
+          <w:tab w:val="clear" w:pos="0"/>
+        </w:tabs>
+        <w:ind w:left="1047" w:hanging="147"/>
+      </w:pPr>
+      <w:rPr>
+        <w:rFonts w:ascii="Verdana" w:cs="Verdana" w:hAnsi="Verdana" w:eastAsia="Verdana"/>
+        <w:position w:val="-2"/>
+        <w:sz w:val="18"/>
+        <w:szCs w:val="18"/>
+      </w:rPr>
+    </w:lvl>
+    <w:lvl w:ilvl="6">
+      <w:start w:val="1"/>
+      <w:numFmt w:val="bullet"/>
+      <w:suff w:val="tab"/>
+      <w:lvlText w:val="☐"/>
+      <w:lvlJc w:val="left"/>
+      <w:pPr>
+        <w:tabs>
+          <w:tab w:val="num" w:pos="1227"/>
+          <w:tab w:val="clear" w:pos="0"/>
+        </w:tabs>
+        <w:ind w:left="1227" w:hanging="147"/>
+      </w:pPr>
+      <w:rPr>
+        <w:rFonts w:ascii="Verdana" w:cs="Verdana" w:hAnsi="Verdana" w:eastAsia="Verdana"/>
+        <w:position w:val="-2"/>
+        <w:sz w:val="18"/>
+        <w:szCs w:val="18"/>
+      </w:rPr>
+    </w:lvl>
+    <w:lvl w:ilvl="7">
+      <w:start w:val="1"/>
+      <w:numFmt w:val="bullet"/>
+      <w:suff w:val="tab"/>
+      <w:lvlText w:val="☐"/>
+      <w:lvlJc w:val="left"/>
+      <w:pPr>
+        <w:tabs>
+          <w:tab w:val="num" w:pos="1407"/>
+          <w:tab w:val="clear" w:pos="0"/>
+        </w:tabs>
+        <w:ind w:left="1407" w:hanging="147"/>
+      </w:pPr>
+      <w:rPr>
+        <w:rFonts w:ascii="Verdana" w:cs="Verdana" w:hAnsi="Verdana" w:eastAsia="Verdana"/>
+        <w:position w:val="-2"/>
+        <w:sz w:val="18"/>
+        <w:szCs w:val="18"/>
+      </w:rPr>
+    </w:lvl>
+    <w:lvl w:ilvl="8">
+      <w:start w:val="1"/>
+      <w:numFmt w:val="bullet"/>
+      <w:suff w:val="tab"/>
+      <w:lvlText w:val="☐"/>
+      <w:lvlJc w:val="left"/>
+      <w:pPr>
+        <w:tabs>
+          <w:tab w:val="num" w:pos="1587"/>
+          <w:tab w:val="clear" w:pos="0"/>
+        </w:tabs>
+        <w:ind w:left="1587" w:hanging="147"/>
+      </w:pPr>
+      <w:rPr>
+        <w:rFonts w:ascii="Verdana" w:cs="Verdana" w:hAnsi="Verdana" w:eastAsia="Verdana"/>
+        <w:position w:val="-2"/>
+        <w:sz w:val="18"/>
+        <w:szCs w:val="18"/>
+      </w:rPr>
+    </w:lvl>
+  </w:abstractNum>
+  <w:abstractNum w:abstractNumId="4">
+    <w:multiLevelType w:val="multilevel"/>
+    <w:styleLink w:val="List 0"/>
+    <w:lvl w:ilvl="0">
+      <w:start w:val="0"/>
+      <w:numFmt w:val="bullet"/>
+      <w:suff w:val="tab"/>
+      <w:lvlText w:val="☐"/>
+      <w:lvlJc w:val="left"/>
+      <w:pPr>
+        <w:tabs>
+          <w:tab w:val="num" w:pos="147"/>
+          <w:tab w:val="clear" w:pos="0"/>
+        </w:tabs>
+        <w:ind w:left="147" w:hanging="147"/>
+      </w:pPr>
+      <w:rPr>
+        <w:rFonts w:ascii="Verdana" w:cs="Verdana" w:hAnsi="Verdana" w:eastAsia="Verdana"/>
+        <w:position w:val="-2"/>
+        <w:sz w:val="18"/>
+        <w:szCs w:val="18"/>
+      </w:rPr>
+    </w:lvl>
+    <w:lvl w:ilvl="1">
+      <w:start w:val="1"/>
+      <w:numFmt w:val="bullet"/>
+      <w:suff w:val="tab"/>
+      <w:lvlText w:val="☐"/>
+      <w:lvlJc w:val="left"/>
+      <w:pPr>
+        <w:tabs>
+          <w:tab w:val="num" w:pos="327"/>
+          <w:tab w:val="clear" w:pos="0"/>
+        </w:tabs>
+        <w:ind w:left="327" w:hanging="147"/>
+      </w:pPr>
+      <w:rPr>
+        <w:rFonts w:ascii="Verdana" w:cs="Verdana" w:hAnsi="Verdana" w:eastAsia="Verdana"/>
+        <w:position w:val="-2"/>
+        <w:sz w:val="18"/>
+        <w:szCs w:val="18"/>
+      </w:rPr>
+    </w:lvl>
+    <w:lvl w:ilvl="2">
+      <w:start w:val="1"/>
+      <w:numFmt w:val="bullet"/>
+      <w:suff w:val="tab"/>
+      <w:lvlText w:val="☐"/>
+      <w:lvlJc w:val="left"/>
+      <w:pPr>
+        <w:tabs>
+          <w:tab w:val="num" w:pos="507"/>
+          <w:tab w:val="clear" w:pos="0"/>
+        </w:tabs>
+        <w:ind w:left="507" w:hanging="147"/>
+      </w:pPr>
+      <w:rPr>
+        <w:rFonts w:ascii="Verdana" w:cs="Verdana" w:hAnsi="Verdana" w:eastAsia="Verdana"/>
+        <w:position w:val="-2"/>
+        <w:sz w:val="18"/>
+        <w:szCs w:val="18"/>
+      </w:rPr>
+    </w:lvl>
+    <w:lvl w:ilvl="3">
+      <w:start w:val="1"/>
+      <w:numFmt w:val="bullet"/>
+      <w:suff w:val="tab"/>
+      <w:lvlText w:val="☐"/>
+      <w:lvlJc w:val="left"/>
+      <w:pPr>
+        <w:tabs>
+          <w:tab w:val="num" w:pos="687"/>
+          <w:tab w:val="clear" w:pos="0"/>
+        </w:tabs>
+        <w:ind w:left="687" w:hanging="147"/>
+      </w:pPr>
+      <w:rPr>
+        <w:rFonts w:ascii="Verdana" w:cs="Verdana" w:hAnsi="Verdana" w:eastAsia="Verdana"/>
+        <w:position w:val="-2"/>
+        <w:sz w:val="18"/>
+        <w:szCs w:val="18"/>
+      </w:rPr>
+    </w:lvl>
+    <w:lvl w:ilvl="4">
+      <w:start w:val="1"/>
+      <w:numFmt w:val="bullet"/>
+      <w:suff w:val="tab"/>
+      <w:lvlText w:val="☐"/>
+      <w:lvlJc w:val="left"/>
+      <w:pPr>
+        <w:tabs>
+          <w:tab w:val="num" w:pos="867"/>
+          <w:tab w:val="clear" w:pos="0"/>
+        </w:tabs>
+        <w:ind w:left="867" w:hanging="147"/>
+      </w:pPr>
+      <w:rPr>
+        <w:rFonts w:ascii="Verdana" w:cs="Verdana" w:hAnsi="Verdana" w:eastAsia="Verdana"/>
+        <w:position w:val="-2"/>
+        <w:sz w:val="18"/>
+        <w:szCs w:val="18"/>
+      </w:rPr>
+    </w:lvl>
+    <w:lvl w:ilvl="5">
+      <w:start w:val="1"/>
+      <w:numFmt w:val="bullet"/>
+      <w:suff w:val="tab"/>
+      <w:lvlText w:val="☐"/>
+      <w:lvlJc w:val="left"/>
+      <w:pPr>
+        <w:tabs>
+          <w:tab w:val="num" w:pos="1047"/>
+          <w:tab w:val="clear" w:pos="0"/>
+        </w:tabs>
+        <w:ind w:left="1047" w:hanging="147"/>
+      </w:pPr>
+      <w:rPr>
+        <w:rFonts w:ascii="Verdana" w:cs="Verdana" w:hAnsi="Verdana" w:eastAsia="Verdana"/>
+        <w:position w:val="-2"/>
+        <w:sz w:val="18"/>
+        <w:szCs w:val="18"/>
+      </w:rPr>
+    </w:lvl>
+    <w:lvl w:ilvl="6">
+      <w:start w:val="1"/>
+      <w:numFmt w:val="bullet"/>
+      <w:suff w:val="tab"/>
+      <w:lvlText w:val="☐"/>
+      <w:lvlJc w:val="left"/>
+      <w:pPr>
+        <w:tabs>
+          <w:tab w:val="num" w:pos="1227"/>
+          <w:tab w:val="clear" w:pos="0"/>
+        </w:tabs>
+        <w:ind w:left="1227" w:hanging="147"/>
+      </w:pPr>
+      <w:rPr>
+        <w:rFonts w:ascii="Verdana" w:cs="Verdana" w:hAnsi="Verdana" w:eastAsia="Verdana"/>
+        <w:position w:val="-2"/>
+        <w:sz w:val="18"/>
+        <w:szCs w:val="18"/>
+      </w:rPr>
+    </w:lvl>
+    <w:lvl w:ilvl="7">
+      <w:start w:val="1"/>
+      <w:numFmt w:val="bullet"/>
+      <w:suff w:val="tab"/>
+      <w:lvlText w:val="☐"/>
+      <w:lvlJc w:val="left"/>
+      <w:pPr>
+        <w:tabs>
+          <w:tab w:val="num" w:pos="1407"/>
+          <w:tab w:val="clear" w:pos="0"/>
+        </w:tabs>
+        <w:ind w:left="1407" w:hanging="147"/>
+      </w:pPr>
+      <w:rPr>
+        <w:rFonts w:ascii="Verdana" w:cs="Verdana" w:hAnsi="Verdana" w:eastAsia="Verdana"/>
+        <w:position w:val="-2"/>
+        <w:sz w:val="18"/>
+        <w:szCs w:val="18"/>
+      </w:rPr>
+    </w:lvl>
+    <w:lvl w:ilvl="8">
+      <w:start w:val="1"/>
+      <w:numFmt w:val="bullet"/>
+      <w:suff w:val="tab"/>
+      <w:lvlText w:val="☐"/>
+      <w:lvlJc w:val="left"/>
+      <w:pPr>
+        <w:tabs>
+          <w:tab w:val="num" w:pos="1587"/>
+          <w:tab w:val="clear" w:pos="0"/>
+        </w:tabs>
+        <w:ind w:left="1587" w:hanging="147"/>
+      </w:pPr>
+      <w:rPr>
+        <w:rFonts w:ascii="Verdana" w:cs="Verdana" w:hAnsi="Verdana" w:eastAsia="Verdana"/>
+        <w:position w:val="-2"/>
+        <w:sz w:val="18"/>
+        <w:szCs w:val="18"/>
+      </w:rPr>
+    </w:lvl>
+  </w:abstractNum>
+  <w:abstractNum w:abstractNumId="5">
+    <w:multiLevelType w:val="multilevel"/>
+    <w:styleLink w:val="List 0"/>
+    <w:lvl w:ilvl="0">
+      <w:start w:val="0"/>
+      <w:numFmt w:val="bullet"/>
+      <w:suff w:val="tab"/>
+      <w:lvlText w:val="☐"/>
+      <w:lvlJc w:val="left"/>
+      <w:pPr>
+        <w:tabs>
+          <w:tab w:val="num" w:pos="147"/>
+          <w:tab w:val="clear" w:pos="0"/>
+        </w:tabs>
+        <w:ind w:left="147" w:hanging="147"/>
+      </w:pPr>
+      <w:rPr>
+        <w:rFonts w:ascii="Verdana" w:cs="Verdana" w:hAnsi="Verdana" w:eastAsia="Verdana"/>
+        <w:position w:val="-2"/>
+        <w:sz w:val="18"/>
+        <w:szCs w:val="18"/>
+      </w:rPr>
+    </w:lvl>
+    <w:lvl w:ilvl="1">
+      <w:start w:val="1"/>
+      <w:numFmt w:val="bullet"/>
+      <w:suff w:val="tab"/>
+      <w:lvlText w:val="☐"/>
+      <w:lvlJc w:val="left"/>
+      <w:pPr>
+        <w:tabs>
+          <w:tab w:val="num" w:pos="327"/>
+          <w:tab w:val="clear" w:pos="0"/>
+        </w:tabs>
+        <w:ind w:left="327" w:hanging="147"/>
+      </w:pPr>
+      <w:rPr>
+        <w:rFonts w:ascii="Verdana" w:cs="Verdana" w:hAnsi="Verdana" w:eastAsia="Verdana"/>
+        <w:position w:val="-2"/>
+        <w:sz w:val="18"/>
+        <w:szCs w:val="18"/>
+      </w:rPr>
+    </w:lvl>
+    <w:lvl w:ilvl="2">
+      <w:start w:val="1"/>
+      <w:numFmt w:val="bullet"/>
+      <w:suff w:val="tab"/>
+      <w:lvlText w:val="☐"/>
+      <w:lvlJc w:val="left"/>
+      <w:pPr>
+        <w:tabs>
+          <w:tab w:val="num" w:pos="507"/>
+          <w:tab w:val="clear" w:pos="0"/>
+        </w:tabs>
+        <w:ind w:left="507" w:hanging="147"/>
+      </w:pPr>
+      <w:rPr>
+        <w:rFonts w:ascii="Verdana" w:cs="Verdana" w:hAnsi="Verdana" w:eastAsia="Verdana"/>
+        <w:position w:val="-2"/>
+        <w:sz w:val="18"/>
+        <w:szCs w:val="18"/>
+      </w:rPr>
+    </w:lvl>
+    <w:lvl w:ilvl="3">
+      <w:start w:val="1"/>
+      <w:numFmt w:val="bullet"/>
+      <w:suff w:val="tab"/>
+      <w:lvlText w:val="☐"/>
+      <w:lvlJc w:val="left"/>
+      <w:pPr>
+        <w:tabs>
+          <w:tab w:val="num" w:pos="687"/>
+          <w:tab w:val="clear" w:pos="0"/>
+        </w:tabs>
+        <w:ind w:left="687" w:hanging="147"/>
+      </w:pPr>
+      <w:rPr>
+        <w:rFonts w:ascii="Verdana" w:cs="Verdana" w:hAnsi="Verdana" w:eastAsia="Verdana"/>
+        <w:position w:val="-2"/>
+        <w:sz w:val="18"/>
+        <w:szCs w:val="18"/>
+      </w:rPr>
+    </w:lvl>
+    <w:lvl w:ilvl="4">
+      <w:start w:val="1"/>
+      <w:numFmt w:val="bullet"/>
+      <w:suff w:val="tab"/>
+      <w:lvlText w:val="☐"/>
+      <w:lvlJc w:val="left"/>
+      <w:pPr>
+        <w:tabs>
+          <w:tab w:val="num" w:pos="867"/>
+          <w:tab w:val="clear" w:pos="0"/>
+        </w:tabs>
+        <w:ind w:left="867" w:hanging="147"/>
+      </w:pPr>
+      <w:rPr>
+        <w:rFonts w:ascii="Verdana" w:cs="Verdana" w:hAnsi="Verdana" w:eastAsia="Verdana"/>
+        <w:position w:val="-2"/>
+        <w:sz w:val="18"/>
+        <w:szCs w:val="18"/>
+      </w:rPr>
+    </w:lvl>
+    <w:lvl w:ilvl="5">
+      <w:start w:val="1"/>
+      <w:numFmt w:val="bullet"/>
+      <w:suff w:val="tab"/>
+      <w:lvlText w:val="☐"/>
+      <w:lvlJc w:val="left"/>
+      <w:pPr>
+        <w:tabs>
+          <w:tab w:val="num" w:pos="1047"/>
+          <w:tab w:val="clear" w:pos="0"/>
+        </w:tabs>
+        <w:ind w:left="1047" w:hanging="147"/>
+      </w:pPr>
+      <w:rPr>
+        <w:rFonts w:ascii="Verdana" w:cs="Verdana" w:hAnsi="Verdana" w:eastAsia="Verdana"/>
+        <w:position w:val="-2"/>
+        <w:sz w:val="18"/>
+        <w:szCs w:val="18"/>
+      </w:rPr>
+    </w:lvl>
+    <w:lvl w:ilvl="6">
+      <w:start w:val="1"/>
+      <w:numFmt w:val="bullet"/>
+      <w:suff w:val="tab"/>
+      <w:lvlText w:val="☐"/>
+      <w:lvlJc w:val="left"/>
+      <w:pPr>
+        <w:tabs>
+          <w:tab w:val="num" w:pos="1227"/>
+          <w:tab w:val="clear" w:pos="0"/>
+        </w:tabs>
+        <w:ind w:left="1227" w:hanging="147"/>
+      </w:pPr>
+      <w:rPr>
+        <w:rFonts w:ascii="Verdana" w:cs="Verdana" w:hAnsi="Verdana" w:eastAsia="Verdana"/>
+        <w:position w:val="-2"/>
+        <w:sz w:val="18"/>
+        <w:szCs w:val="18"/>
+      </w:rPr>
+    </w:lvl>
+    <w:lvl w:ilvl="7">
+      <w:start w:val="1"/>
+      <w:numFmt w:val="bullet"/>
+      <w:suff w:val="tab"/>
+      <w:lvlText w:val="☐"/>
+      <w:lvlJc w:val="left"/>
+      <w:pPr>
+        <w:tabs>
+          <w:tab w:val="num" w:pos="1407"/>
+          <w:tab w:val="clear" w:pos="0"/>
+        </w:tabs>
+        <w:ind w:left="1407" w:hanging="147"/>
+      </w:pPr>
+      <w:rPr>
+        <w:rFonts w:ascii="Verdana" w:cs="Verdana" w:hAnsi="Verdana" w:eastAsia="Verdana"/>
+        <w:position w:val="-2"/>
+        <w:sz w:val="18"/>
+        <w:szCs w:val="18"/>
+      </w:rPr>
+    </w:lvl>
+    <w:lvl w:ilvl="8">
+      <w:start w:val="1"/>
+      <w:numFmt w:val="bullet"/>
+      <w:suff w:val="tab"/>
+      <w:lvlText w:val="☐"/>
+      <w:lvlJc w:val="left"/>
+      <w:pPr>
+        <w:tabs>
+          <w:tab w:val="num" w:pos="1587"/>
+          <w:tab w:val="clear" w:pos="0"/>
+        </w:tabs>
+        <w:ind w:left="1587" w:hanging="147"/>
+      </w:pPr>
+      <w:rPr>
+        <w:rFonts w:ascii="Verdana" w:cs="Verdana" w:hAnsi="Verdana" w:eastAsia="Verdana"/>
+        <w:position w:val="-2"/>
+        <w:sz w:val="18"/>
+        <w:szCs w:val="18"/>
+      </w:rPr>
+    </w:lvl>
+  </w:abstractNum>
+  <w:num w:numId="1">
+    <w:abstractNumId w:val="0"/>
+  </w:num>
+  <w:num w:numId="2">
+    <w:abstractNumId w:val="1"/>
+  </w:num>
+  <w:num w:numId="3">
+    <w:abstractNumId w:val="2"/>
+  </w:num>
+  <w:num w:numId="4">
+    <w:abstractNumId w:val="3"/>
+  </w:num>
+  <w:num w:numId="5">
+    <w:abstractNumId w:val="4"/>
+  </w:num>
+  <w:num w:numId="6">
+    <w:abstractNumId w:val="5"/>
+  </w:num>
+</w:numbering>
 </file>
 
 <file path=word/styles.xml><?xml version="1.0" encoding="utf-8"?>
@@ -1729,6 +3444,25 @@
     <w:rPr>
       <w:color w:val="0432ff"/>
     </w:rPr>
+  </w:style>
+  <w:style w:type="numbering" w:styleId="List 0">
+    <w:name w:val="List 0"/>
+    <w:basedOn w:val="Bullet"/>
+    <w:next w:val="List 0"/>
+    <w:pPr>
+      <w:numPr>
+        <w:numId w:val="1"/>
+      </w:numPr>
+    </w:pPr>
+  </w:style>
+  <w:style w:type="numbering" w:styleId="Bullet">
+    <w:name w:val="Bullet"/>
+    <w:next w:val="Bullet"/>
+    <w:pPr>
+      <w:numPr>
+        <w:numId w:val="2"/>
+      </w:numPr>
+    </w:pPr>
   </w:style>
 </w:styles>
 </file>

</xml_diff>

<commit_message>
added end date to previous contract, fixed formatting in word export
</commit_message>
<xml_diff>
--- a/resume_mrm.docx
+++ b/resume_mrm.docx
@@ -4,7 +4,7 @@
   <w:body>
     <w:p>
       <w:pPr>
-        <w:pStyle w:val="Body"/>
+        <w:pStyle w:val="Body A"/>
         <w:jc w:val="center"/>
         <w:rPr>
           <w:rFonts w:ascii="Verdana" w:cs="Verdana" w:hAnsi="Verdana" w:eastAsia="Verdana"/>
@@ -29,7 +29,7 @@
     </w:p>
     <w:p>
       <w:pPr>
-        <w:pStyle w:val="Body"/>
+        <w:pStyle w:val="Body A"/>
         <w:jc w:val="center"/>
         <w:rPr>
           <w:rFonts w:ascii="Verdana" w:cs="Verdana" w:hAnsi="Verdana" w:eastAsia="Verdana"/>
@@ -42,7 +42,7 @@
     </w:p>
     <w:p>
       <w:pPr>
-        <w:pStyle w:val="Body"/>
+        <w:pStyle w:val="Body A"/>
         <w:jc w:val="center"/>
         <w:rPr>
           <w:rFonts w:ascii="Verdana" w:cs="Verdana" w:hAnsi="Verdana" w:eastAsia="Verdana"/>
@@ -58,6 +58,7 @@
             <w:color w:val="0000ff"/>
             <w:sz w:val="18"/>
             <w:szCs w:val="18"/>
+            <w:u w:val="single" w:color="0000ff"/>
             <w:rtl w:val="0"/>
             <w:lang w:val="en-US"/>
           </w:rPr>
@@ -70,6 +71,7 @@
           <w:sz w:val="18"/>
           <w:szCs w:val="18"/>
           <w:rtl w:val="0"/>
+          <w:lang w:val="en-US"/>
         </w:rPr>
         <w:t xml:space="preserve"> ☐ </w:t>
       </w:r>
@@ -81,6 +83,7 @@
             <w:color w:val="0000ff"/>
             <w:sz w:val="18"/>
             <w:szCs w:val="18"/>
+            <w:u w:val="single" w:color="0000ff"/>
             <w:rtl w:val="0"/>
             <w:lang w:val="en-US"/>
           </w:rPr>
@@ -90,10 +93,11 @@
     </w:p>
     <w:p>
       <w:pPr>
-        <w:pStyle w:val="Body"/>
-        <w:jc w:val="center"/>
-        <w:rPr>
-          <w:rFonts w:ascii="Verdana" w:cs="Verdana" w:hAnsi="Verdana" w:eastAsia="Verdana"/>
+        <w:pStyle w:val="Body A"/>
+        <w:rPr>
+          <w:rFonts w:ascii="Verdana" w:cs="Verdana" w:hAnsi="Verdana" w:eastAsia="Verdana"/>
+          <w:b w:val="1"/>
+          <w:bCs w:val="1"/>
           <w:sz w:val="18"/>
           <w:szCs w:val="18"/>
         </w:rPr>
@@ -101,7 +105,7 @@
     </w:p>
     <w:p>
       <w:pPr>
-        <w:pStyle w:val="Body"/>
+        <w:pStyle w:val="Body A"/>
         <w:rPr>
           <w:rFonts w:ascii="Verdana" w:cs="Verdana" w:hAnsi="Verdana" w:eastAsia="Verdana"/>
           <w:b w:val="1"/>
@@ -110,10 +114,22 @@
           <w:szCs w:val="18"/>
         </w:rPr>
       </w:pPr>
+      <w:r>
+        <w:rPr>
+          <w:rFonts w:ascii="Verdana"/>
+          <w:b w:val="1"/>
+          <w:bCs w:val="1"/>
+          <w:sz w:val="18"/>
+          <w:szCs w:val="18"/>
+          <w:rtl w:val="0"/>
+          <w:lang w:val="sv-SE"/>
+        </w:rPr>
+        <w:t>Skills</w:t>
+      </w:r>
     </w:p>
     <w:p>
       <w:pPr>
-        <w:pStyle w:val="Body"/>
+        <w:pStyle w:val="Body A"/>
         <w:rPr>
           <w:rFonts w:ascii="Verdana" w:cs="Verdana" w:hAnsi="Verdana" w:eastAsia="Verdana"/>
           <w:b w:val="1"/>
@@ -122,34 +138,101 @@
           <w:szCs w:val="18"/>
         </w:rPr>
       </w:pPr>
-      <w:r>
-        <w:rPr>
-          <w:rFonts w:ascii="Verdana"/>
-          <w:b w:val="1"/>
-          <w:bCs w:val="1"/>
-          <w:sz w:val="18"/>
-          <w:szCs w:val="18"/>
-          <w:rtl w:val="0"/>
-          <w:lang w:val="sv-SE"/>
-        </w:rPr>
-        <w:t>Skills</w:t>
-      </w:r>
     </w:p>
     <w:p>
       <w:pPr>
-        <w:pStyle w:val="Body"/>
-        <w:rPr>
-          <w:rFonts w:ascii="Verdana" w:cs="Verdana" w:hAnsi="Verdana" w:eastAsia="Verdana"/>
-          <w:b w:val="1"/>
-          <w:bCs w:val="1"/>
-          <w:sz w:val="18"/>
-          <w:szCs w:val="18"/>
-        </w:rPr>
-      </w:pPr>
+        <w:pStyle w:val="Body A"/>
+        <w:rPr>
+          <w:rFonts w:ascii="Verdana" w:cs="Verdana" w:hAnsi="Verdana" w:eastAsia="Verdana"/>
+          <w:sz w:val="18"/>
+          <w:szCs w:val="18"/>
+        </w:rPr>
+      </w:pPr>
+      <w:r>
+        <w:rPr>
+          <w:rFonts w:hAnsi="Verdana" w:hint="default"/>
+          <w:sz w:val="18"/>
+          <w:szCs w:val="18"/>
+          <w:rtl w:val="0"/>
+          <w:lang w:val="en-US"/>
+        </w:rPr>
+        <w:t xml:space="preserve">☐ </w:t>
+      </w:r>
+      <w:r>
+        <w:rPr>
+          <w:rFonts w:ascii="Verdana"/>
+          <w:sz w:val="18"/>
+          <w:szCs w:val="18"/>
+          <w:rtl w:val="0"/>
+          <w:lang w:val="en-US"/>
+        </w:rPr>
+        <w:t>Programming Languages</w:t>
+        <w:tab/>
+      </w:r>
+      <w:r>
+        <w:rPr>
+          <w:rFonts w:ascii="Verdana"/>
+          <w:sz w:val="18"/>
+          <w:szCs w:val="18"/>
+          <w:rtl w:val="0"/>
+          <w:lang w:val="en-US"/>
+        </w:rPr>
+        <w:t xml:space="preserve">Javascript, C#, </w:t>
+      </w:r>
+      <w:r>
+        <w:rPr>
+          <w:rFonts w:ascii="Verdana"/>
+          <w:sz w:val="18"/>
+          <w:szCs w:val="18"/>
+          <w:rtl w:val="0"/>
+          <w:lang w:val="en-US"/>
+        </w:rPr>
+        <w:t xml:space="preserve">Visual Basic, </w:t>
+      </w:r>
+      <w:r>
+        <w:rPr>
+          <w:rFonts w:ascii="Verdana"/>
+          <w:sz w:val="18"/>
+          <w:szCs w:val="18"/>
+          <w:rtl w:val="0"/>
+          <w:lang w:val="en-US"/>
+        </w:rPr>
+        <w:t>Node</w:t>
+      </w:r>
+      <w:r>
+        <w:rPr>
+          <w:rFonts w:ascii="Verdana"/>
+          <w:sz w:val="18"/>
+          <w:szCs w:val="18"/>
+          <w:rtl w:val="0"/>
+          <w:lang w:val="en-US"/>
+        </w:rPr>
+        <w:t>.js</w:t>
+      </w:r>
+      <w:r>
+        <w:rPr>
+          <w:rFonts w:ascii="Verdana"/>
+          <w:sz w:val="18"/>
+          <w:szCs w:val="18"/>
+          <w:rtl w:val="0"/>
+          <w:lang w:val="en-US"/>
+        </w:rPr>
+        <w:t xml:space="preserve">, </w:t>
+      </w:r>
+      <w:r>
+        <w:rPr>
+          <w:rFonts w:ascii="Verdana"/>
+          <w:sz w:val="18"/>
+          <w:szCs w:val="18"/>
+          <w:rtl w:val="0"/>
+          <w:lang w:val="en-US"/>
+        </w:rPr>
+        <w:t>Coffeescript, PHP, Java, C, Python, Perl. Ruby</w:t>
+      </w:r>
     </w:p>
     <w:p>
       <w:pPr>
-        <w:pStyle w:val="Body"/>
+        <w:pStyle w:val="Body A"/>
         <w:rPr>
           <w:rFonts w:ascii="Verdana" w:cs="Verdana" w:hAnsi="Verdana" w:eastAsia="Verdana"/>
           <w:sz w:val="18"/>
@@ -162,74 +245,7 @@
           <w:sz w:val="18"/>
           <w:szCs w:val="18"/>
           <w:rtl w:val="0"/>
-        </w:rPr>
-        <w:t xml:space="preserve">☐ </w:t>
-      </w:r>
-      <w:r>
-        <w:rPr>
-          <w:rFonts w:ascii="Verdana"/>
-          <w:sz w:val="18"/>
-          <w:szCs w:val="18"/>
-          <w:rtl w:val="0"/>
-          <w:lang w:val="en-US"/>
-        </w:rPr>
-        <w:t>Languages</w:t>
-        <w:tab/>
-        <w:tab/>
-      </w:r>
-      <w:r>
-        <w:rPr>
-          <w:rFonts w:ascii="Verdana" w:cs="Verdana" w:hAnsi="Verdana" w:eastAsia="Verdana"/>
-          <w:sz w:val="18"/>
-          <w:szCs w:val="18"/>
-        </w:rPr>
-        <w:tab/>
-      </w:r>
-      <w:r>
-        <w:rPr>
-          <w:rFonts w:ascii="Verdana"/>
-          <w:sz w:val="18"/>
-          <w:szCs w:val="18"/>
-          <w:rtl w:val="0"/>
-        </w:rPr>
-        <w:t xml:space="preserve">Javascript, C#, </w:t>
-      </w:r>
-      <w:r>
-        <w:rPr>
-          <w:rFonts w:ascii="Verdana"/>
-          <w:sz w:val="18"/>
-          <w:szCs w:val="18"/>
-          <w:rtl w:val="0"/>
-          <w:lang w:val="en-US"/>
-        </w:rPr>
-        <w:t xml:space="preserve">Visual Basic, </w:t>
-      </w:r>
-      <w:r>
-        <w:rPr>
-          <w:rFonts w:ascii="Verdana"/>
-          <w:sz w:val="18"/>
-          <w:szCs w:val="18"/>
-          <w:rtl w:val="0"/>
-          <w:lang w:val="en-US"/>
-        </w:rPr>
-        <w:t>Node, PHP, Java, C, Python, Perl</w:t>
-      </w:r>
-    </w:p>
-    <w:p>
-      <w:pPr>
-        <w:pStyle w:val="Body"/>
-        <w:rPr>
-          <w:rFonts w:ascii="Verdana" w:cs="Verdana" w:hAnsi="Verdana" w:eastAsia="Verdana"/>
-          <w:sz w:val="18"/>
-          <w:szCs w:val="18"/>
-        </w:rPr>
-      </w:pPr>
-      <w:r>
-        <w:rPr>
-          <w:rFonts w:hAnsi="Verdana" w:hint="default"/>
-          <w:sz w:val="18"/>
-          <w:szCs w:val="18"/>
-          <w:rtl w:val="0"/>
+          <w:lang w:val="en-US"/>
         </w:rPr>
         <w:t xml:space="preserve">☐ </w:t>
       </w:r>
@@ -250,6 +266,7 @@
           <w:rFonts w:ascii="Verdana" w:cs="Verdana" w:hAnsi="Verdana" w:eastAsia="Verdana"/>
           <w:sz w:val="18"/>
           <w:szCs w:val="18"/>
+          <w:rtl w:val="0"/>
         </w:rPr>
         <w:tab/>
       </w:r>
@@ -259,13 +276,14 @@
           <w:sz w:val="18"/>
           <w:szCs w:val="18"/>
           <w:rtl w:val="0"/>
+          <w:lang w:val="en-US"/>
         </w:rPr>
         <w:t>MySQL, Oracle, PL/SQL, SQL Server, MongoDB (NoSQL), PostgreSQL</w:t>
       </w:r>
     </w:p>
     <w:p>
       <w:pPr>
-        <w:pStyle w:val="Body"/>
+        <w:pStyle w:val="Body A"/>
         <w:rPr>
           <w:rFonts w:ascii="Verdana" w:cs="Verdana" w:hAnsi="Verdana" w:eastAsia="Verdana"/>
           <w:sz w:val="18"/>
@@ -278,6 +296,7 @@
           <w:sz w:val="18"/>
           <w:szCs w:val="18"/>
           <w:rtl w:val="0"/>
+          <w:lang w:val="en-US"/>
         </w:rPr>
         <w:t xml:space="preserve">☐ </w:t>
       </w:r>
@@ -287,6 +306,7 @@
           <w:sz w:val="18"/>
           <w:szCs w:val="18"/>
           <w:rtl w:val="0"/>
+          <w:lang w:val="en-US"/>
         </w:rPr>
         <w:t>Technologies</w:t>
         <w:tab/>
@@ -297,6 +317,7 @@
           <w:rFonts w:ascii="Verdana" w:cs="Verdana" w:hAnsi="Verdana" w:eastAsia="Verdana"/>
           <w:sz w:val="18"/>
           <w:szCs w:val="18"/>
+          <w:rtl w:val="0"/>
         </w:rPr>
         <w:tab/>
       </w:r>
@@ -313,7 +334,7 @@
     </w:p>
     <w:p>
       <w:pPr>
-        <w:pStyle w:val="Body"/>
+        <w:pStyle w:val="Body A"/>
         <w:rPr>
           <w:rFonts w:ascii="Verdana" w:cs="Verdana" w:hAnsi="Verdana" w:eastAsia="Verdana"/>
           <w:sz w:val="18"/>
@@ -326,55 +347,7 @@
           <w:sz w:val="18"/>
           <w:szCs w:val="18"/>
           <w:rtl w:val="0"/>
-        </w:rPr>
-        <w:t xml:space="preserve">☐ </w:t>
-      </w:r>
-      <w:r>
-        <w:rPr>
-          <w:rFonts w:ascii="Verdana"/>
-          <w:sz w:val="18"/>
-          <w:szCs w:val="18"/>
-          <w:rtl w:val="0"/>
-          <w:lang w:val="en-US"/>
-        </w:rPr>
-        <w:t>Libraries</w:t>
-        <w:tab/>
-        <w:tab/>
-      </w:r>
-      <w:r>
-        <w:rPr>
-          <w:rFonts w:ascii="Verdana" w:cs="Verdana" w:hAnsi="Verdana" w:eastAsia="Verdana"/>
-          <w:sz w:val="18"/>
-          <w:szCs w:val="18"/>
-        </w:rPr>
-        <w:tab/>
-      </w:r>
-      <w:r>
-        <w:rPr>
-          <w:rFonts w:ascii="Verdana"/>
-          <w:sz w:val="18"/>
-          <w:szCs w:val="18"/>
-          <w:rtl w:val="0"/>
-          <w:lang w:val="en-US"/>
-        </w:rPr>
-        <w:t xml:space="preserve">jQuery, jQuery UI, jQuery Mobile, Underscore/Lodash, Coffeescript, Sweet (Mozilla) </w:t>
-      </w:r>
-    </w:p>
-    <w:p>
-      <w:pPr>
-        <w:pStyle w:val="Body"/>
-        <w:rPr>
-          <w:rFonts w:ascii="Verdana" w:cs="Verdana" w:hAnsi="Verdana" w:eastAsia="Verdana"/>
-          <w:sz w:val="18"/>
-          <w:szCs w:val="18"/>
-        </w:rPr>
-      </w:pPr>
-      <w:r>
-        <w:rPr>
-          <w:rFonts w:hAnsi="Verdana" w:hint="default"/>
-          <w:sz w:val="18"/>
-          <w:szCs w:val="18"/>
-          <w:rtl w:val="0"/>
+          <w:lang w:val="en-US"/>
         </w:rPr>
         <w:t xml:space="preserve">☐ </w:t>
       </w:r>
@@ -395,6 +368,7 @@
           <w:rFonts w:ascii="Verdana" w:cs="Verdana" w:hAnsi="Verdana" w:eastAsia="Verdana"/>
           <w:sz w:val="18"/>
           <w:szCs w:val="18"/>
+          <w:rtl w:val="0"/>
         </w:rPr>
         <w:tab/>
       </w:r>
@@ -404,17 +378,20 @@
           <w:sz w:val="18"/>
           <w:szCs w:val="18"/>
           <w:rtl w:val="0"/>
+          <w:lang w:val="en-US"/>
         </w:rPr>
         <w:t>Angular, Knockout, NHibernate, Oracle/JDBC, Backbone, CakePHP, Django (MVC)</w:t>
       </w:r>
     </w:p>
     <w:p>
       <w:pPr>
-        <w:pStyle w:val="Body"/>
-        <w:rPr>
-          <w:rFonts w:ascii="Verdana" w:cs="Verdana" w:hAnsi="Verdana" w:eastAsia="Verdana"/>
-          <w:sz w:val="18"/>
-          <w:szCs w:val="18"/>
+        <w:pStyle w:val="Body A"/>
+        <w:rPr>
+          <w:rFonts w:ascii="Verdana" w:cs="Verdana" w:hAnsi="Verdana" w:eastAsia="Verdana"/>
+          <w:sz w:val="18"/>
+          <w:szCs w:val="18"/>
+          <w:rtl w:val="0"/>
+          <w:lang w:val="en-US"/>
         </w:rPr>
       </w:pPr>
       <w:r>
@@ -423,6 +400,7 @@
           <w:sz w:val="18"/>
           <w:szCs w:val="18"/>
           <w:rtl w:val="0"/>
+          <w:lang w:val="en-US"/>
         </w:rPr>
         <w:t xml:space="preserve">☐ </w:t>
       </w:r>
@@ -442,6 +420,7 @@
           <w:rFonts w:ascii="Verdana" w:cs="Verdana" w:hAnsi="Verdana" w:eastAsia="Verdana"/>
           <w:sz w:val="18"/>
           <w:szCs w:val="18"/>
+          <w:rtl w:val="0"/>
         </w:rPr>
         <w:tab/>
         <w:tab/>
@@ -454,16 +433,27 @@
           <w:rtl w:val="0"/>
           <w:lang w:val="en-US"/>
         </w:rPr>
-        <w:t>Git, Visual Studio, Sublime Text 2&amp;3, SVN, XAMPP, MAMP, Eclipse, Aptana</w:t>
+        <w:t>Git, Visual Studio, Sublime Text 2&amp;3, SVN, XAMPP, MAMP, Eclipse, Aptan</w:t>
+      </w:r>
+      <w:r>
+        <w:rPr>
+          <w:rFonts w:ascii="Verdana"/>
+          <w:sz w:val="18"/>
+          <w:szCs w:val="18"/>
+          <w:rtl w:val="0"/>
+          <w:lang w:val="en-US"/>
+        </w:rPr>
+        <w:t>a</w:t>
       </w:r>
     </w:p>
     <w:p>
       <w:pPr>
-        <w:pStyle w:val="Body"/>
-        <w:rPr>
-          <w:rFonts w:ascii="Verdana" w:cs="Verdana" w:hAnsi="Verdana" w:eastAsia="Verdana"/>
-          <w:sz w:val="18"/>
-          <w:szCs w:val="18"/>
+        <w:pStyle w:val="Body A"/>
+        <w:rPr>
+          <w:rFonts w:ascii="Verdana" w:cs="Verdana" w:hAnsi="Verdana" w:eastAsia="Verdana"/>
+          <w:sz w:val="18"/>
+          <w:szCs w:val="18"/>
+          <w:lang w:val="en-US"/>
         </w:rPr>
       </w:pPr>
       <w:r>
@@ -472,6 +462,7 @@
           <w:sz w:val="18"/>
           <w:szCs w:val="18"/>
           <w:rtl w:val="0"/>
+          <w:lang w:val="en-US"/>
         </w:rPr>
         <w:t xml:space="preserve">☐ </w:t>
       </w:r>
@@ -481,6 +472,7 @@
           <w:sz w:val="18"/>
           <w:szCs w:val="18"/>
           <w:rtl w:val="0"/>
+          <w:lang w:val="en-US"/>
         </w:rPr>
         <w:t>General</w:t>
         <w:tab/>
@@ -502,22 +494,82 @@
           <w:rtl w:val="0"/>
           <w:lang w:val="en-US"/>
         </w:rPr>
-        <w:t xml:space="preserve">Shell Scripting/Bash, Photoshop, Microsoft Office, Web Management/Hosting </w:t>
+        <w:t>Shell Scripting/Bash, Photoshop, Microsoft Office, Web Management/Hosting</w:t>
       </w:r>
     </w:p>
     <w:p>
       <w:pPr>
-        <w:pStyle w:val="Body"/>
-        <w:rPr>
-          <w:rFonts w:ascii="Verdana" w:cs="Verdana" w:hAnsi="Verdana" w:eastAsia="Verdana"/>
-          <w:sz w:val="18"/>
-          <w:szCs w:val="18"/>
-        </w:rPr>
-      </w:pPr>
+        <w:pStyle w:val="Body A"/>
+        <w:rPr>
+          <w:rFonts w:ascii="Verdana" w:cs="Verdana" w:hAnsi="Verdana" w:eastAsia="Verdana"/>
+          <w:sz w:val="18"/>
+          <w:szCs w:val="18"/>
+        </w:rPr>
+      </w:pPr>
+      <w:r>
+        <w:rPr>
+          <w:rFonts w:hAnsi="Verdana" w:hint="default"/>
+          <w:sz w:val="18"/>
+          <w:szCs w:val="18"/>
+          <w:rtl w:val="0"/>
+          <w:lang w:val="en-US"/>
+        </w:rPr>
+        <w:t>☐</w:t>
+      </w:r>
+      <w:r>
+        <w:rPr>
+          <w:rFonts w:ascii="Verdana"/>
+          <w:sz w:val="18"/>
+          <w:szCs w:val="18"/>
+          <w:rtl w:val="0"/>
+          <w:lang w:val="en-US"/>
+        </w:rPr>
+        <w:t xml:space="preserve"> </w:t>
+      </w:r>
+      <w:r>
+        <w:rPr>
+          <w:rFonts w:ascii="Verdana"/>
+          <w:sz w:val="18"/>
+          <w:szCs w:val="18"/>
+          <w:rtl w:val="0"/>
+          <w:lang w:val="en-US"/>
+        </w:rPr>
+        <w:t>Spoken Languages</w:t>
+      </w:r>
+      <w:r>
+        <w:rPr>
+          <w:rFonts w:ascii="Verdana" w:cs="Verdana" w:hAnsi="Verdana" w:eastAsia="Verdana"/>
+          <w:sz w:val="18"/>
+          <w:szCs w:val="18"/>
+          <w:rtl w:val="0"/>
+        </w:rPr>
+        <w:tab/>
+        <w:tab/>
+      </w:r>
+      <w:r>
+        <w:rPr>
+          <w:rFonts w:ascii="Verdana"/>
+          <w:sz w:val="18"/>
+          <w:szCs w:val="18"/>
+          <w:rtl w:val="0"/>
+          <w:lang w:val="en-US"/>
+        </w:rPr>
+        <w:t>English, French, Spanish, Italian, Polish, Russian, German, Farsi, Japanese</w:t>
+      </w:r>
     </w:p>
     <w:p>
       <w:pPr>
-        <w:pStyle w:val="Body"/>
+        <w:pStyle w:val="Body A"/>
+        <w:rPr>
+          <w:rFonts w:ascii="Verdana" w:cs="Verdana" w:hAnsi="Verdana" w:eastAsia="Verdana"/>
+          <w:sz w:val="18"/>
+          <w:szCs w:val="18"/>
+        </w:rPr>
+      </w:pPr>
+    </w:p>
+    <w:p>
+      <w:pPr>
+        <w:pStyle w:val="Body A"/>
         <w:rPr>
           <w:rFonts w:ascii="Verdana" w:cs="Verdana" w:hAnsi="Verdana" w:eastAsia="Verdana"/>
           <w:b w:val="1"/>
@@ -545,6 +597,7 @@
           <w:bCs w:val="1"/>
           <w:sz w:val="18"/>
           <w:szCs w:val="18"/>
+          <w:rtl w:val="0"/>
         </w:rPr>
         <w:br w:type="textWrapping"/>
         <w:br w:type="textWrapping"/>
@@ -559,6 +612,7 @@
             <w:color w:val="0432ff"/>
             <w:sz w:val="18"/>
             <w:szCs w:val="18"/>
+            <w:u w:val="single" w:color="0432ff"/>
             <w:rtl w:val="0"/>
             <w:lang w:val="en-US"/>
           </w:rPr>
@@ -584,6 +638,7 @@
           <w:bCs w:val="1"/>
           <w:sz w:val="18"/>
           <w:szCs w:val="18"/>
+          <w:rtl w:val="0"/>
         </w:rPr>
         <w:br w:type="textWrapping"/>
         <w:br w:type="textWrapping"/>
@@ -591,8 +646,6 @@
       <w:r>
         <w:rPr>
           <w:rFonts w:ascii="Verdana"/>
-          <w:b w:val="0"/>
-          <w:bCs w:val="0"/>
           <w:i w:val="1"/>
           <w:iCs w:val="1"/>
           <w:sz w:val="18"/>
@@ -600,17 +653,16 @@
           <w:rtl w:val="0"/>
           <w:lang w:val="en-US"/>
         </w:rPr>
-        <w:t>Software Engineer (TEKsystems Contractor), November 2014 - Present</w:t>
-      </w:r>
-      <w:r>
-        <w:rPr>
-          <w:rFonts w:ascii="Verdana" w:cs="Verdana" w:hAnsi="Verdana" w:eastAsia="Verdana"/>
-          <w:b w:val="0"/>
-          <w:bCs w:val="0"/>
+        <w:t>Software Engineer (TEKsystems Contractor), November 2014 - May 2015</w:t>
+      </w:r>
+      <w:r>
+        <w:rPr>
+          <w:rFonts w:ascii="Verdana" w:cs="Verdana" w:hAnsi="Verdana" w:eastAsia="Verdana"/>
           <w:i w:val="1"/>
           <w:iCs w:val="1"/>
           <w:sz w:val="18"/>
           <w:szCs w:val="18"/>
+          <w:rtl w:val="0"/>
         </w:rPr>
         <w:br w:type="textWrapping"/>
       </w:r>
@@ -621,6 +673,7 @@
           <w:bCs w:val="1"/>
           <w:sz w:val="18"/>
           <w:szCs w:val="18"/>
+          <w:rtl w:val="0"/>
         </w:rPr>
         <w:br w:type="textWrapping"/>
       </w:r>
@@ -632,14 +685,13 @@
           <w:sz w:val="18"/>
           <w:szCs w:val="18"/>
           <w:rtl w:val="0"/>
+          <w:lang w:val="en-US"/>
         </w:rPr>
         <w:t xml:space="preserve">☐ </w:t>
       </w:r>
       <w:r>
         <w:rPr>
           <w:rFonts w:ascii="Verdana"/>
-          <w:b w:val="0"/>
-          <w:bCs w:val="0"/>
           <w:sz w:val="18"/>
           <w:szCs w:val="18"/>
           <w:rtl w:val="0"/>
@@ -650,19 +702,16 @@
       <w:r>
         <w:rPr>
           <w:rFonts w:ascii="Verdana"/>
-          <w:b w:val="0"/>
-          <w:bCs w:val="0"/>
-          <w:sz w:val="18"/>
-          <w:szCs w:val="18"/>
-          <w:rtl w:val="0"/>
+          <w:sz w:val="18"/>
+          <w:szCs w:val="18"/>
+          <w:rtl w:val="0"/>
+          <w:lang w:val="en-US"/>
         </w:rPr>
         <w:t>V</w:t>
       </w:r>
       <w:r>
         <w:rPr>
           <w:rFonts w:ascii="Verdana"/>
-          <w:b w:val="0"/>
-          <w:bCs w:val="0"/>
           <w:sz w:val="18"/>
           <w:szCs w:val="18"/>
           <w:rtl w:val="0"/>
@@ -673,29 +722,25 @@
       <w:r>
         <w:rPr>
           <w:rFonts w:ascii="Verdana" w:cs="Verdana" w:hAnsi="Verdana" w:eastAsia="Verdana"/>
-          <w:b w:val="0"/>
-          <w:bCs w:val="0"/>
-          <w:sz w:val="18"/>
-          <w:szCs w:val="18"/>
+          <w:sz w:val="18"/>
+          <w:szCs w:val="18"/>
+          <w:rtl w:val="0"/>
         </w:rPr>
         <w:br w:type="textWrapping"/>
       </w:r>
       <w:r>
         <w:rPr>
           <w:rFonts w:hAnsi="Verdana" w:hint="default"/>
-          <w:b w:val="0"/>
-          <w:bCs w:val="0"/>
-          <w:sz w:val="18"/>
-          <w:szCs w:val="18"/>
-          <w:rtl w:val="0"/>
+          <w:sz w:val="18"/>
+          <w:szCs w:val="18"/>
+          <w:rtl w:val="0"/>
+          <w:lang w:val="en-US"/>
         </w:rPr>
         <w:t xml:space="preserve">☐ </w:t>
       </w:r>
       <w:r>
         <w:rPr>
           <w:rFonts w:ascii="Verdana"/>
-          <w:b w:val="0"/>
-          <w:bCs w:val="0"/>
           <w:sz w:val="18"/>
           <w:szCs w:val="18"/>
           <w:rtl w:val="0"/>
@@ -706,64 +751,36 @@
       <w:r>
         <w:rPr>
           <w:rFonts w:ascii="Verdana" w:cs="Verdana" w:hAnsi="Verdana" w:eastAsia="Verdana"/>
-          <w:b w:val="0"/>
-          <w:bCs w:val="0"/>
-          <w:sz w:val="18"/>
-          <w:szCs w:val="18"/>
+          <w:sz w:val="18"/>
+          <w:szCs w:val="18"/>
+          <w:rtl w:val="0"/>
         </w:rPr>
         <w:br w:type="textWrapping"/>
       </w:r>
       <w:r>
         <w:rPr>
           <w:rFonts w:hAnsi="Verdana" w:hint="default"/>
-          <w:b w:val="0"/>
-          <w:bCs w:val="0"/>
-          <w:sz w:val="18"/>
-          <w:szCs w:val="18"/>
-          <w:rtl w:val="0"/>
+          <w:sz w:val="18"/>
+          <w:szCs w:val="18"/>
+          <w:rtl w:val="0"/>
+          <w:lang w:val="en-US"/>
         </w:rPr>
         <w:t xml:space="preserve">☐ </w:t>
       </w:r>
       <w:r>
         <w:rPr>
           <w:rFonts w:ascii="Verdana"/>
-          <w:b w:val="0"/>
-          <w:bCs w:val="0"/>
-          <w:sz w:val="18"/>
-          <w:szCs w:val="18"/>
-          <w:rtl w:val="0"/>
-          <w:lang w:val="en-US"/>
-        </w:rPr>
-        <w:t xml:space="preserve">Debug and refactor enormous codebase of VB, TSQL, JS/CSS/HTML. </w:t>
-      </w:r>
-      <w:r>
-        <w:rPr>
-          <w:rFonts w:ascii="Verdana"/>
-          <w:b w:val="0"/>
-          <w:bCs w:val="0"/>
-          <w:sz w:val="18"/>
-          <w:szCs w:val="18"/>
-          <w:rtl w:val="0"/>
-          <w:lang w:val="en-US"/>
-        </w:rPr>
-        <w:t>Designed primarily to Internet Explorer 8</w:t>
-      </w:r>
-      <w:r>
-        <w:rPr>
-          <w:rFonts w:ascii="Verdana"/>
-          <w:b w:val="0"/>
-          <w:bCs w:val="0"/>
-          <w:sz w:val="18"/>
-          <w:szCs w:val="18"/>
-          <w:rtl w:val="0"/>
-          <w:lang w:val="en-US"/>
-        </w:rPr>
-        <w:t xml:space="preserve">. </w:t>
+          <w:sz w:val="18"/>
+          <w:szCs w:val="18"/>
+          <w:rtl w:val="0"/>
+          <w:lang w:val="en-US"/>
+        </w:rPr>
+        <w:t xml:space="preserve">Debug and refactor enormous codebase of VB, TSQL, JS/CSS/HTML. Designed primarily to Internet Explorer 8. </w:t>
       </w:r>
     </w:p>
     <w:p>
       <w:pPr>
-        <w:pStyle w:val="Body"/>
+        <w:pStyle w:val="Body A"/>
         <w:rPr>
           <w:rFonts w:ascii="Verdana" w:cs="Verdana" w:hAnsi="Verdana" w:eastAsia="Verdana"/>
           <w:sz w:val="18"/>
@@ -776,6 +793,7 @@
           <w:sz w:val="18"/>
           <w:szCs w:val="18"/>
           <w:rtl w:val="0"/>
+          <w:lang w:val="en-US"/>
         </w:rPr>
         <w:t xml:space="preserve">☐ </w:t>
       </w:r>
@@ -787,27 +805,7 @@
           <w:rtl w:val="0"/>
           <w:lang w:val="en-US"/>
         </w:rPr>
-        <w:t>W</w:t>
-      </w:r>
-      <w:r>
-        <w:rPr>
-          <w:rFonts w:ascii="Verdana"/>
-          <w:sz w:val="18"/>
-          <w:szCs w:val="18"/>
-          <w:rtl w:val="0"/>
-          <w:lang w:val="en-US"/>
-        </w:rPr>
-        <w:t>ork in Visual Studio</w:t>
-      </w:r>
-      <w:r>
-        <w:rPr>
-          <w:rFonts w:ascii="Verdana"/>
-          <w:sz w:val="18"/>
-          <w:szCs w:val="18"/>
-          <w:rtl w:val="0"/>
-          <w:lang w:val="en-US"/>
-        </w:rPr>
-        <w:t>,</w:t>
+        <w:t>Work in Visual Studio,</w:t>
       </w:r>
       <w:r>
         <w:rPr>
@@ -832,17 +830,24 @@
     </w:p>
     <w:p>
       <w:pPr>
-        <w:pStyle w:val="Body"/>
+        <w:pStyle w:val="Body A"/>
         <w:numPr>
           <w:ilvl w:val="0"/>
           <w:numId w:val="3"/>
         </w:numPr>
-        <w:ind w:left="147"/>
-        <w:rPr>
-          <w:rFonts w:ascii="Verdana" w:cs="Verdana" w:hAnsi="Verdana" w:eastAsia="Verdana"/>
-          <w:position w:val="-2"/>
-          <w:sz w:val="18"/>
-          <w:szCs w:val="18"/>
+        <w:tabs>
+          <w:tab w:val="num" w:pos="180"/>
+          <w:tab w:val="clear" w:pos="147"/>
+        </w:tabs>
+        <w:bidi w:val="0"/>
+        <w:ind w:left="180" w:right="0" w:hanging="180"/>
+        <w:jc w:val="left"/>
+        <w:rPr>
+          <w:rFonts w:ascii="Verdana" w:cs="Verdana" w:hAnsi="Verdana" w:eastAsia="Verdana"/>
+          <w:position w:val="0"/>
+          <w:sz w:val="22"/>
+          <w:szCs w:val="22"/>
+          <w:rtl w:val="0"/>
         </w:rPr>
       </w:pPr>
       <w:r>
@@ -858,7 +863,7 @@
     </w:p>
     <w:p>
       <w:pPr>
-        <w:pStyle w:val="Body"/>
+        <w:pStyle w:val="Body A"/>
         <w:rPr>
           <w:rFonts w:ascii="Verdana" w:cs="Verdana" w:hAnsi="Verdana" w:eastAsia="Verdana"/>
           <w:b w:val="1"/>
@@ -866,12 +871,13 @@
           <w:color w:val="0432ff"/>
           <w:sz w:val="18"/>
           <w:szCs w:val="18"/>
+          <w:u w:color="0432ff"/>
         </w:rPr>
       </w:pPr>
     </w:p>
     <w:p>
       <w:pPr>
-        <w:pStyle w:val="Body"/>
+        <w:pStyle w:val="Body A"/>
         <w:rPr>
           <w:rFonts w:ascii="Verdana" w:cs="Verdana" w:hAnsi="Verdana" w:eastAsia="Verdana"/>
           <w:b w:val="1"/>
@@ -892,6 +898,7 @@
             <w:color w:val="0432ff"/>
             <w:sz w:val="18"/>
             <w:szCs w:val="18"/>
+            <w:u w:val="single" w:color="0432ff"/>
             <w:rtl w:val="0"/>
             <w:lang w:val="en-US"/>
           </w:rPr>
@@ -906,13 +913,14 @@
           <w:sz w:val="18"/>
           <w:szCs w:val="18"/>
           <w:rtl w:val="0"/>
+          <w:lang w:val="en-US"/>
         </w:rPr>
         <w:t>, Camp Hill, PA</w:t>
       </w:r>
     </w:p>
     <w:p>
       <w:pPr>
-        <w:pStyle w:val="Body"/>
+        <w:pStyle w:val="Body A"/>
         <w:rPr>
           <w:rFonts w:ascii="Verdana" w:cs="Verdana" w:hAnsi="Verdana" w:eastAsia="Verdana"/>
           <w:i w:val="1"/>
@@ -928,6 +936,7 @@
           <w:iCs w:val="1"/>
           <w:sz w:val="18"/>
           <w:szCs w:val="18"/>
+          <w:rtl w:val="0"/>
         </w:rPr>
         <w:br w:type="textWrapping"/>
       </w:r>
@@ -946,7 +955,7 @@
     </w:p>
     <w:p>
       <w:pPr>
-        <w:pStyle w:val="Body"/>
+        <w:pStyle w:val="Body A"/>
         <w:rPr>
           <w:rFonts w:ascii="Verdana" w:cs="Verdana" w:hAnsi="Verdana" w:eastAsia="Verdana"/>
           <w:i w:val="1"/>
@@ -958,7 +967,7 @@
     </w:p>
     <w:p>
       <w:pPr>
-        <w:pStyle w:val="Body"/>
+        <w:pStyle w:val="Body A"/>
         <w:rPr>
           <w:rFonts w:ascii="Verdana" w:cs="Verdana" w:hAnsi="Verdana" w:eastAsia="Verdana"/>
           <w:i w:val="1"/>
@@ -973,6 +982,7 @@
           <w:sz w:val="18"/>
           <w:szCs w:val="18"/>
           <w:rtl w:val="0"/>
+          <w:lang w:val="en-US"/>
         </w:rPr>
         <w:t xml:space="preserve">☐ </w:t>
       </w:r>
@@ -994,6 +1004,15 @@
           <w:rtl w:val="0"/>
         </w:rPr>
         <w:br w:type="textWrapping"/>
+      </w:r>
+      <w:r>
+        <w:rPr>
+          <w:rFonts w:hAnsi="Verdana" w:hint="default"/>
+          <w:sz w:val="18"/>
+          <w:szCs w:val="18"/>
+          <w:rtl w:val="0"/>
+          <w:lang w:val="en-US"/>
+        </w:rPr>
         <w:t xml:space="preserve">☐ </w:t>
       </w:r>
       <w:r>
@@ -1012,6 +1031,7 @@
           <w:sz w:val="18"/>
           <w:szCs w:val="18"/>
           <w:rtl w:val="0"/>
+          <w:lang w:val="en-US"/>
         </w:rPr>
         <w:t xml:space="preserve">☐ </w:t>
       </w:r>
@@ -1041,6 +1061,7 @@
           <w:sz w:val="18"/>
           <w:szCs w:val="18"/>
           <w:rtl w:val="0"/>
+          <w:lang w:val="en-US"/>
         </w:rPr>
         <w:t xml:space="preserve">to </w:t>
       </w:r>
@@ -1052,54 +1073,15 @@
           <w:rtl w:val="0"/>
           <w:lang w:val="en-US"/>
         </w:rPr>
-        <w:t>build</w:t>
-      </w:r>
-      <w:r>
-        <w:rPr>
-          <w:rFonts w:ascii="Verdana"/>
-          <w:sz w:val="18"/>
-          <w:szCs w:val="18"/>
-          <w:rtl w:val="0"/>
-          <w:lang w:val="en-US"/>
-        </w:rPr>
-        <w:t xml:space="preserve"> user interface</w:t>
-      </w:r>
-      <w:r>
-        <w:rPr>
-          <w:rFonts w:ascii="Verdana"/>
-          <w:sz w:val="18"/>
-          <w:szCs w:val="18"/>
-          <w:rtl w:val="0"/>
-          <w:lang w:val="en-US"/>
-        </w:rPr>
-        <w:t>, e</w:t>
-      </w:r>
-      <w:r>
-        <w:rPr>
-          <w:rFonts w:ascii="Verdana"/>
-          <w:sz w:val="18"/>
-          <w:szCs w:val="18"/>
-          <w:rtl w:val="0"/>
-          <w:lang w:val="en-US"/>
-        </w:rPr>
-        <w:t xml:space="preserve">xtend REST API, upgrade functionality to </w:t>
-      </w:r>
-      <w:r>
-        <w:rPr>
-          <w:rFonts w:ascii="Verdana"/>
-          <w:sz w:val="18"/>
-          <w:szCs w:val="18"/>
-          <w:rtl w:val="0"/>
-          <w:lang w:val="en-US"/>
-        </w:rPr>
-        <w:t>use</w:t>
-      </w:r>
-      <w:r>
-        <w:rPr>
-          <w:rFonts w:ascii="Verdana"/>
-          <w:sz w:val="18"/>
-          <w:szCs w:val="18"/>
-          <w:rtl w:val="0"/>
+        <w:t>build user interface, extend REST API, upgrade functionality to use</w:t>
+      </w:r>
+      <w:r>
+        <w:rPr>
+          <w:rFonts w:ascii="Verdana"/>
+          <w:sz w:val="18"/>
+          <w:szCs w:val="18"/>
+          <w:rtl w:val="0"/>
+          <w:lang w:val="en-US"/>
         </w:rPr>
         <w:t xml:space="preserve"> AJAX.</w:t>
       </w:r>
@@ -1111,6 +1093,15 @@
           <w:rtl w:val="0"/>
         </w:rPr>
         <w:br w:type="textWrapping"/>
+      </w:r>
+      <w:r>
+        <w:rPr>
+          <w:rFonts w:hAnsi="Verdana" w:hint="default"/>
+          <w:sz w:val="18"/>
+          <w:szCs w:val="18"/>
+          <w:rtl w:val="0"/>
+          <w:lang w:val="en-US"/>
+        </w:rPr>
         <w:t xml:space="preserve">☐ </w:t>
       </w:r>
       <w:r>
@@ -1121,17 +1112,7 @@
           <w:rtl w:val="0"/>
           <w:lang w:val="en-US"/>
         </w:rPr>
-        <w:t>Implement Angular directives to add modular functionality to existing projects</w:t>
-      </w:r>
-      <w:r>
-        <w:rPr>
-          <w:rFonts w:ascii="Verdana"/>
-          <w:sz w:val="18"/>
-          <w:szCs w:val="18"/>
-          <w:rtl w:val="0"/>
-          <w:lang w:val="en-US"/>
-        </w:rPr>
-        <w:t>.</w:t>
+        <w:t>Implement Angular directives to add modular functionality to existing projects.</w:t>
       </w:r>
       <w:r>
         <w:rPr>
@@ -1141,6 +1122,15 @@
           <w:rtl w:val="0"/>
         </w:rPr>
         <w:br w:type="textWrapping"/>
+      </w:r>
+      <w:r>
+        <w:rPr>
+          <w:rFonts w:hAnsi="Verdana" w:hint="default"/>
+          <w:sz w:val="18"/>
+          <w:szCs w:val="18"/>
+          <w:rtl w:val="0"/>
+          <w:lang w:val="en-US"/>
+        </w:rPr>
         <w:t xml:space="preserve">☐ </w:t>
       </w:r>
       <w:r>
@@ -1149,6 +1139,7 @@
           <w:sz w:val="18"/>
           <w:szCs w:val="18"/>
           <w:rtl w:val="0"/>
+          <w:lang w:val="en-US"/>
         </w:rPr>
         <w:t>Use</w:t>
       </w:r>
@@ -1160,32 +1151,12 @@
           <w:rtl w:val="0"/>
           <w:lang w:val="en-US"/>
         </w:rPr>
-        <w:t xml:space="preserve"> Grunt,</w:t>
-      </w:r>
-      <w:r>
-        <w:rPr>
-          <w:rFonts w:ascii="Verdana"/>
-          <w:sz w:val="18"/>
-          <w:szCs w:val="18"/>
-          <w:rtl w:val="0"/>
-          <w:lang w:val="en-US"/>
-        </w:rPr>
-        <w:t xml:space="preserve"> Git, Sourcetree, JIRA, Jenkins to work effectively alongside team members</w:t>
-      </w:r>
-      <w:r>
-        <w:rPr>
-          <w:rFonts w:ascii="Verdana"/>
-          <w:sz w:val="18"/>
-          <w:szCs w:val="18"/>
-          <w:rtl w:val="0"/>
-          <w:lang w:val="en-US"/>
-        </w:rPr>
-        <w:t>.</w:t>
+        <w:t xml:space="preserve"> Grunt, Git, Sourcetree, JIRA, Jenkins to work effectively alongside team members.</w:t>
       </w:r>
     </w:p>
     <w:p>
       <w:pPr>
-        <w:pStyle w:val="Body"/>
+        <w:pStyle w:val="Body A"/>
         <w:rPr>
           <w:rFonts w:ascii="Verdana" w:cs="Verdana" w:hAnsi="Verdana" w:eastAsia="Verdana"/>
           <w:b w:val="1"/>
@@ -1197,7 +1168,7 @@
     </w:p>
     <w:p>
       <w:pPr>
-        <w:pStyle w:val="Body"/>
+        <w:pStyle w:val="Body A"/>
         <w:rPr>
           <w:rFonts w:ascii="Verdana" w:cs="Verdana" w:hAnsi="Verdana" w:eastAsia="Verdana"/>
           <w:b w:val="1"/>
@@ -1209,13 +1180,14 @@
       <w:hyperlink r:id="rId8" w:history="1">
         <w:r>
           <w:rPr>
-            <w:rStyle w:val="Hyperlink.0"/>
+            <w:rStyle w:val="Hyperlink.2"/>
             <w:rFonts w:ascii="Verdana"/>
             <w:b w:val="1"/>
             <w:bCs w:val="1"/>
             <w:color w:val="0000ff"/>
             <w:sz w:val="18"/>
             <w:szCs w:val="18"/>
+            <w:u w:val="single" w:color="0000ff"/>
             <w:rtl w:val="0"/>
             <w:lang w:val="en-US"/>
           </w:rPr>
@@ -1230,13 +1202,14 @@
           <w:sz w:val="18"/>
           <w:szCs w:val="18"/>
           <w:rtl w:val="0"/>
+          <w:lang w:val="en-US"/>
         </w:rPr>
         <w:t>, Pittsburgh, PA</w:t>
       </w:r>
     </w:p>
     <w:p>
       <w:pPr>
-        <w:pStyle w:val="Body"/>
+        <w:pStyle w:val="Body A"/>
         <w:rPr>
           <w:rFonts w:ascii="Verdana" w:cs="Verdana" w:hAnsi="Verdana" w:eastAsia="Verdana"/>
           <w:b w:val="1"/>
@@ -1248,7 +1221,7 @@
     </w:p>
     <w:p>
       <w:pPr>
-        <w:pStyle w:val="Body"/>
+        <w:pStyle w:val="Body A"/>
         <w:rPr>
           <w:rFonts w:ascii="Verdana" w:cs="Verdana" w:hAnsi="Verdana" w:eastAsia="Verdana"/>
           <w:sz w:val="18"/>
@@ -1273,6 +1246,7 @@
           <w:sz w:val="18"/>
           <w:szCs w:val="18"/>
           <w:rtl w:val="0"/>
+          <w:lang w:val="en-US"/>
         </w:rPr>
         <w:t xml:space="preserve">, April 2012 </w:t>
       </w:r>
@@ -1282,23 +1256,24 @@
           <w:sz w:val="18"/>
           <w:szCs w:val="18"/>
           <w:rtl w:val="0"/>
-        </w:rPr>
-        <w:t>–</w:t>
-      </w:r>
-      <w:r>
-        <w:rPr>
-          <w:rFonts w:ascii="Verdana"/>
-          <w:sz w:val="18"/>
-          <w:szCs w:val="18"/>
-          <w:rtl w:val="0"/>
-          <w:lang w:val="en-US"/>
-        </w:rPr>
-        <w:t xml:space="preserve"> October 2013</w:t>
+          <w:lang w:val="en-US"/>
+        </w:rPr>
+        <w:t xml:space="preserve">– </w:t>
+      </w:r>
+      <w:r>
+        <w:rPr>
+          <w:rFonts w:ascii="Verdana"/>
+          <w:sz w:val="18"/>
+          <w:szCs w:val="18"/>
+          <w:rtl w:val="0"/>
+          <w:lang w:val="en-US"/>
+        </w:rPr>
+        <w:t>October 2013</w:t>
       </w:r>
     </w:p>
     <w:p>
       <w:pPr>
-        <w:pStyle w:val="Body"/>
+        <w:pStyle w:val="Body A"/>
         <w:rPr>
           <w:rFonts w:ascii="Verdana" w:cs="Verdana" w:hAnsi="Verdana" w:eastAsia="Verdana"/>
           <w:sz w:val="18"/>
@@ -1308,8 +1283,7 @@
     </w:p>
     <w:p>
       <w:pPr>
-        <w:pStyle w:val="Body"/>
-        <w:jc w:val="left"/>
+        <w:pStyle w:val="Body A"/>
         <w:rPr>
           <w:rFonts w:ascii="Verdana" w:cs="Verdana" w:hAnsi="Verdana" w:eastAsia="Verdana"/>
           <w:sz w:val="18"/>
@@ -1322,6 +1296,7 @@
           <w:sz w:val="18"/>
           <w:szCs w:val="18"/>
           <w:rtl w:val="0"/>
+          <w:lang w:val="en-US"/>
         </w:rPr>
         <w:t xml:space="preserve">☐ </w:t>
       </w:r>
@@ -1333,32 +1308,12 @@
           <w:rtl w:val="0"/>
           <w:lang w:val="en-US"/>
         </w:rPr>
-        <w:t xml:space="preserve">Build a content management system with CakePHP </w:t>
-      </w:r>
-      <w:r>
-        <w:rPr>
-          <w:rFonts w:ascii="Verdana"/>
-          <w:sz w:val="18"/>
-          <w:szCs w:val="18"/>
-          <w:rtl w:val="0"/>
-          <w:lang w:val="en-US"/>
-        </w:rPr>
-        <w:t xml:space="preserve">and MySQL schema </w:t>
-      </w:r>
-      <w:r>
-        <w:rPr>
-          <w:rFonts w:ascii="Verdana"/>
-          <w:sz w:val="18"/>
-          <w:szCs w:val="18"/>
-          <w:rtl w:val="0"/>
-          <w:lang w:val="en-US"/>
-        </w:rPr>
-        <w:t xml:space="preserve">for company employees and customers. </w:t>
+        <w:t xml:space="preserve">Build a content management system with CakePHP and MySQL schema for company employees and customers. </w:t>
       </w:r>
     </w:p>
     <w:p>
       <w:pPr>
-        <w:pStyle w:val="Body"/>
+        <w:pStyle w:val="Body A"/>
         <w:rPr>
           <w:rFonts w:ascii="Verdana" w:cs="Verdana" w:hAnsi="Verdana" w:eastAsia="Verdana"/>
           <w:sz w:val="18"/>
@@ -1371,6 +1326,7 @@
           <w:sz w:val="18"/>
           <w:szCs w:val="18"/>
           <w:rtl w:val="0"/>
+          <w:lang w:val="en-US"/>
         </w:rPr>
         <w:t xml:space="preserve">☐ </w:t>
       </w:r>
@@ -1382,32 +1338,12 @@
           <w:rtl w:val="0"/>
           <w:lang w:val="en-US"/>
         </w:rPr>
-        <w:t>Construct email/text messaging system with PHP</w:t>
-      </w:r>
-      <w:r>
-        <w:rPr>
-          <w:rFonts w:ascii="Verdana"/>
-          <w:sz w:val="18"/>
-          <w:szCs w:val="18"/>
-          <w:rtl w:val="0"/>
-          <w:lang w:val="en-US"/>
-        </w:rPr>
-        <w:t>/</w:t>
-      </w:r>
-      <w:r>
-        <w:rPr>
-          <w:rFonts w:ascii="Verdana"/>
-          <w:sz w:val="18"/>
-          <w:szCs w:val="18"/>
-          <w:rtl w:val="0"/>
-          <w:lang w:val="en-US"/>
-        </w:rPr>
-        <w:t xml:space="preserve">Cron to send messages at specified times. </w:t>
+        <w:t xml:space="preserve">Construct email/text messaging system with PHP/Cron to send messages at specified times. </w:t>
       </w:r>
     </w:p>
     <w:p>
       <w:pPr>
-        <w:pStyle w:val="Body"/>
+        <w:pStyle w:val="Body A"/>
         <w:rPr>
           <w:rFonts w:ascii="Verdana" w:cs="Verdana" w:hAnsi="Verdana" w:eastAsia="Verdana"/>
           <w:sz w:val="18"/>
@@ -1420,6 +1356,7 @@
           <w:sz w:val="18"/>
           <w:szCs w:val="18"/>
           <w:rtl w:val="0"/>
+          <w:lang w:val="en-US"/>
         </w:rPr>
         <w:t xml:space="preserve">☐ </w:t>
       </w:r>
@@ -1436,7 +1373,7 @@
     </w:p>
     <w:p>
       <w:pPr>
-        <w:pStyle w:val="Body"/>
+        <w:pStyle w:val="Body A"/>
         <w:rPr>
           <w:rFonts w:ascii="Verdana" w:cs="Verdana" w:hAnsi="Verdana" w:eastAsia="Verdana"/>
           <w:sz w:val="18"/>
@@ -1449,6 +1386,7 @@
           <w:sz w:val="18"/>
           <w:szCs w:val="18"/>
           <w:rtl w:val="0"/>
+          <w:lang w:val="en-US"/>
         </w:rPr>
         <w:t xml:space="preserve">☐ </w:t>
       </w:r>
@@ -1465,7 +1403,7 @@
     </w:p>
     <w:p>
       <w:pPr>
-        <w:pStyle w:val="Body"/>
+        <w:pStyle w:val="Body A"/>
         <w:rPr>
           <w:rFonts w:ascii="Verdana" w:cs="Verdana" w:hAnsi="Verdana" w:eastAsia="Verdana"/>
           <w:sz w:val="18"/>
@@ -1475,7 +1413,7 @@
     </w:p>
     <w:p>
       <w:pPr>
-        <w:pStyle w:val="Body"/>
+        <w:pStyle w:val="Body A"/>
         <w:rPr>
           <w:rFonts w:ascii="Verdana" w:cs="Verdana" w:hAnsi="Verdana" w:eastAsia="Verdana"/>
           <w:b w:val="1"/>
@@ -1487,13 +1425,14 @@
       <w:hyperlink r:id="rId9" w:history="1">
         <w:r>
           <w:rPr>
-            <w:rStyle w:val="Hyperlink.0"/>
+            <w:rStyle w:val="Hyperlink.2"/>
             <w:rFonts w:ascii="Verdana"/>
             <w:b w:val="1"/>
             <w:bCs w:val="1"/>
             <w:color w:val="0000ff"/>
             <w:sz w:val="18"/>
             <w:szCs w:val="18"/>
+            <w:u w:val="single" w:color="0000ff"/>
             <w:rtl w:val="0"/>
             <w:lang w:val="en-US"/>
           </w:rPr>
@@ -1515,7 +1454,7 @@
     </w:p>
     <w:p>
       <w:pPr>
-        <w:pStyle w:val="Body"/>
+        <w:pStyle w:val="Body A"/>
         <w:rPr>
           <w:rFonts w:ascii="Verdana" w:cs="Verdana" w:hAnsi="Verdana" w:eastAsia="Verdana"/>
           <w:b w:val="1"/>
@@ -1527,7 +1466,7 @@
     </w:p>
     <w:p>
       <w:pPr>
-        <w:pStyle w:val="Body"/>
+        <w:pStyle w:val="Body A"/>
         <w:rPr>
           <w:rFonts w:ascii="Verdana" w:cs="Verdana" w:hAnsi="Verdana" w:eastAsia="Verdana"/>
           <w:sz w:val="18"/>
@@ -1562,6 +1501,7 @@
           <w:sz w:val="18"/>
           <w:szCs w:val="18"/>
           <w:rtl w:val="0"/>
+          <w:lang w:val="en-US"/>
         </w:rPr>
         <w:t xml:space="preserve">– </w:t>
       </w:r>
@@ -1571,13 +1511,14 @@
           <w:sz w:val="18"/>
           <w:szCs w:val="18"/>
           <w:rtl w:val="0"/>
+          <w:lang w:val="en-US"/>
         </w:rPr>
         <w:t>April 2013</w:t>
       </w:r>
     </w:p>
     <w:p>
       <w:pPr>
-        <w:pStyle w:val="Body"/>
+        <w:pStyle w:val="Body A"/>
         <w:rPr>
           <w:rFonts w:ascii="Verdana" w:cs="Verdana" w:hAnsi="Verdana" w:eastAsia="Verdana"/>
           <w:sz w:val="18"/>
@@ -1587,242 +1528,196 @@
     </w:p>
     <w:p>
       <w:pPr>
-        <w:pStyle w:val="Body"/>
-        <w:numPr>
-          <w:ilvl w:val="0"/>
-          <w:numId w:val="4"/>
-        </w:numPr>
-        <w:ind w:left="147"/>
-        <w:rPr>
-          <w:rFonts w:ascii="Verdana" w:cs="Verdana" w:hAnsi="Verdana" w:eastAsia="Verdana"/>
-          <w:position w:val="-2"/>
-          <w:sz w:val="18"/>
-          <w:szCs w:val="18"/>
-        </w:rPr>
-      </w:pPr>
-      <w:r>
-        <w:rPr>
-          <w:rFonts w:ascii="Verdana"/>
-          <w:sz w:val="18"/>
-          <w:szCs w:val="18"/>
-          <w:rtl w:val="0"/>
-          <w:lang w:val="en-US"/>
-        </w:rPr>
-        <w:t xml:space="preserve"> </w:t>
-      </w:r>
-      <w:r>
-        <w:rPr>
-          <w:rFonts w:ascii="Verdana"/>
-          <w:sz w:val="18"/>
-          <w:szCs w:val="18"/>
-          <w:rtl w:val="0"/>
-          <w:lang w:val="en-US"/>
-        </w:rPr>
-        <w:t xml:space="preserve">Design surveys and web applications with HTML, CSS, jQuery and PHP to the specification of graduate students. </w:t>
-      </w:r>
-    </w:p>
-    <w:p>
-      <w:pPr>
-        <w:pStyle w:val="Body"/>
-        <w:numPr>
-          <w:ilvl w:val="0"/>
-          <w:numId w:val="5"/>
-        </w:numPr>
-        <w:ind w:left="147"/>
-        <w:rPr>
-          <w:rFonts w:ascii="Verdana" w:cs="Verdana" w:hAnsi="Verdana" w:eastAsia="Verdana"/>
-          <w:position w:val="-2"/>
-          <w:sz w:val="18"/>
-          <w:szCs w:val="18"/>
-        </w:rPr>
-      </w:pPr>
-      <w:r>
-        <w:rPr>
-          <w:rFonts w:ascii="Verdana"/>
-          <w:sz w:val="18"/>
-          <w:szCs w:val="18"/>
-          <w:rtl w:val="0"/>
-          <w:lang w:val="en-US"/>
-        </w:rPr>
-        <w:t xml:space="preserve"> </w:t>
-      </w:r>
-      <w:r>
-        <w:rPr>
-          <w:rFonts w:ascii="Verdana"/>
-          <w:sz w:val="18"/>
-          <w:szCs w:val="18"/>
-          <w:rtl w:val="0"/>
-          <w:lang w:val="en-US"/>
-        </w:rPr>
-        <w:t xml:space="preserve">Design web application </w:t>
-      </w:r>
-      <w:r>
-        <w:rPr>
-          <w:rFonts w:ascii="Verdana"/>
-          <w:sz w:val="18"/>
-          <w:szCs w:val="18"/>
-          <w:rtl w:val="0"/>
-          <w:lang w:val="en-US"/>
-        </w:rPr>
-        <w:t>to</w:t>
-      </w:r>
-      <w:r>
-        <w:rPr>
-          <w:rFonts w:ascii="Verdana"/>
-          <w:sz w:val="18"/>
-          <w:szCs w:val="18"/>
-          <w:rtl w:val="0"/>
-        </w:rPr>
-        <w:t xml:space="preserve"> upload</w:t>
-      </w:r>
-      <w:r>
-        <w:rPr>
-          <w:rFonts w:ascii="Verdana"/>
-          <w:sz w:val="18"/>
-          <w:szCs w:val="18"/>
-          <w:rtl w:val="0"/>
-          <w:lang w:val="en-US"/>
-        </w:rPr>
-        <w:t>/</w:t>
-      </w:r>
-      <w:r>
-        <w:rPr>
-          <w:rFonts w:ascii="Verdana"/>
-          <w:sz w:val="18"/>
-          <w:szCs w:val="18"/>
-          <w:rtl w:val="0"/>
-        </w:rPr>
-        <w:t>download</w:t>
-      </w:r>
-      <w:r>
-        <w:rPr>
-          <w:rFonts w:ascii="Verdana"/>
-          <w:sz w:val="18"/>
-          <w:szCs w:val="18"/>
-          <w:rtl w:val="0"/>
-          <w:lang w:val="en-US"/>
-        </w:rPr>
-        <w:t xml:space="preserve"> </w:t>
-      </w:r>
-      <w:r>
-        <w:rPr>
-          <w:rFonts w:ascii="Verdana"/>
-          <w:sz w:val="18"/>
-          <w:szCs w:val="18"/>
-          <w:rtl w:val="0"/>
-        </w:rPr>
-        <w:t>CSV, XML, SQL, etc.</w:t>
-      </w:r>
-      <w:r>
-        <w:rPr>
-          <w:rFonts w:ascii="Verdana"/>
-          <w:sz w:val="18"/>
-          <w:szCs w:val="18"/>
-          <w:rtl w:val="0"/>
-          <w:lang w:val="en-US"/>
-        </w:rPr>
-        <w:t xml:space="preserve"> files</w:t>
-      </w:r>
-      <w:r>
-        <w:rPr>
-          <w:rFonts w:ascii="Verdana"/>
-          <w:sz w:val="18"/>
-          <w:szCs w:val="18"/>
-          <w:rtl w:val="0"/>
-          <w:lang w:val="en-US"/>
-        </w:rPr>
-        <w:t xml:space="preserve"> into MySQL. </w:t>
-      </w:r>
-      <w:r>
-        <w:rPr>
-          <w:rFonts w:ascii="Verdana"/>
-          <w:sz w:val="18"/>
-          <w:szCs w:val="18"/>
-          <w:rtl w:val="0"/>
-          <w:lang w:val="en-US"/>
-        </w:rPr>
-        <w:t>Spreadsheet-like f</w:t>
-      </w:r>
-      <w:r>
-        <w:rPr>
-          <w:rFonts w:ascii="Verdana"/>
-          <w:sz w:val="18"/>
-          <w:szCs w:val="18"/>
-          <w:rtl w:val="0"/>
-          <w:lang w:val="de-DE"/>
-        </w:rPr>
-        <w:t>ront-end GUI</w:t>
-      </w:r>
-      <w:r>
-        <w:rPr>
-          <w:rFonts w:ascii="Verdana"/>
-          <w:sz w:val="18"/>
-          <w:szCs w:val="18"/>
-          <w:rtl w:val="0"/>
-          <w:lang w:val="en-US"/>
-        </w:rPr>
-        <w:t xml:space="preserve">. </w:t>
-      </w:r>
-    </w:p>
-    <w:p>
-      <w:pPr>
-        <w:pStyle w:val="Body"/>
+        <w:pStyle w:val="Body A"/>
         <w:numPr>
           <w:ilvl w:val="0"/>
           <w:numId w:val="6"/>
         </w:numPr>
-        <w:ind w:left="147"/>
-        <w:rPr>
-          <w:rFonts w:ascii="Verdana" w:cs="Verdana" w:hAnsi="Verdana" w:eastAsia="Verdana"/>
-          <w:position w:val="-2"/>
-          <w:sz w:val="18"/>
-          <w:szCs w:val="18"/>
-        </w:rPr>
-      </w:pPr>
-      <w:r>
-        <w:rPr>
-          <w:rFonts w:ascii="Verdana"/>
-          <w:sz w:val="18"/>
-          <w:szCs w:val="18"/>
-          <w:rtl w:val="0"/>
-          <w:lang w:val="en-US"/>
-        </w:rPr>
-        <w:t xml:space="preserve"> </w:t>
-      </w:r>
-      <w:r>
-        <w:rPr>
-          <w:rFonts w:ascii="Verdana"/>
-          <w:sz w:val="18"/>
-          <w:szCs w:val="18"/>
-          <w:rtl w:val="0"/>
-          <w:lang w:val="en-US"/>
-        </w:rPr>
-        <w:t xml:space="preserve">Conduct research that examines the neurophysiology of cross-language and bilingual language processing. </w:t>
+        <w:tabs>
+          <w:tab w:val="num" w:pos="180"/>
+          <w:tab w:val="clear" w:pos="147"/>
+        </w:tabs>
+        <w:bidi w:val="0"/>
+        <w:ind w:left="180" w:right="0" w:hanging="180"/>
+        <w:jc w:val="left"/>
+        <w:rPr>
+          <w:rFonts w:ascii="Verdana" w:cs="Verdana" w:hAnsi="Verdana" w:eastAsia="Verdana"/>
+          <w:position w:val="0"/>
+          <w:sz w:val="22"/>
+          <w:szCs w:val="22"/>
+          <w:rtl w:val="0"/>
+        </w:rPr>
+      </w:pPr>
+      <w:r>
+        <w:rPr>
+          <w:rFonts w:ascii="Verdana"/>
+          <w:sz w:val="18"/>
+          <w:szCs w:val="18"/>
+          <w:rtl w:val="0"/>
+          <w:lang w:val="en-US"/>
+        </w:rPr>
+        <w:t xml:space="preserve"> Design surveys and web applications with HTML, CSS, jQuery and PHP to the specification of graduate students. </w:t>
       </w:r>
     </w:p>
     <w:p>
       <w:pPr>
-        <w:pStyle w:val="Body"/>
-        <w:rPr>
-          <w:rFonts w:ascii="Verdana" w:cs="Verdana" w:hAnsi="Verdana" w:eastAsia="Verdana"/>
-          <w:sz w:val="18"/>
-          <w:szCs w:val="18"/>
-        </w:rPr>
-      </w:pPr>
+        <w:pStyle w:val="Body A"/>
+        <w:numPr>
+          <w:ilvl w:val="0"/>
+          <w:numId w:val="9"/>
+        </w:numPr>
+        <w:tabs>
+          <w:tab w:val="num" w:pos="180"/>
+          <w:tab w:val="clear" w:pos="147"/>
+        </w:tabs>
+        <w:bidi w:val="0"/>
+        <w:ind w:left="180" w:right="0" w:hanging="180"/>
+        <w:jc w:val="left"/>
+        <w:rPr>
+          <w:rFonts w:ascii="Verdana" w:cs="Verdana" w:hAnsi="Verdana" w:eastAsia="Verdana"/>
+          <w:position w:val="0"/>
+          <w:sz w:val="22"/>
+          <w:szCs w:val="22"/>
+          <w:rtl w:val="0"/>
+        </w:rPr>
+      </w:pPr>
+      <w:r>
+        <w:rPr>
+          <w:rFonts w:ascii="Verdana"/>
+          <w:sz w:val="18"/>
+          <w:szCs w:val="18"/>
+          <w:rtl w:val="0"/>
+          <w:lang w:val="en-US"/>
+        </w:rPr>
+        <w:t xml:space="preserve"> Design web application to</w:t>
+      </w:r>
+      <w:r>
+        <w:rPr>
+          <w:rFonts w:ascii="Verdana"/>
+          <w:sz w:val="18"/>
+          <w:szCs w:val="18"/>
+          <w:rtl w:val="0"/>
+          <w:lang w:val="en-US"/>
+        </w:rPr>
+        <w:t xml:space="preserve"> upload</w:t>
+      </w:r>
+      <w:r>
+        <w:rPr>
+          <w:rFonts w:ascii="Verdana"/>
+          <w:sz w:val="18"/>
+          <w:szCs w:val="18"/>
+          <w:rtl w:val="0"/>
+          <w:lang w:val="en-US"/>
+        </w:rPr>
+        <w:t>/</w:t>
+      </w:r>
+      <w:r>
+        <w:rPr>
+          <w:rFonts w:ascii="Verdana"/>
+          <w:sz w:val="18"/>
+          <w:szCs w:val="18"/>
+          <w:rtl w:val="0"/>
+          <w:lang w:val="en-US"/>
+        </w:rPr>
+        <w:t>download</w:t>
+      </w:r>
+      <w:r>
+        <w:rPr>
+          <w:rFonts w:ascii="Verdana"/>
+          <w:sz w:val="18"/>
+          <w:szCs w:val="18"/>
+          <w:rtl w:val="0"/>
+          <w:lang w:val="en-US"/>
+        </w:rPr>
+        <w:t xml:space="preserve"> </w:t>
+      </w:r>
+      <w:r>
+        <w:rPr>
+          <w:rFonts w:ascii="Verdana"/>
+          <w:sz w:val="18"/>
+          <w:szCs w:val="18"/>
+          <w:rtl w:val="0"/>
+          <w:lang w:val="en-US"/>
+        </w:rPr>
+        <w:t>CSV, XML, SQL, etc.</w:t>
+      </w:r>
+      <w:r>
+        <w:rPr>
+          <w:rFonts w:ascii="Verdana"/>
+          <w:sz w:val="18"/>
+          <w:szCs w:val="18"/>
+          <w:rtl w:val="0"/>
+          <w:lang w:val="en-US"/>
+        </w:rPr>
+        <w:t xml:space="preserve"> files into MySQL. Spreadsheet-like f</w:t>
+      </w:r>
+      <w:r>
+        <w:rPr>
+          <w:rFonts w:ascii="Verdana"/>
+          <w:sz w:val="18"/>
+          <w:szCs w:val="18"/>
+          <w:rtl w:val="0"/>
+          <w:lang w:val="en-US"/>
+        </w:rPr>
+        <w:t>ront-end GUI</w:t>
+      </w:r>
+      <w:r>
+        <w:rPr>
+          <w:rFonts w:ascii="Verdana"/>
+          <w:sz w:val="18"/>
+          <w:szCs w:val="18"/>
+          <w:rtl w:val="0"/>
+          <w:lang w:val="en-US"/>
+        </w:rPr>
+        <w:t xml:space="preserve">. </w:t>
+      </w:r>
     </w:p>
     <w:p>
       <w:pPr>
-        <w:pStyle w:val="Body"/>
-        <w:rPr>
-          <w:rFonts w:ascii="Verdana" w:cs="Verdana" w:hAnsi="Verdana" w:eastAsia="Verdana"/>
-          <w:sz w:val="18"/>
-          <w:szCs w:val="18"/>
-        </w:rPr>
-      </w:pPr>
+        <w:pStyle w:val="Body A"/>
+        <w:numPr>
+          <w:ilvl w:val="0"/>
+          <w:numId w:val="12"/>
+        </w:numPr>
+        <w:tabs>
+          <w:tab w:val="num" w:pos="180"/>
+          <w:tab w:val="clear" w:pos="147"/>
+        </w:tabs>
+        <w:bidi w:val="0"/>
+        <w:ind w:left="180" w:right="0" w:hanging="180"/>
+        <w:jc w:val="left"/>
+        <w:rPr>
+          <w:rFonts w:ascii="Verdana" w:cs="Verdana" w:hAnsi="Verdana" w:eastAsia="Verdana"/>
+          <w:position w:val="0"/>
+          <w:sz w:val="22"/>
+          <w:szCs w:val="22"/>
+          <w:rtl w:val="0"/>
+        </w:rPr>
+      </w:pPr>
+      <w:r>
+        <w:rPr>
+          <w:rFonts w:ascii="Verdana"/>
+          <w:sz w:val="18"/>
+          <w:szCs w:val="18"/>
+          <w:rtl w:val="0"/>
+          <w:lang w:val="en-US"/>
+        </w:rPr>
+        <w:t xml:space="preserve"> Conduct research that examines the neurophysiology of cross-language and bilingual language processing. </w:t>
+      </w:r>
     </w:p>
     <w:p>
       <w:pPr>
-        <w:pStyle w:val="Body"/>
+        <w:pStyle w:val="Body A"/>
+        <w:rPr>
+          <w:rFonts w:ascii="Verdana" w:cs="Verdana" w:hAnsi="Verdana" w:eastAsia="Verdana"/>
+          <w:sz w:val="18"/>
+          <w:szCs w:val="18"/>
+        </w:rPr>
+      </w:pPr>
+    </w:p>
+    <w:p>
+      <w:pPr>
+        <w:pStyle w:val="Body A"/>
         <w:rPr>
           <w:rFonts w:ascii="Verdana" w:cs="Verdana" w:hAnsi="Verdana" w:eastAsia="Verdana"/>
           <w:b w:val="1"/>
@@ -1846,7 +1741,7 @@
     </w:p>
     <w:p>
       <w:pPr>
-        <w:pStyle w:val="Body"/>
+        <w:pStyle w:val="Body A"/>
         <w:rPr>
           <w:rFonts w:ascii="Verdana" w:cs="Verdana" w:hAnsi="Verdana" w:eastAsia="Verdana"/>
           <w:b w:val="1"/>
@@ -1858,7 +1753,7 @@
     </w:p>
     <w:p>
       <w:pPr>
-        <w:pStyle w:val="Body"/>
+        <w:pStyle w:val="Body A"/>
         <w:rPr>
           <w:rFonts w:ascii="Verdana" w:cs="Verdana" w:hAnsi="Verdana" w:eastAsia="Verdana"/>
           <w:sz w:val="18"/>
@@ -1881,6 +1776,7 @@
           <w:sz w:val="18"/>
           <w:szCs w:val="18"/>
           <w:rtl w:val="0"/>
+          <w:lang w:val="en-US"/>
         </w:rPr>
         <w:t xml:space="preserve">– </w:t>
       </w:r>
@@ -1890,6 +1786,7 @@
           <w:sz w:val="18"/>
           <w:szCs w:val="18"/>
           <w:rtl w:val="0"/>
+          <w:lang w:val="en-US"/>
         </w:rPr>
         <w:t>Pittsburgh, PA</w:t>
         <w:tab/>
@@ -1913,6 +1810,7 @@
           <w:sz w:val="18"/>
           <w:szCs w:val="18"/>
           <w:rtl w:val="0"/>
+          <w:lang w:val="en-US"/>
         </w:rPr>
         <w:t xml:space="preserve"> </w:t>
       </w:r>
@@ -1929,7 +1827,7 @@
     </w:p>
     <w:p>
       <w:pPr>
-        <w:pStyle w:val="Body"/>
+        <w:pStyle w:val="Body A"/>
         <w:rPr>
           <w:rFonts w:ascii="Verdana" w:cs="Verdana" w:hAnsi="Verdana" w:eastAsia="Verdana"/>
           <w:sz w:val="18"/>
@@ -1960,37 +1858,17 @@
     </w:p>
     <w:p>
       <w:pPr>
-        <w:pStyle w:val="Body"/>
-      </w:pPr>
-      <w:r>
-        <w:rPr>
-          <w:rFonts w:ascii="Verdana"/>
-          <w:sz w:val="18"/>
-          <w:szCs w:val="18"/>
-          <w:rtl w:val="0"/>
-          <w:lang w:val="en-US"/>
-        </w:rPr>
-        <w:t xml:space="preserve">Data Structures, Algorithm Implementation, </w:t>
-      </w:r>
-      <w:r>
-        <w:rPr>
-          <w:rFonts w:ascii="Verdana"/>
-          <w:sz w:val="18"/>
-          <w:szCs w:val="18"/>
-          <w:rtl w:val="0"/>
-          <w:lang w:val="en-US"/>
-        </w:rPr>
-        <w:t xml:space="preserve">Database Management, </w:t>
-      </w:r>
-      <w:r>
-        <w:rPr>
-          <w:rFonts w:ascii="Verdana"/>
-          <w:sz w:val="18"/>
-          <w:szCs w:val="18"/>
-          <w:rtl w:val="0"/>
-          <w:lang w:val="en-US"/>
-        </w:rPr>
-        <w:t xml:space="preserve">Applied </w:t>
+        <w:pStyle w:val="Body A"/>
+      </w:pPr>
+      <w:r>
+        <w:rPr>
+          <w:rFonts w:ascii="Verdana"/>
+          <w:sz w:val="18"/>
+          <w:szCs w:val="18"/>
+          <w:rtl w:val="0"/>
+          <w:lang w:val="en-US"/>
+        </w:rPr>
+        <w:t xml:space="preserve">Data Structures, Algorithm Implementation, Database Management, Applied </w:t>
       </w:r>
       <w:r>
         <w:rPr>
@@ -2017,6 +1895,10 @@
 <file path=word/footer1.xml><?xml version="1.0" encoding="utf-8"?>
 <w:ftr xmlns:r="http://schemas.openxmlformats.org/officeDocument/2006/relationships" xmlns:wp="http://schemas.openxmlformats.org/drawingml/2006/wordprocessingDrawing" xmlns:w="http://schemas.openxmlformats.org/wordprocessingml/2006/main" xmlns:w10="urn:schemas-microsoft-com:office:word" xmlns:w14="http://schemas.microsoft.com/office/word/2010/wordml" xmlns:wps="http://schemas.microsoft.com/office/word/2010/wordprocessingShape" xmlns:wpg="http://schemas.microsoft.com/office/word/2010/wordprocessingGroup" xmlns:mc="http://schemas.openxmlformats.org/markup-compatibility/2006" xmlns:v="urn:schemas-microsoft-com:vml" xmlns:o="urn:schemas-microsoft-com:office:office" mc:Ignorable="w14">
   <w:p>
+    <w:pPr>
+      <w:pStyle w:val="Header &amp; Footer"/>
+      <w:bidi w:val="0"/>
+    </w:pPr>
     <w:r/>
   </w:p>
 </w:ftr>
@@ -2025,6 +1907,10 @@
 <file path=word/header1.xml><?xml version="1.0" encoding="utf-8"?>
 <w:hdr xmlns:r="http://schemas.openxmlformats.org/officeDocument/2006/relationships" xmlns:wp="http://schemas.openxmlformats.org/drawingml/2006/wordprocessingDrawing" xmlns:w="http://schemas.openxmlformats.org/wordprocessingml/2006/main" xmlns:w10="urn:schemas-microsoft-com:office:word" xmlns:w14="http://schemas.microsoft.com/office/word/2010/wordml" xmlns:wps="http://schemas.microsoft.com/office/word/2010/wordprocessingShape" xmlns:wpg="http://schemas.microsoft.com/office/word/2010/wordprocessingGroup" xmlns:mc="http://schemas.openxmlformats.org/markup-compatibility/2006" xmlns:v="urn:schemas-microsoft-com:vml" xmlns:o="urn:schemas-microsoft-com:office:office" mc:Ignorable="w14">
   <w:p>
+    <w:pPr>
+      <w:pStyle w:val="Header &amp; Footer"/>
+      <w:bidi w:val="0"/>
+    </w:pPr>
     <w:r/>
   </w:p>
 </w:hdr>
@@ -2049,9 +1935,10 @@
       </w:pPr>
       <w:rPr>
         <w:rFonts w:ascii="Verdana" w:cs="Verdana" w:hAnsi="Verdana" w:eastAsia="Verdana"/>
-        <w:position w:val="-2"/>
-        <w:sz w:val="18"/>
-        <w:szCs w:val="18"/>
+        <w:position w:val="0"/>
+        <w:sz w:val="18"/>
+        <w:szCs w:val="18"/>
+        <w:lang w:val="en-US"/>
       </w:rPr>
     </w:lvl>
     <w:lvl w:ilvl="1">
@@ -2062,16 +1949,17 @@
       <w:lvlJc w:val="left"/>
       <w:pPr>
         <w:tabs>
-          <w:tab w:val="num" w:pos="327"/>
-          <w:tab w:val="clear" w:pos="0"/>
-        </w:tabs>
-        <w:ind w:left="327" w:hanging="147"/>
-      </w:pPr>
-      <w:rPr>
-        <w:rFonts w:ascii="Verdana" w:cs="Verdana" w:hAnsi="Verdana" w:eastAsia="Verdana"/>
-        <w:position w:val="-2"/>
-        <w:sz w:val="18"/>
-        <w:szCs w:val="18"/>
+          <w:tab w:val="num" w:pos="290"/>
+          <w:tab w:val="clear" w:pos="0"/>
+        </w:tabs>
+        <w:ind w:left="290" w:hanging="110"/>
+      </w:pPr>
+      <w:rPr>
+        <w:rFonts w:ascii="Verdana" w:cs="Verdana" w:hAnsi="Verdana" w:eastAsia="Verdana"/>
+        <w:position w:val="0"/>
+        <w:sz w:val="18"/>
+        <w:szCs w:val="18"/>
+        <w:lang w:val="en-US"/>
       </w:rPr>
     </w:lvl>
     <w:lvl w:ilvl="2">
@@ -2082,16 +1970,17 @@
       <w:lvlJc w:val="left"/>
       <w:pPr>
         <w:tabs>
-          <w:tab w:val="num" w:pos="507"/>
-          <w:tab w:val="clear" w:pos="0"/>
-        </w:tabs>
-        <w:ind w:left="507" w:hanging="147"/>
-      </w:pPr>
-      <w:rPr>
-        <w:rFonts w:ascii="Verdana" w:cs="Verdana" w:hAnsi="Verdana" w:eastAsia="Verdana"/>
-        <w:position w:val="-2"/>
-        <w:sz w:val="18"/>
-        <w:szCs w:val="18"/>
+          <w:tab w:val="num" w:pos="470"/>
+          <w:tab w:val="clear" w:pos="0"/>
+        </w:tabs>
+        <w:ind w:left="470" w:hanging="110"/>
+      </w:pPr>
+      <w:rPr>
+        <w:rFonts w:ascii="Verdana" w:cs="Verdana" w:hAnsi="Verdana" w:eastAsia="Verdana"/>
+        <w:position w:val="0"/>
+        <w:sz w:val="18"/>
+        <w:szCs w:val="18"/>
+        <w:lang w:val="en-US"/>
       </w:rPr>
     </w:lvl>
     <w:lvl w:ilvl="3">
@@ -2102,16 +1991,17 @@
       <w:lvlJc w:val="left"/>
       <w:pPr>
         <w:tabs>
-          <w:tab w:val="num" w:pos="687"/>
-          <w:tab w:val="clear" w:pos="0"/>
-        </w:tabs>
-        <w:ind w:left="687" w:hanging="147"/>
-      </w:pPr>
-      <w:rPr>
-        <w:rFonts w:ascii="Verdana" w:cs="Verdana" w:hAnsi="Verdana" w:eastAsia="Verdana"/>
-        <w:position w:val="-2"/>
-        <w:sz w:val="18"/>
-        <w:szCs w:val="18"/>
+          <w:tab w:val="num" w:pos="650"/>
+          <w:tab w:val="clear" w:pos="0"/>
+        </w:tabs>
+        <w:ind w:left="650" w:hanging="110"/>
+      </w:pPr>
+      <w:rPr>
+        <w:rFonts w:ascii="Verdana" w:cs="Verdana" w:hAnsi="Verdana" w:eastAsia="Verdana"/>
+        <w:position w:val="0"/>
+        <w:sz w:val="18"/>
+        <w:szCs w:val="18"/>
+        <w:lang w:val="en-US"/>
       </w:rPr>
     </w:lvl>
     <w:lvl w:ilvl="4">
@@ -2122,16 +2012,17 @@
       <w:lvlJc w:val="left"/>
       <w:pPr>
         <w:tabs>
-          <w:tab w:val="num" w:pos="867"/>
-          <w:tab w:val="clear" w:pos="0"/>
-        </w:tabs>
-        <w:ind w:left="867" w:hanging="147"/>
-      </w:pPr>
-      <w:rPr>
-        <w:rFonts w:ascii="Verdana" w:cs="Verdana" w:hAnsi="Verdana" w:eastAsia="Verdana"/>
-        <w:position w:val="-2"/>
-        <w:sz w:val="18"/>
-        <w:szCs w:val="18"/>
+          <w:tab w:val="num" w:pos="830"/>
+          <w:tab w:val="clear" w:pos="0"/>
+        </w:tabs>
+        <w:ind w:left="830" w:hanging="110"/>
+      </w:pPr>
+      <w:rPr>
+        <w:rFonts w:ascii="Verdana" w:cs="Verdana" w:hAnsi="Verdana" w:eastAsia="Verdana"/>
+        <w:position w:val="0"/>
+        <w:sz w:val="18"/>
+        <w:szCs w:val="18"/>
+        <w:lang w:val="en-US"/>
       </w:rPr>
     </w:lvl>
     <w:lvl w:ilvl="5">
@@ -2142,16 +2033,17 @@
       <w:lvlJc w:val="left"/>
       <w:pPr>
         <w:tabs>
-          <w:tab w:val="num" w:pos="1047"/>
-          <w:tab w:val="clear" w:pos="0"/>
-        </w:tabs>
-        <w:ind w:left="1047" w:hanging="147"/>
-      </w:pPr>
-      <w:rPr>
-        <w:rFonts w:ascii="Verdana" w:cs="Verdana" w:hAnsi="Verdana" w:eastAsia="Verdana"/>
-        <w:position w:val="-2"/>
-        <w:sz w:val="18"/>
-        <w:szCs w:val="18"/>
+          <w:tab w:val="num" w:pos="1010"/>
+          <w:tab w:val="clear" w:pos="0"/>
+        </w:tabs>
+        <w:ind w:left="1010" w:hanging="110"/>
+      </w:pPr>
+      <w:rPr>
+        <w:rFonts w:ascii="Verdana" w:cs="Verdana" w:hAnsi="Verdana" w:eastAsia="Verdana"/>
+        <w:position w:val="0"/>
+        <w:sz w:val="18"/>
+        <w:szCs w:val="18"/>
+        <w:lang w:val="en-US"/>
       </w:rPr>
     </w:lvl>
     <w:lvl w:ilvl="6">
@@ -2162,16 +2054,17 @@
       <w:lvlJc w:val="left"/>
       <w:pPr>
         <w:tabs>
-          <w:tab w:val="num" w:pos="1227"/>
-          <w:tab w:val="clear" w:pos="0"/>
-        </w:tabs>
-        <w:ind w:left="1227" w:hanging="147"/>
-      </w:pPr>
-      <w:rPr>
-        <w:rFonts w:ascii="Verdana" w:cs="Verdana" w:hAnsi="Verdana" w:eastAsia="Verdana"/>
-        <w:position w:val="-2"/>
-        <w:sz w:val="18"/>
-        <w:szCs w:val="18"/>
+          <w:tab w:val="num" w:pos="1190"/>
+          <w:tab w:val="clear" w:pos="0"/>
+        </w:tabs>
+        <w:ind w:left="1190" w:hanging="110"/>
+      </w:pPr>
+      <w:rPr>
+        <w:rFonts w:ascii="Verdana" w:cs="Verdana" w:hAnsi="Verdana" w:eastAsia="Verdana"/>
+        <w:position w:val="0"/>
+        <w:sz w:val="18"/>
+        <w:szCs w:val="18"/>
+        <w:lang w:val="en-US"/>
       </w:rPr>
     </w:lvl>
     <w:lvl w:ilvl="7">
@@ -2182,16 +2075,17 @@
       <w:lvlJc w:val="left"/>
       <w:pPr>
         <w:tabs>
-          <w:tab w:val="num" w:pos="1407"/>
-          <w:tab w:val="clear" w:pos="0"/>
-        </w:tabs>
-        <w:ind w:left="1407" w:hanging="147"/>
-      </w:pPr>
-      <w:rPr>
-        <w:rFonts w:ascii="Verdana" w:cs="Verdana" w:hAnsi="Verdana" w:eastAsia="Verdana"/>
-        <w:position w:val="-2"/>
-        <w:sz w:val="18"/>
-        <w:szCs w:val="18"/>
+          <w:tab w:val="num" w:pos="1370"/>
+          <w:tab w:val="clear" w:pos="0"/>
+        </w:tabs>
+        <w:ind w:left="1370" w:hanging="110"/>
+      </w:pPr>
+      <w:rPr>
+        <w:rFonts w:ascii="Verdana" w:cs="Verdana" w:hAnsi="Verdana" w:eastAsia="Verdana"/>
+        <w:position w:val="0"/>
+        <w:sz w:val="18"/>
+        <w:szCs w:val="18"/>
+        <w:lang w:val="en-US"/>
       </w:rPr>
     </w:lvl>
     <w:lvl w:ilvl="8">
@@ -2202,16 +2096,17 @@
       <w:lvlJc w:val="left"/>
       <w:pPr>
         <w:tabs>
-          <w:tab w:val="num" w:pos="1587"/>
-          <w:tab w:val="clear" w:pos="0"/>
-        </w:tabs>
-        <w:ind w:left="1587" w:hanging="147"/>
-      </w:pPr>
-      <w:rPr>
-        <w:rFonts w:ascii="Verdana" w:cs="Verdana" w:hAnsi="Verdana" w:eastAsia="Verdana"/>
-        <w:position w:val="-2"/>
-        <w:sz w:val="18"/>
-        <w:szCs w:val="18"/>
+          <w:tab w:val="num" w:pos="1550"/>
+          <w:tab w:val="clear" w:pos="0"/>
+        </w:tabs>
+        <w:ind w:left="1550" w:hanging="110"/>
+      </w:pPr>
+      <w:rPr>
+        <w:rFonts w:ascii="Verdana" w:cs="Verdana" w:hAnsi="Verdana" w:eastAsia="Verdana"/>
+        <w:position w:val="0"/>
+        <w:sz w:val="18"/>
+        <w:szCs w:val="18"/>
+        <w:lang w:val="en-US"/>
       </w:rPr>
     </w:lvl>
   </w:abstractNum>
@@ -2221,306 +2116,99 @@
       <w:start w:val="1"/>
       <w:numFmt w:val="bullet"/>
       <w:suff w:val="tab"/>
-      <w:lvlText w:val="•"/>
-      <w:lvlJc w:val="left"/>
-      <w:pPr>
-        <w:tabs>
-          <w:tab w:val="num" w:pos="180"/>
-          <w:tab w:val="clear" w:pos="0"/>
-        </w:tabs>
-        <w:ind w:left="180" w:hanging="180"/>
-      </w:pPr>
-      <w:rPr>
-        <w:rFonts w:ascii="Helvetica" w:cs="Helvetica" w:hAnsi="Helvetica" w:eastAsia="Helvetica"/>
-        <w:b w:val="0"/>
-        <w:bCs w:val="0"/>
-        <w:i w:val="0"/>
-        <w:iCs w:val="0"/>
-        <w:caps w:val="0"/>
-        <w:smallCaps w:val="0"/>
-        <w:strike w:val="0"/>
-        <w:dstrike w:val="0"/>
-        <w:outline w:val="0"/>
-        <w:color w:val="000000"/>
-        <w:spacing w:val="0"/>
-        <w:kern w:val="0"/>
-        <w:position w:val="-2"/>
-        <w:sz w:val="22"/>
-        <w:szCs w:val="22"/>
-        <w:u w:val="none"/>
-        <w:vertAlign w:val="baseline"/>
+      <w:lvlText w:val="☐"/>
+      <w:lvlJc w:val="left"/>
+      <w:pPr/>
+      <w:rPr>
+        <w:position w:val="0"/>
       </w:rPr>
     </w:lvl>
     <w:lvl w:ilvl="1">
       <w:start w:val="1"/>
       <w:numFmt w:val="bullet"/>
       <w:suff w:val="tab"/>
-      <w:lvlText w:val="•"/>
-      <w:lvlJc w:val="left"/>
-      <w:pPr>
-        <w:tabs>
-          <w:tab w:val="num" w:pos="360"/>
-          <w:tab w:val="clear" w:pos="0"/>
-        </w:tabs>
-        <w:ind w:left="360" w:hanging="180"/>
-      </w:pPr>
-      <w:rPr>
-        <w:rFonts w:ascii="Helvetica" w:cs="Helvetica" w:hAnsi="Helvetica" w:eastAsia="Helvetica"/>
-        <w:b w:val="0"/>
-        <w:bCs w:val="0"/>
-        <w:i w:val="0"/>
-        <w:iCs w:val="0"/>
-        <w:caps w:val="0"/>
-        <w:smallCaps w:val="0"/>
-        <w:strike w:val="0"/>
-        <w:dstrike w:val="0"/>
-        <w:outline w:val="0"/>
-        <w:color w:val="000000"/>
-        <w:spacing w:val="0"/>
-        <w:kern w:val="0"/>
-        <w:position w:val="-2"/>
-        <w:sz w:val="22"/>
-        <w:szCs w:val="22"/>
-        <w:u w:val="none"/>
-        <w:vertAlign w:val="baseline"/>
+      <w:lvlText w:val="☐"/>
+      <w:lvlJc w:val="left"/>
+      <w:pPr/>
+      <w:rPr>
+        <w:position w:val="0"/>
       </w:rPr>
     </w:lvl>
     <w:lvl w:ilvl="2">
       <w:start w:val="1"/>
       <w:numFmt w:val="bullet"/>
       <w:suff w:val="tab"/>
-      <w:lvlText w:val="•"/>
-      <w:lvlJc w:val="left"/>
-      <w:pPr>
-        <w:tabs>
-          <w:tab w:val="num" w:pos="540"/>
-          <w:tab w:val="clear" w:pos="0"/>
-        </w:tabs>
-        <w:ind w:left="540" w:hanging="180"/>
-      </w:pPr>
-      <w:rPr>
-        <w:rFonts w:ascii="Helvetica" w:cs="Helvetica" w:hAnsi="Helvetica" w:eastAsia="Helvetica"/>
-        <w:b w:val="0"/>
-        <w:bCs w:val="0"/>
-        <w:i w:val="0"/>
-        <w:iCs w:val="0"/>
-        <w:caps w:val="0"/>
-        <w:smallCaps w:val="0"/>
-        <w:strike w:val="0"/>
-        <w:dstrike w:val="0"/>
-        <w:outline w:val="0"/>
-        <w:color w:val="000000"/>
-        <w:spacing w:val="0"/>
-        <w:kern w:val="0"/>
-        <w:position w:val="-2"/>
-        <w:sz w:val="22"/>
-        <w:szCs w:val="22"/>
-        <w:u w:val="none"/>
-        <w:vertAlign w:val="baseline"/>
+      <w:lvlText w:val="☐"/>
+      <w:lvlJc w:val="left"/>
+      <w:pPr/>
+      <w:rPr>
+        <w:position w:val="0"/>
       </w:rPr>
     </w:lvl>
     <w:lvl w:ilvl="3">
       <w:start w:val="1"/>
       <w:numFmt w:val="bullet"/>
       <w:suff w:val="tab"/>
-      <w:lvlText w:val="•"/>
-      <w:lvlJc w:val="left"/>
-      <w:pPr>
-        <w:tabs>
-          <w:tab w:val="num" w:pos="720"/>
-          <w:tab w:val="clear" w:pos="0"/>
-        </w:tabs>
-        <w:ind w:left="720" w:hanging="180"/>
-      </w:pPr>
-      <w:rPr>
-        <w:rFonts w:ascii="Helvetica" w:cs="Helvetica" w:hAnsi="Helvetica" w:eastAsia="Helvetica"/>
-        <w:b w:val="0"/>
-        <w:bCs w:val="0"/>
-        <w:i w:val="0"/>
-        <w:iCs w:val="0"/>
-        <w:caps w:val="0"/>
-        <w:smallCaps w:val="0"/>
-        <w:strike w:val="0"/>
-        <w:dstrike w:val="0"/>
-        <w:outline w:val="0"/>
-        <w:color w:val="000000"/>
-        <w:spacing w:val="0"/>
-        <w:kern w:val="0"/>
-        <w:position w:val="-2"/>
-        <w:sz w:val="22"/>
-        <w:szCs w:val="22"/>
-        <w:u w:val="none"/>
-        <w:vertAlign w:val="baseline"/>
+      <w:lvlText w:val="☐"/>
+      <w:lvlJc w:val="left"/>
+      <w:pPr/>
+      <w:rPr>
+        <w:position w:val="0"/>
       </w:rPr>
     </w:lvl>
     <w:lvl w:ilvl="4">
       <w:start w:val="1"/>
       <w:numFmt w:val="bullet"/>
       <w:suff w:val="tab"/>
-      <w:lvlText w:val="•"/>
-      <w:lvlJc w:val="left"/>
-      <w:pPr>
-        <w:tabs>
-          <w:tab w:val="num" w:pos="900"/>
-          <w:tab w:val="clear" w:pos="0"/>
-        </w:tabs>
-        <w:ind w:left="900" w:hanging="180"/>
-      </w:pPr>
-      <w:rPr>
-        <w:rFonts w:ascii="Helvetica" w:cs="Helvetica" w:hAnsi="Helvetica" w:eastAsia="Helvetica"/>
-        <w:b w:val="0"/>
-        <w:bCs w:val="0"/>
-        <w:i w:val="0"/>
-        <w:iCs w:val="0"/>
-        <w:caps w:val="0"/>
-        <w:smallCaps w:val="0"/>
-        <w:strike w:val="0"/>
-        <w:dstrike w:val="0"/>
-        <w:outline w:val="0"/>
-        <w:color w:val="000000"/>
-        <w:spacing w:val="0"/>
-        <w:kern w:val="0"/>
-        <w:position w:val="-2"/>
-        <w:sz w:val="22"/>
-        <w:szCs w:val="22"/>
-        <w:u w:val="none"/>
-        <w:vertAlign w:val="baseline"/>
+      <w:lvlText w:val="☐"/>
+      <w:lvlJc w:val="left"/>
+      <w:pPr/>
+      <w:rPr>
+        <w:position w:val="0"/>
       </w:rPr>
     </w:lvl>
     <w:lvl w:ilvl="5">
       <w:start w:val="1"/>
       <w:numFmt w:val="bullet"/>
       <w:suff w:val="tab"/>
-      <w:lvlText w:val="•"/>
-      <w:lvlJc w:val="left"/>
-      <w:pPr>
-        <w:tabs>
-          <w:tab w:val="num" w:pos="1080"/>
-          <w:tab w:val="clear" w:pos="0"/>
-        </w:tabs>
-        <w:ind w:left="1080" w:hanging="180"/>
-      </w:pPr>
-      <w:rPr>
-        <w:rFonts w:ascii="Helvetica" w:cs="Helvetica" w:hAnsi="Helvetica" w:eastAsia="Helvetica"/>
-        <w:b w:val="0"/>
-        <w:bCs w:val="0"/>
-        <w:i w:val="0"/>
-        <w:iCs w:val="0"/>
-        <w:caps w:val="0"/>
-        <w:smallCaps w:val="0"/>
-        <w:strike w:val="0"/>
-        <w:dstrike w:val="0"/>
-        <w:outline w:val="0"/>
-        <w:color w:val="000000"/>
-        <w:spacing w:val="0"/>
-        <w:kern w:val="0"/>
-        <w:position w:val="-2"/>
-        <w:sz w:val="22"/>
-        <w:szCs w:val="22"/>
-        <w:u w:val="none"/>
-        <w:vertAlign w:val="baseline"/>
+      <w:lvlText w:val="☐"/>
+      <w:lvlJc w:val="left"/>
+      <w:pPr/>
+      <w:rPr>
+        <w:position w:val="0"/>
       </w:rPr>
     </w:lvl>
     <w:lvl w:ilvl="6">
       <w:start w:val="1"/>
       <w:numFmt w:val="bullet"/>
       <w:suff w:val="tab"/>
-      <w:lvlText w:val="•"/>
-      <w:lvlJc w:val="left"/>
-      <w:pPr>
-        <w:tabs>
-          <w:tab w:val="num" w:pos="1260"/>
-          <w:tab w:val="clear" w:pos="0"/>
-        </w:tabs>
-        <w:ind w:left="1260" w:hanging="180"/>
-      </w:pPr>
-      <w:rPr>
-        <w:rFonts w:ascii="Helvetica" w:cs="Helvetica" w:hAnsi="Helvetica" w:eastAsia="Helvetica"/>
-        <w:b w:val="0"/>
-        <w:bCs w:val="0"/>
-        <w:i w:val="0"/>
-        <w:iCs w:val="0"/>
-        <w:caps w:val="0"/>
-        <w:smallCaps w:val="0"/>
-        <w:strike w:val="0"/>
-        <w:dstrike w:val="0"/>
-        <w:outline w:val="0"/>
-        <w:color w:val="000000"/>
-        <w:spacing w:val="0"/>
-        <w:kern w:val="0"/>
-        <w:position w:val="-2"/>
-        <w:sz w:val="22"/>
-        <w:szCs w:val="22"/>
-        <w:u w:val="none"/>
-        <w:vertAlign w:val="baseline"/>
+      <w:lvlText w:val="☐"/>
+      <w:lvlJc w:val="left"/>
+      <w:pPr/>
+      <w:rPr>
+        <w:position w:val="0"/>
       </w:rPr>
     </w:lvl>
     <w:lvl w:ilvl="7">
       <w:start w:val="1"/>
       <w:numFmt w:val="bullet"/>
       <w:suff w:val="tab"/>
-      <w:lvlText w:val="•"/>
-      <w:lvlJc w:val="left"/>
-      <w:pPr>
-        <w:tabs>
-          <w:tab w:val="num" w:pos="1440"/>
-          <w:tab w:val="clear" w:pos="0"/>
-        </w:tabs>
-        <w:ind w:left="1440" w:hanging="180"/>
-      </w:pPr>
-      <w:rPr>
-        <w:rFonts w:ascii="Helvetica" w:cs="Helvetica" w:hAnsi="Helvetica" w:eastAsia="Helvetica"/>
-        <w:b w:val="0"/>
-        <w:bCs w:val="0"/>
-        <w:i w:val="0"/>
-        <w:iCs w:val="0"/>
-        <w:caps w:val="0"/>
-        <w:smallCaps w:val="0"/>
-        <w:strike w:val="0"/>
-        <w:dstrike w:val="0"/>
-        <w:outline w:val="0"/>
-        <w:color w:val="000000"/>
-        <w:spacing w:val="0"/>
-        <w:kern w:val="0"/>
-        <w:position w:val="-2"/>
-        <w:sz w:val="22"/>
-        <w:szCs w:val="22"/>
-        <w:u w:val="none"/>
-        <w:vertAlign w:val="baseline"/>
+      <w:lvlText w:val="☐"/>
+      <w:lvlJc w:val="left"/>
+      <w:pPr/>
+      <w:rPr>
+        <w:position w:val="0"/>
       </w:rPr>
     </w:lvl>
     <w:lvl w:ilvl="8">
       <w:start w:val="1"/>
       <w:numFmt w:val="bullet"/>
       <w:suff w:val="tab"/>
-      <w:lvlText w:val="•"/>
-      <w:lvlJc w:val="left"/>
-      <w:pPr>
-        <w:tabs>
-          <w:tab w:val="num" w:pos="1620"/>
-          <w:tab w:val="clear" w:pos="0"/>
-        </w:tabs>
-        <w:ind w:left="1620" w:hanging="180"/>
-      </w:pPr>
-      <w:rPr>
-        <w:rFonts w:ascii="Helvetica" w:cs="Helvetica" w:hAnsi="Helvetica" w:eastAsia="Helvetica"/>
-        <w:b w:val="0"/>
-        <w:bCs w:val="0"/>
-        <w:i w:val="0"/>
-        <w:iCs w:val="0"/>
-        <w:caps w:val="0"/>
-        <w:smallCaps w:val="0"/>
-        <w:strike w:val="0"/>
-        <w:dstrike w:val="0"/>
-        <w:outline w:val="0"/>
-        <w:color w:val="000000"/>
-        <w:spacing w:val="0"/>
-        <w:kern w:val="0"/>
-        <w:position w:val="-2"/>
-        <w:sz w:val="22"/>
-        <w:szCs w:val="22"/>
-        <w:u w:val="none"/>
-        <w:vertAlign w:val="baseline"/>
+      <w:lvlText w:val="☐"/>
+      <w:lvlJc w:val="left"/>
+      <w:pPr/>
+      <w:rPr>
+        <w:position w:val="0"/>
       </w:rPr>
     </w:lvl>
   </w:abstractNum>
@@ -2542,9 +2230,10 @@
       </w:pPr>
       <w:rPr>
         <w:rFonts w:ascii="Verdana" w:cs="Verdana" w:hAnsi="Verdana" w:eastAsia="Verdana"/>
-        <w:position w:val="-2"/>
-        <w:sz w:val="18"/>
-        <w:szCs w:val="18"/>
+        <w:position w:val="0"/>
+        <w:sz w:val="22"/>
+        <w:szCs w:val="22"/>
+        <w:lang w:val="en-US"/>
       </w:rPr>
     </w:lvl>
     <w:lvl w:ilvl="1">
@@ -2555,16 +2244,17 @@
       <w:lvlJc w:val="left"/>
       <w:pPr>
         <w:tabs>
-          <w:tab w:val="num" w:pos="327"/>
-          <w:tab w:val="clear" w:pos="0"/>
-        </w:tabs>
-        <w:ind w:left="327" w:hanging="147"/>
-      </w:pPr>
-      <w:rPr>
-        <w:rFonts w:ascii="Verdana" w:cs="Verdana" w:hAnsi="Verdana" w:eastAsia="Verdana"/>
-        <w:position w:val="-2"/>
-        <w:sz w:val="18"/>
-        <w:szCs w:val="18"/>
+          <w:tab w:val="num" w:pos="290"/>
+          <w:tab w:val="clear" w:pos="0"/>
+        </w:tabs>
+        <w:ind w:left="290" w:hanging="110"/>
+      </w:pPr>
+      <w:rPr>
+        <w:rFonts w:ascii="Verdana" w:cs="Verdana" w:hAnsi="Verdana" w:eastAsia="Verdana"/>
+        <w:position w:val="0"/>
+        <w:sz w:val="18"/>
+        <w:szCs w:val="18"/>
+        <w:lang w:val="en-US"/>
       </w:rPr>
     </w:lvl>
     <w:lvl w:ilvl="2">
@@ -2575,16 +2265,17 @@
       <w:lvlJc w:val="left"/>
       <w:pPr>
         <w:tabs>
-          <w:tab w:val="num" w:pos="507"/>
-          <w:tab w:val="clear" w:pos="0"/>
-        </w:tabs>
-        <w:ind w:left="507" w:hanging="147"/>
-      </w:pPr>
-      <w:rPr>
-        <w:rFonts w:ascii="Verdana" w:cs="Verdana" w:hAnsi="Verdana" w:eastAsia="Verdana"/>
-        <w:position w:val="-2"/>
-        <w:sz w:val="18"/>
-        <w:szCs w:val="18"/>
+          <w:tab w:val="num" w:pos="470"/>
+          <w:tab w:val="clear" w:pos="0"/>
+        </w:tabs>
+        <w:ind w:left="470" w:hanging="110"/>
+      </w:pPr>
+      <w:rPr>
+        <w:rFonts w:ascii="Verdana" w:cs="Verdana" w:hAnsi="Verdana" w:eastAsia="Verdana"/>
+        <w:position w:val="0"/>
+        <w:sz w:val="18"/>
+        <w:szCs w:val="18"/>
+        <w:lang w:val="en-US"/>
       </w:rPr>
     </w:lvl>
     <w:lvl w:ilvl="3">
@@ -2595,16 +2286,17 @@
       <w:lvlJc w:val="left"/>
       <w:pPr>
         <w:tabs>
-          <w:tab w:val="num" w:pos="687"/>
-          <w:tab w:val="clear" w:pos="0"/>
-        </w:tabs>
-        <w:ind w:left="687" w:hanging="147"/>
-      </w:pPr>
-      <w:rPr>
-        <w:rFonts w:ascii="Verdana" w:cs="Verdana" w:hAnsi="Verdana" w:eastAsia="Verdana"/>
-        <w:position w:val="-2"/>
-        <w:sz w:val="18"/>
-        <w:szCs w:val="18"/>
+          <w:tab w:val="num" w:pos="650"/>
+          <w:tab w:val="clear" w:pos="0"/>
+        </w:tabs>
+        <w:ind w:left="650" w:hanging="110"/>
+      </w:pPr>
+      <w:rPr>
+        <w:rFonts w:ascii="Verdana" w:cs="Verdana" w:hAnsi="Verdana" w:eastAsia="Verdana"/>
+        <w:position w:val="0"/>
+        <w:sz w:val="18"/>
+        <w:szCs w:val="18"/>
+        <w:lang w:val="en-US"/>
       </w:rPr>
     </w:lvl>
     <w:lvl w:ilvl="4">
@@ -2615,16 +2307,17 @@
       <w:lvlJc w:val="left"/>
       <w:pPr>
         <w:tabs>
-          <w:tab w:val="num" w:pos="867"/>
-          <w:tab w:val="clear" w:pos="0"/>
-        </w:tabs>
-        <w:ind w:left="867" w:hanging="147"/>
-      </w:pPr>
-      <w:rPr>
-        <w:rFonts w:ascii="Verdana" w:cs="Verdana" w:hAnsi="Verdana" w:eastAsia="Verdana"/>
-        <w:position w:val="-2"/>
-        <w:sz w:val="18"/>
-        <w:szCs w:val="18"/>
+          <w:tab w:val="num" w:pos="830"/>
+          <w:tab w:val="clear" w:pos="0"/>
+        </w:tabs>
+        <w:ind w:left="830" w:hanging="110"/>
+      </w:pPr>
+      <w:rPr>
+        <w:rFonts w:ascii="Verdana" w:cs="Verdana" w:hAnsi="Verdana" w:eastAsia="Verdana"/>
+        <w:position w:val="0"/>
+        <w:sz w:val="18"/>
+        <w:szCs w:val="18"/>
+        <w:lang w:val="en-US"/>
       </w:rPr>
     </w:lvl>
     <w:lvl w:ilvl="5">
@@ -2635,16 +2328,17 @@
       <w:lvlJc w:val="left"/>
       <w:pPr>
         <w:tabs>
-          <w:tab w:val="num" w:pos="1047"/>
-          <w:tab w:val="clear" w:pos="0"/>
-        </w:tabs>
-        <w:ind w:left="1047" w:hanging="147"/>
-      </w:pPr>
-      <w:rPr>
-        <w:rFonts w:ascii="Verdana" w:cs="Verdana" w:hAnsi="Verdana" w:eastAsia="Verdana"/>
-        <w:position w:val="-2"/>
-        <w:sz w:val="18"/>
-        <w:szCs w:val="18"/>
+          <w:tab w:val="num" w:pos="1010"/>
+          <w:tab w:val="clear" w:pos="0"/>
+        </w:tabs>
+        <w:ind w:left="1010" w:hanging="110"/>
+      </w:pPr>
+      <w:rPr>
+        <w:rFonts w:ascii="Verdana" w:cs="Verdana" w:hAnsi="Verdana" w:eastAsia="Verdana"/>
+        <w:position w:val="0"/>
+        <w:sz w:val="18"/>
+        <w:szCs w:val="18"/>
+        <w:lang w:val="en-US"/>
       </w:rPr>
     </w:lvl>
     <w:lvl w:ilvl="6">
@@ -2655,16 +2349,17 @@
       <w:lvlJc w:val="left"/>
       <w:pPr>
         <w:tabs>
-          <w:tab w:val="num" w:pos="1227"/>
-          <w:tab w:val="clear" w:pos="0"/>
-        </w:tabs>
-        <w:ind w:left="1227" w:hanging="147"/>
-      </w:pPr>
-      <w:rPr>
-        <w:rFonts w:ascii="Verdana" w:cs="Verdana" w:hAnsi="Verdana" w:eastAsia="Verdana"/>
-        <w:position w:val="-2"/>
-        <w:sz w:val="18"/>
-        <w:szCs w:val="18"/>
+          <w:tab w:val="num" w:pos="1190"/>
+          <w:tab w:val="clear" w:pos="0"/>
+        </w:tabs>
+        <w:ind w:left="1190" w:hanging="110"/>
+      </w:pPr>
+      <w:rPr>
+        <w:rFonts w:ascii="Verdana" w:cs="Verdana" w:hAnsi="Verdana" w:eastAsia="Verdana"/>
+        <w:position w:val="0"/>
+        <w:sz w:val="18"/>
+        <w:szCs w:val="18"/>
+        <w:lang w:val="en-US"/>
       </w:rPr>
     </w:lvl>
     <w:lvl w:ilvl="7">
@@ -2675,16 +2370,17 @@
       <w:lvlJc w:val="left"/>
       <w:pPr>
         <w:tabs>
-          <w:tab w:val="num" w:pos="1407"/>
-          <w:tab w:val="clear" w:pos="0"/>
-        </w:tabs>
-        <w:ind w:left="1407" w:hanging="147"/>
-      </w:pPr>
-      <w:rPr>
-        <w:rFonts w:ascii="Verdana" w:cs="Verdana" w:hAnsi="Verdana" w:eastAsia="Verdana"/>
-        <w:position w:val="-2"/>
-        <w:sz w:val="18"/>
-        <w:szCs w:val="18"/>
+          <w:tab w:val="num" w:pos="1370"/>
+          <w:tab w:val="clear" w:pos="0"/>
+        </w:tabs>
+        <w:ind w:left="1370" w:hanging="110"/>
+      </w:pPr>
+      <w:rPr>
+        <w:rFonts w:ascii="Verdana" w:cs="Verdana" w:hAnsi="Verdana" w:eastAsia="Verdana"/>
+        <w:position w:val="0"/>
+        <w:sz w:val="18"/>
+        <w:szCs w:val="18"/>
+        <w:lang w:val="en-US"/>
       </w:rPr>
     </w:lvl>
     <w:lvl w:ilvl="8">
@@ -2695,24 +2391,24 @@
       <w:lvlJc w:val="left"/>
       <w:pPr>
         <w:tabs>
-          <w:tab w:val="num" w:pos="1587"/>
-          <w:tab w:val="clear" w:pos="0"/>
-        </w:tabs>
-        <w:ind w:left="1587" w:hanging="147"/>
-      </w:pPr>
-      <w:rPr>
-        <w:rFonts w:ascii="Verdana" w:cs="Verdana" w:hAnsi="Verdana" w:eastAsia="Verdana"/>
-        <w:position w:val="-2"/>
-        <w:sz w:val="18"/>
-        <w:szCs w:val="18"/>
+          <w:tab w:val="num" w:pos="1550"/>
+          <w:tab w:val="clear" w:pos="0"/>
+        </w:tabs>
+        <w:ind w:left="1550" w:hanging="110"/>
+      </w:pPr>
+      <w:rPr>
+        <w:rFonts w:ascii="Verdana" w:cs="Verdana" w:hAnsi="Verdana" w:eastAsia="Verdana"/>
+        <w:position w:val="0"/>
+        <w:sz w:val="18"/>
+        <w:szCs w:val="18"/>
+        <w:lang w:val="en-US"/>
       </w:rPr>
     </w:lvl>
   </w:abstractNum>
   <w:abstractNum w:abstractNumId="3">
     <w:multiLevelType w:val="multilevel"/>
-    <w:styleLink w:val="List 0"/>
     <w:lvl w:ilvl="0">
-      <w:start w:val="0"/>
+      <w:start w:val="1"/>
       <w:numFmt w:val="bullet"/>
       <w:suff w:val="tab"/>
       <w:lvlText w:val="☐"/>
@@ -2726,9 +2422,10 @@
       </w:pPr>
       <w:rPr>
         <w:rFonts w:ascii="Verdana" w:cs="Verdana" w:hAnsi="Verdana" w:eastAsia="Verdana"/>
-        <w:position w:val="-2"/>
-        <w:sz w:val="18"/>
-        <w:szCs w:val="18"/>
+        <w:position w:val="0"/>
+        <w:sz w:val="18"/>
+        <w:szCs w:val="18"/>
+        <w:lang w:val="en-US"/>
       </w:rPr>
     </w:lvl>
     <w:lvl w:ilvl="1">
@@ -2739,16 +2436,17 @@
       <w:lvlJc w:val="left"/>
       <w:pPr>
         <w:tabs>
-          <w:tab w:val="num" w:pos="327"/>
-          <w:tab w:val="clear" w:pos="0"/>
-        </w:tabs>
-        <w:ind w:left="327" w:hanging="147"/>
-      </w:pPr>
-      <w:rPr>
-        <w:rFonts w:ascii="Verdana" w:cs="Verdana" w:hAnsi="Verdana" w:eastAsia="Verdana"/>
-        <w:position w:val="-2"/>
-        <w:sz w:val="18"/>
-        <w:szCs w:val="18"/>
+          <w:tab w:val="num" w:pos="290"/>
+          <w:tab w:val="clear" w:pos="0"/>
+        </w:tabs>
+        <w:ind w:left="290" w:hanging="110"/>
+      </w:pPr>
+      <w:rPr>
+        <w:rFonts w:ascii="Verdana" w:cs="Verdana" w:hAnsi="Verdana" w:eastAsia="Verdana"/>
+        <w:position w:val="0"/>
+        <w:sz w:val="18"/>
+        <w:szCs w:val="18"/>
+        <w:lang w:val="en-US"/>
       </w:rPr>
     </w:lvl>
     <w:lvl w:ilvl="2">
@@ -2759,16 +2457,17 @@
       <w:lvlJc w:val="left"/>
       <w:pPr>
         <w:tabs>
-          <w:tab w:val="num" w:pos="507"/>
-          <w:tab w:val="clear" w:pos="0"/>
-        </w:tabs>
-        <w:ind w:left="507" w:hanging="147"/>
-      </w:pPr>
-      <w:rPr>
-        <w:rFonts w:ascii="Verdana" w:cs="Verdana" w:hAnsi="Verdana" w:eastAsia="Verdana"/>
-        <w:position w:val="-2"/>
-        <w:sz w:val="18"/>
-        <w:szCs w:val="18"/>
+          <w:tab w:val="num" w:pos="470"/>
+          <w:tab w:val="clear" w:pos="0"/>
+        </w:tabs>
+        <w:ind w:left="470" w:hanging="110"/>
+      </w:pPr>
+      <w:rPr>
+        <w:rFonts w:ascii="Verdana" w:cs="Verdana" w:hAnsi="Verdana" w:eastAsia="Verdana"/>
+        <w:position w:val="0"/>
+        <w:sz w:val="18"/>
+        <w:szCs w:val="18"/>
+        <w:lang w:val="en-US"/>
       </w:rPr>
     </w:lvl>
     <w:lvl w:ilvl="3">
@@ -2779,16 +2478,17 @@
       <w:lvlJc w:val="left"/>
       <w:pPr>
         <w:tabs>
-          <w:tab w:val="num" w:pos="687"/>
-          <w:tab w:val="clear" w:pos="0"/>
-        </w:tabs>
-        <w:ind w:left="687" w:hanging="147"/>
-      </w:pPr>
-      <w:rPr>
-        <w:rFonts w:ascii="Verdana" w:cs="Verdana" w:hAnsi="Verdana" w:eastAsia="Verdana"/>
-        <w:position w:val="-2"/>
-        <w:sz w:val="18"/>
-        <w:szCs w:val="18"/>
+          <w:tab w:val="num" w:pos="650"/>
+          <w:tab w:val="clear" w:pos="0"/>
+        </w:tabs>
+        <w:ind w:left="650" w:hanging="110"/>
+      </w:pPr>
+      <w:rPr>
+        <w:rFonts w:ascii="Verdana" w:cs="Verdana" w:hAnsi="Verdana" w:eastAsia="Verdana"/>
+        <w:position w:val="0"/>
+        <w:sz w:val="18"/>
+        <w:szCs w:val="18"/>
+        <w:lang w:val="en-US"/>
       </w:rPr>
     </w:lvl>
     <w:lvl w:ilvl="4">
@@ -2799,16 +2499,17 @@
       <w:lvlJc w:val="left"/>
       <w:pPr>
         <w:tabs>
-          <w:tab w:val="num" w:pos="867"/>
-          <w:tab w:val="clear" w:pos="0"/>
-        </w:tabs>
-        <w:ind w:left="867" w:hanging="147"/>
-      </w:pPr>
-      <w:rPr>
-        <w:rFonts w:ascii="Verdana" w:cs="Verdana" w:hAnsi="Verdana" w:eastAsia="Verdana"/>
-        <w:position w:val="-2"/>
-        <w:sz w:val="18"/>
-        <w:szCs w:val="18"/>
+          <w:tab w:val="num" w:pos="830"/>
+          <w:tab w:val="clear" w:pos="0"/>
+        </w:tabs>
+        <w:ind w:left="830" w:hanging="110"/>
+      </w:pPr>
+      <w:rPr>
+        <w:rFonts w:ascii="Verdana" w:cs="Verdana" w:hAnsi="Verdana" w:eastAsia="Verdana"/>
+        <w:position w:val="0"/>
+        <w:sz w:val="18"/>
+        <w:szCs w:val="18"/>
+        <w:lang w:val="en-US"/>
       </w:rPr>
     </w:lvl>
     <w:lvl w:ilvl="5">
@@ -2819,16 +2520,17 @@
       <w:lvlJc w:val="left"/>
       <w:pPr>
         <w:tabs>
-          <w:tab w:val="num" w:pos="1047"/>
-          <w:tab w:val="clear" w:pos="0"/>
-        </w:tabs>
-        <w:ind w:left="1047" w:hanging="147"/>
-      </w:pPr>
-      <w:rPr>
-        <w:rFonts w:ascii="Verdana" w:cs="Verdana" w:hAnsi="Verdana" w:eastAsia="Verdana"/>
-        <w:position w:val="-2"/>
-        <w:sz w:val="18"/>
-        <w:szCs w:val="18"/>
+          <w:tab w:val="num" w:pos="1010"/>
+          <w:tab w:val="clear" w:pos="0"/>
+        </w:tabs>
+        <w:ind w:left="1010" w:hanging="110"/>
+      </w:pPr>
+      <w:rPr>
+        <w:rFonts w:ascii="Verdana" w:cs="Verdana" w:hAnsi="Verdana" w:eastAsia="Verdana"/>
+        <w:position w:val="0"/>
+        <w:sz w:val="18"/>
+        <w:szCs w:val="18"/>
+        <w:lang w:val="en-US"/>
       </w:rPr>
     </w:lvl>
     <w:lvl w:ilvl="6">
@@ -2839,16 +2541,17 @@
       <w:lvlJc w:val="left"/>
       <w:pPr>
         <w:tabs>
-          <w:tab w:val="num" w:pos="1227"/>
-          <w:tab w:val="clear" w:pos="0"/>
-        </w:tabs>
-        <w:ind w:left="1227" w:hanging="147"/>
-      </w:pPr>
-      <w:rPr>
-        <w:rFonts w:ascii="Verdana" w:cs="Verdana" w:hAnsi="Verdana" w:eastAsia="Verdana"/>
-        <w:position w:val="-2"/>
-        <w:sz w:val="18"/>
-        <w:szCs w:val="18"/>
+          <w:tab w:val="num" w:pos="1190"/>
+          <w:tab w:val="clear" w:pos="0"/>
+        </w:tabs>
+        <w:ind w:left="1190" w:hanging="110"/>
+      </w:pPr>
+      <w:rPr>
+        <w:rFonts w:ascii="Verdana" w:cs="Verdana" w:hAnsi="Verdana" w:eastAsia="Verdana"/>
+        <w:position w:val="0"/>
+        <w:sz w:val="18"/>
+        <w:szCs w:val="18"/>
+        <w:lang w:val="en-US"/>
       </w:rPr>
     </w:lvl>
     <w:lvl w:ilvl="7">
@@ -2859,16 +2562,17 @@
       <w:lvlJc w:val="left"/>
       <w:pPr>
         <w:tabs>
-          <w:tab w:val="num" w:pos="1407"/>
-          <w:tab w:val="clear" w:pos="0"/>
-        </w:tabs>
-        <w:ind w:left="1407" w:hanging="147"/>
-      </w:pPr>
-      <w:rPr>
-        <w:rFonts w:ascii="Verdana" w:cs="Verdana" w:hAnsi="Verdana" w:eastAsia="Verdana"/>
-        <w:position w:val="-2"/>
-        <w:sz w:val="18"/>
-        <w:szCs w:val="18"/>
+          <w:tab w:val="num" w:pos="1370"/>
+          <w:tab w:val="clear" w:pos="0"/>
+        </w:tabs>
+        <w:ind w:left="1370" w:hanging="110"/>
+      </w:pPr>
+      <w:rPr>
+        <w:rFonts w:ascii="Verdana" w:cs="Verdana" w:hAnsi="Verdana" w:eastAsia="Verdana"/>
+        <w:position w:val="0"/>
+        <w:sz w:val="18"/>
+        <w:szCs w:val="18"/>
+        <w:lang w:val="en-US"/>
       </w:rPr>
     </w:lvl>
     <w:lvl w:ilvl="8">
@@ -2879,40 +2583,31 @@
       <w:lvlJc w:val="left"/>
       <w:pPr>
         <w:tabs>
-          <w:tab w:val="num" w:pos="1587"/>
-          <w:tab w:val="clear" w:pos="0"/>
-        </w:tabs>
-        <w:ind w:left="1587" w:hanging="147"/>
-      </w:pPr>
-      <w:rPr>
-        <w:rFonts w:ascii="Verdana" w:cs="Verdana" w:hAnsi="Verdana" w:eastAsia="Verdana"/>
-        <w:position w:val="-2"/>
-        <w:sz w:val="18"/>
-        <w:szCs w:val="18"/>
+          <w:tab w:val="num" w:pos="1550"/>
+          <w:tab w:val="clear" w:pos="0"/>
+        </w:tabs>
+        <w:ind w:left="1550" w:hanging="110"/>
+      </w:pPr>
+      <w:rPr>
+        <w:rFonts w:ascii="Verdana" w:cs="Verdana" w:hAnsi="Verdana" w:eastAsia="Verdana"/>
+        <w:position w:val="0"/>
+        <w:sz w:val="18"/>
+        <w:szCs w:val="18"/>
+        <w:lang w:val="en-US"/>
       </w:rPr>
     </w:lvl>
   </w:abstractNum>
   <w:abstractNum w:abstractNumId="4">
     <w:multiLevelType w:val="multilevel"/>
-    <w:styleLink w:val="List 0"/>
     <w:lvl w:ilvl="0">
-      <w:start w:val="0"/>
-      <w:numFmt w:val="bullet"/>
-      <w:suff w:val="tab"/>
-      <w:lvlText w:val="☐"/>
-      <w:lvlJc w:val="left"/>
-      <w:pPr>
-        <w:tabs>
-          <w:tab w:val="num" w:pos="147"/>
-          <w:tab w:val="clear" w:pos="0"/>
-        </w:tabs>
-        <w:ind w:left="147" w:hanging="147"/>
-      </w:pPr>
-      <w:rPr>
-        <w:rFonts w:ascii="Verdana" w:cs="Verdana" w:hAnsi="Verdana" w:eastAsia="Verdana"/>
-        <w:position w:val="-2"/>
-        <w:sz w:val="18"/>
-        <w:szCs w:val="18"/>
+      <w:start w:val="1"/>
+      <w:numFmt w:val="bullet"/>
+      <w:suff w:val="tab"/>
+      <w:lvlText w:val="☐"/>
+      <w:lvlJc w:val="left"/>
+      <w:pPr/>
+      <w:rPr>
+        <w:position w:val="0"/>
       </w:rPr>
     </w:lvl>
     <w:lvl w:ilvl="1">
@@ -2921,18 +2616,9 @@
       <w:suff w:val="tab"/>
       <w:lvlText w:val="☐"/>
       <w:lvlJc w:val="left"/>
-      <w:pPr>
-        <w:tabs>
-          <w:tab w:val="num" w:pos="327"/>
-          <w:tab w:val="clear" w:pos="0"/>
-        </w:tabs>
-        <w:ind w:left="327" w:hanging="147"/>
-      </w:pPr>
-      <w:rPr>
-        <w:rFonts w:ascii="Verdana" w:cs="Verdana" w:hAnsi="Verdana" w:eastAsia="Verdana"/>
-        <w:position w:val="-2"/>
-        <w:sz w:val="18"/>
-        <w:szCs w:val="18"/>
+      <w:pPr/>
+      <w:rPr>
+        <w:position w:val="0"/>
       </w:rPr>
     </w:lvl>
     <w:lvl w:ilvl="2">
@@ -2941,18 +2627,9 @@
       <w:suff w:val="tab"/>
       <w:lvlText w:val="☐"/>
       <w:lvlJc w:val="left"/>
-      <w:pPr>
-        <w:tabs>
-          <w:tab w:val="num" w:pos="507"/>
-          <w:tab w:val="clear" w:pos="0"/>
-        </w:tabs>
-        <w:ind w:left="507" w:hanging="147"/>
-      </w:pPr>
-      <w:rPr>
-        <w:rFonts w:ascii="Verdana" w:cs="Verdana" w:hAnsi="Verdana" w:eastAsia="Verdana"/>
-        <w:position w:val="-2"/>
-        <w:sz w:val="18"/>
-        <w:szCs w:val="18"/>
+      <w:pPr/>
+      <w:rPr>
+        <w:position w:val="0"/>
       </w:rPr>
     </w:lvl>
     <w:lvl w:ilvl="3">
@@ -2961,18 +2638,9 @@
       <w:suff w:val="tab"/>
       <w:lvlText w:val="☐"/>
       <w:lvlJc w:val="left"/>
-      <w:pPr>
-        <w:tabs>
-          <w:tab w:val="num" w:pos="687"/>
-          <w:tab w:val="clear" w:pos="0"/>
-        </w:tabs>
-        <w:ind w:left="687" w:hanging="147"/>
-      </w:pPr>
-      <w:rPr>
-        <w:rFonts w:ascii="Verdana" w:cs="Verdana" w:hAnsi="Verdana" w:eastAsia="Verdana"/>
-        <w:position w:val="-2"/>
-        <w:sz w:val="18"/>
-        <w:szCs w:val="18"/>
+      <w:pPr/>
+      <w:rPr>
+        <w:position w:val="0"/>
       </w:rPr>
     </w:lvl>
     <w:lvl w:ilvl="4">
@@ -2981,18 +2649,9 @@
       <w:suff w:val="tab"/>
       <w:lvlText w:val="☐"/>
       <w:lvlJc w:val="left"/>
-      <w:pPr>
-        <w:tabs>
-          <w:tab w:val="num" w:pos="867"/>
-          <w:tab w:val="clear" w:pos="0"/>
-        </w:tabs>
-        <w:ind w:left="867" w:hanging="147"/>
-      </w:pPr>
-      <w:rPr>
-        <w:rFonts w:ascii="Verdana" w:cs="Verdana" w:hAnsi="Verdana" w:eastAsia="Verdana"/>
-        <w:position w:val="-2"/>
-        <w:sz w:val="18"/>
-        <w:szCs w:val="18"/>
+      <w:pPr/>
+      <w:rPr>
+        <w:position w:val="0"/>
       </w:rPr>
     </w:lvl>
     <w:lvl w:ilvl="5">
@@ -3001,18 +2660,9 @@
       <w:suff w:val="tab"/>
       <w:lvlText w:val="☐"/>
       <w:lvlJc w:val="left"/>
-      <w:pPr>
-        <w:tabs>
-          <w:tab w:val="num" w:pos="1047"/>
-          <w:tab w:val="clear" w:pos="0"/>
-        </w:tabs>
-        <w:ind w:left="1047" w:hanging="147"/>
-      </w:pPr>
-      <w:rPr>
-        <w:rFonts w:ascii="Verdana" w:cs="Verdana" w:hAnsi="Verdana" w:eastAsia="Verdana"/>
-        <w:position w:val="-2"/>
-        <w:sz w:val="18"/>
-        <w:szCs w:val="18"/>
+      <w:pPr/>
+      <w:rPr>
+        <w:position w:val="0"/>
       </w:rPr>
     </w:lvl>
     <w:lvl w:ilvl="6">
@@ -3021,18 +2671,9 @@
       <w:suff w:val="tab"/>
       <w:lvlText w:val="☐"/>
       <w:lvlJc w:val="left"/>
-      <w:pPr>
-        <w:tabs>
-          <w:tab w:val="num" w:pos="1227"/>
-          <w:tab w:val="clear" w:pos="0"/>
-        </w:tabs>
-        <w:ind w:left="1227" w:hanging="147"/>
-      </w:pPr>
-      <w:rPr>
-        <w:rFonts w:ascii="Verdana" w:cs="Verdana" w:hAnsi="Verdana" w:eastAsia="Verdana"/>
-        <w:position w:val="-2"/>
-        <w:sz w:val="18"/>
-        <w:szCs w:val="18"/>
+      <w:pPr/>
+      <w:rPr>
+        <w:position w:val="0"/>
       </w:rPr>
     </w:lvl>
     <w:lvl w:ilvl="7">
@@ -3041,18 +2682,9 @@
       <w:suff w:val="tab"/>
       <w:lvlText w:val="☐"/>
       <w:lvlJc w:val="left"/>
-      <w:pPr>
-        <w:tabs>
-          <w:tab w:val="num" w:pos="1407"/>
-          <w:tab w:val="clear" w:pos="0"/>
-        </w:tabs>
-        <w:ind w:left="1407" w:hanging="147"/>
-      </w:pPr>
-      <w:rPr>
-        <w:rFonts w:ascii="Verdana" w:cs="Verdana" w:hAnsi="Verdana" w:eastAsia="Verdana"/>
-        <w:position w:val="-2"/>
-        <w:sz w:val="18"/>
-        <w:szCs w:val="18"/>
+      <w:pPr/>
+      <w:rPr>
+        <w:position w:val="0"/>
       </w:rPr>
     </w:lvl>
     <w:lvl w:ilvl="8">
@@ -3061,24 +2693,15 @@
       <w:suff w:val="tab"/>
       <w:lvlText w:val="☐"/>
       <w:lvlJc w:val="left"/>
-      <w:pPr>
-        <w:tabs>
-          <w:tab w:val="num" w:pos="1587"/>
-          <w:tab w:val="clear" w:pos="0"/>
-        </w:tabs>
-        <w:ind w:left="1587" w:hanging="147"/>
-      </w:pPr>
-      <w:rPr>
-        <w:rFonts w:ascii="Verdana" w:cs="Verdana" w:hAnsi="Verdana" w:eastAsia="Verdana"/>
-        <w:position w:val="-2"/>
-        <w:sz w:val="18"/>
-        <w:szCs w:val="18"/>
+      <w:pPr/>
+      <w:rPr>
+        <w:position w:val="0"/>
       </w:rPr>
     </w:lvl>
   </w:abstractNum>
   <w:abstractNum w:abstractNumId="5">
     <w:multiLevelType w:val="multilevel"/>
-    <w:styleLink w:val="List 0"/>
+    <w:styleLink w:val="List 1"/>
     <w:lvl w:ilvl="0">
       <w:start w:val="0"/>
       <w:numFmt w:val="bullet"/>
@@ -3094,9 +2717,10 @@
       </w:pPr>
       <w:rPr>
         <w:rFonts w:ascii="Verdana" w:cs="Verdana" w:hAnsi="Verdana" w:eastAsia="Verdana"/>
-        <w:position w:val="-2"/>
-        <w:sz w:val="18"/>
-        <w:szCs w:val="18"/>
+        <w:position w:val="0"/>
+        <w:sz w:val="22"/>
+        <w:szCs w:val="22"/>
+        <w:lang w:val="en-US"/>
       </w:rPr>
     </w:lvl>
     <w:lvl w:ilvl="1">
@@ -3107,16 +2731,17 @@
       <w:lvlJc w:val="left"/>
       <w:pPr>
         <w:tabs>
-          <w:tab w:val="num" w:pos="327"/>
-          <w:tab w:val="clear" w:pos="0"/>
-        </w:tabs>
-        <w:ind w:left="327" w:hanging="147"/>
-      </w:pPr>
-      <w:rPr>
-        <w:rFonts w:ascii="Verdana" w:cs="Verdana" w:hAnsi="Verdana" w:eastAsia="Verdana"/>
-        <w:position w:val="-2"/>
-        <w:sz w:val="18"/>
-        <w:szCs w:val="18"/>
+          <w:tab w:val="num" w:pos="290"/>
+          <w:tab w:val="clear" w:pos="0"/>
+        </w:tabs>
+        <w:ind w:left="290" w:hanging="110"/>
+      </w:pPr>
+      <w:rPr>
+        <w:rFonts w:ascii="Verdana" w:cs="Verdana" w:hAnsi="Verdana" w:eastAsia="Verdana"/>
+        <w:position w:val="0"/>
+        <w:sz w:val="18"/>
+        <w:szCs w:val="18"/>
+        <w:lang w:val="en-US"/>
       </w:rPr>
     </w:lvl>
     <w:lvl w:ilvl="2">
@@ -3127,16 +2752,17 @@
       <w:lvlJc w:val="left"/>
       <w:pPr>
         <w:tabs>
-          <w:tab w:val="num" w:pos="507"/>
-          <w:tab w:val="clear" w:pos="0"/>
-        </w:tabs>
-        <w:ind w:left="507" w:hanging="147"/>
-      </w:pPr>
-      <w:rPr>
-        <w:rFonts w:ascii="Verdana" w:cs="Verdana" w:hAnsi="Verdana" w:eastAsia="Verdana"/>
-        <w:position w:val="-2"/>
-        <w:sz w:val="18"/>
-        <w:szCs w:val="18"/>
+          <w:tab w:val="num" w:pos="470"/>
+          <w:tab w:val="clear" w:pos="0"/>
+        </w:tabs>
+        <w:ind w:left="470" w:hanging="110"/>
+      </w:pPr>
+      <w:rPr>
+        <w:rFonts w:ascii="Verdana" w:cs="Verdana" w:hAnsi="Verdana" w:eastAsia="Verdana"/>
+        <w:position w:val="0"/>
+        <w:sz w:val="18"/>
+        <w:szCs w:val="18"/>
+        <w:lang w:val="en-US"/>
       </w:rPr>
     </w:lvl>
     <w:lvl w:ilvl="3">
@@ -3147,16 +2773,17 @@
       <w:lvlJc w:val="left"/>
       <w:pPr>
         <w:tabs>
-          <w:tab w:val="num" w:pos="687"/>
-          <w:tab w:val="clear" w:pos="0"/>
-        </w:tabs>
-        <w:ind w:left="687" w:hanging="147"/>
-      </w:pPr>
-      <w:rPr>
-        <w:rFonts w:ascii="Verdana" w:cs="Verdana" w:hAnsi="Verdana" w:eastAsia="Verdana"/>
-        <w:position w:val="-2"/>
-        <w:sz w:val="18"/>
-        <w:szCs w:val="18"/>
+          <w:tab w:val="num" w:pos="650"/>
+          <w:tab w:val="clear" w:pos="0"/>
+        </w:tabs>
+        <w:ind w:left="650" w:hanging="110"/>
+      </w:pPr>
+      <w:rPr>
+        <w:rFonts w:ascii="Verdana" w:cs="Verdana" w:hAnsi="Verdana" w:eastAsia="Verdana"/>
+        <w:position w:val="0"/>
+        <w:sz w:val="18"/>
+        <w:szCs w:val="18"/>
+        <w:lang w:val="en-US"/>
       </w:rPr>
     </w:lvl>
     <w:lvl w:ilvl="4">
@@ -3167,16 +2794,17 @@
       <w:lvlJc w:val="left"/>
       <w:pPr>
         <w:tabs>
-          <w:tab w:val="num" w:pos="867"/>
-          <w:tab w:val="clear" w:pos="0"/>
-        </w:tabs>
-        <w:ind w:left="867" w:hanging="147"/>
-      </w:pPr>
-      <w:rPr>
-        <w:rFonts w:ascii="Verdana" w:cs="Verdana" w:hAnsi="Verdana" w:eastAsia="Verdana"/>
-        <w:position w:val="-2"/>
-        <w:sz w:val="18"/>
-        <w:szCs w:val="18"/>
+          <w:tab w:val="num" w:pos="830"/>
+          <w:tab w:val="clear" w:pos="0"/>
+        </w:tabs>
+        <w:ind w:left="830" w:hanging="110"/>
+      </w:pPr>
+      <w:rPr>
+        <w:rFonts w:ascii="Verdana" w:cs="Verdana" w:hAnsi="Verdana" w:eastAsia="Verdana"/>
+        <w:position w:val="0"/>
+        <w:sz w:val="18"/>
+        <w:szCs w:val="18"/>
+        <w:lang w:val="en-US"/>
       </w:rPr>
     </w:lvl>
     <w:lvl w:ilvl="5">
@@ -3187,16 +2815,17 @@
       <w:lvlJc w:val="left"/>
       <w:pPr>
         <w:tabs>
-          <w:tab w:val="num" w:pos="1047"/>
-          <w:tab w:val="clear" w:pos="0"/>
-        </w:tabs>
-        <w:ind w:left="1047" w:hanging="147"/>
-      </w:pPr>
-      <w:rPr>
-        <w:rFonts w:ascii="Verdana" w:cs="Verdana" w:hAnsi="Verdana" w:eastAsia="Verdana"/>
-        <w:position w:val="-2"/>
-        <w:sz w:val="18"/>
-        <w:szCs w:val="18"/>
+          <w:tab w:val="num" w:pos="1010"/>
+          <w:tab w:val="clear" w:pos="0"/>
+        </w:tabs>
+        <w:ind w:left="1010" w:hanging="110"/>
+      </w:pPr>
+      <w:rPr>
+        <w:rFonts w:ascii="Verdana" w:cs="Verdana" w:hAnsi="Verdana" w:eastAsia="Verdana"/>
+        <w:position w:val="0"/>
+        <w:sz w:val="18"/>
+        <w:szCs w:val="18"/>
+        <w:lang w:val="en-US"/>
       </w:rPr>
     </w:lvl>
     <w:lvl w:ilvl="6">
@@ -3207,16 +2836,17 @@
       <w:lvlJc w:val="left"/>
       <w:pPr>
         <w:tabs>
-          <w:tab w:val="num" w:pos="1227"/>
-          <w:tab w:val="clear" w:pos="0"/>
-        </w:tabs>
-        <w:ind w:left="1227" w:hanging="147"/>
-      </w:pPr>
-      <w:rPr>
-        <w:rFonts w:ascii="Verdana" w:cs="Verdana" w:hAnsi="Verdana" w:eastAsia="Verdana"/>
-        <w:position w:val="-2"/>
-        <w:sz w:val="18"/>
-        <w:szCs w:val="18"/>
+          <w:tab w:val="num" w:pos="1190"/>
+          <w:tab w:val="clear" w:pos="0"/>
+        </w:tabs>
+        <w:ind w:left="1190" w:hanging="110"/>
+      </w:pPr>
+      <w:rPr>
+        <w:rFonts w:ascii="Verdana" w:cs="Verdana" w:hAnsi="Verdana" w:eastAsia="Verdana"/>
+        <w:position w:val="0"/>
+        <w:sz w:val="18"/>
+        <w:szCs w:val="18"/>
+        <w:lang w:val="en-US"/>
       </w:rPr>
     </w:lvl>
     <w:lvl w:ilvl="7">
@@ -3227,16 +2857,17 @@
       <w:lvlJc w:val="left"/>
       <w:pPr>
         <w:tabs>
-          <w:tab w:val="num" w:pos="1407"/>
-          <w:tab w:val="clear" w:pos="0"/>
-        </w:tabs>
-        <w:ind w:left="1407" w:hanging="147"/>
-      </w:pPr>
-      <w:rPr>
-        <w:rFonts w:ascii="Verdana" w:cs="Verdana" w:hAnsi="Verdana" w:eastAsia="Verdana"/>
-        <w:position w:val="-2"/>
-        <w:sz w:val="18"/>
-        <w:szCs w:val="18"/>
+          <w:tab w:val="num" w:pos="1370"/>
+          <w:tab w:val="clear" w:pos="0"/>
+        </w:tabs>
+        <w:ind w:left="1370" w:hanging="110"/>
+      </w:pPr>
+      <w:rPr>
+        <w:rFonts w:ascii="Verdana" w:cs="Verdana" w:hAnsi="Verdana" w:eastAsia="Verdana"/>
+        <w:position w:val="0"/>
+        <w:sz w:val="18"/>
+        <w:szCs w:val="18"/>
+        <w:lang w:val="en-US"/>
       </w:rPr>
     </w:lvl>
     <w:lvl w:ilvl="8">
@@ -3247,16 +2878,991 @@
       <w:lvlJc w:val="left"/>
       <w:pPr>
         <w:tabs>
-          <w:tab w:val="num" w:pos="1587"/>
-          <w:tab w:val="clear" w:pos="0"/>
-        </w:tabs>
-        <w:ind w:left="1587" w:hanging="147"/>
-      </w:pPr>
-      <w:rPr>
-        <w:rFonts w:ascii="Verdana" w:cs="Verdana" w:hAnsi="Verdana" w:eastAsia="Verdana"/>
-        <w:position w:val="-2"/>
-        <w:sz w:val="18"/>
-        <w:szCs w:val="18"/>
+          <w:tab w:val="num" w:pos="1550"/>
+          <w:tab w:val="clear" w:pos="0"/>
+        </w:tabs>
+        <w:ind w:left="1550" w:hanging="110"/>
+      </w:pPr>
+      <w:rPr>
+        <w:rFonts w:ascii="Verdana" w:cs="Verdana" w:hAnsi="Verdana" w:eastAsia="Verdana"/>
+        <w:position w:val="0"/>
+        <w:sz w:val="18"/>
+        <w:szCs w:val="18"/>
+        <w:lang w:val="en-US"/>
+      </w:rPr>
+    </w:lvl>
+  </w:abstractNum>
+  <w:abstractNum w:abstractNumId="6">
+    <w:multiLevelType w:val="multilevel"/>
+    <w:lvl w:ilvl="0">
+      <w:start w:val="1"/>
+      <w:numFmt w:val="bullet"/>
+      <w:suff w:val="tab"/>
+      <w:lvlText w:val="☐"/>
+      <w:lvlJc w:val="left"/>
+      <w:pPr>
+        <w:tabs>
+          <w:tab w:val="num" w:pos="147"/>
+          <w:tab w:val="clear" w:pos="0"/>
+        </w:tabs>
+        <w:ind w:left="147" w:hanging="147"/>
+      </w:pPr>
+      <w:rPr>
+        <w:rFonts w:ascii="Verdana" w:cs="Verdana" w:hAnsi="Verdana" w:eastAsia="Verdana"/>
+        <w:position w:val="0"/>
+        <w:sz w:val="18"/>
+        <w:szCs w:val="18"/>
+        <w:lang w:val="en-US"/>
+      </w:rPr>
+    </w:lvl>
+    <w:lvl w:ilvl="1">
+      <w:start w:val="1"/>
+      <w:numFmt w:val="bullet"/>
+      <w:suff w:val="tab"/>
+      <w:lvlText w:val="☐"/>
+      <w:lvlJc w:val="left"/>
+      <w:pPr>
+        <w:tabs>
+          <w:tab w:val="num" w:pos="290"/>
+          <w:tab w:val="clear" w:pos="0"/>
+        </w:tabs>
+        <w:ind w:left="290" w:hanging="110"/>
+      </w:pPr>
+      <w:rPr>
+        <w:rFonts w:ascii="Verdana" w:cs="Verdana" w:hAnsi="Verdana" w:eastAsia="Verdana"/>
+        <w:position w:val="0"/>
+        <w:sz w:val="18"/>
+        <w:szCs w:val="18"/>
+        <w:lang w:val="en-US"/>
+      </w:rPr>
+    </w:lvl>
+    <w:lvl w:ilvl="2">
+      <w:start w:val="1"/>
+      <w:numFmt w:val="bullet"/>
+      <w:suff w:val="tab"/>
+      <w:lvlText w:val="☐"/>
+      <w:lvlJc w:val="left"/>
+      <w:pPr>
+        <w:tabs>
+          <w:tab w:val="num" w:pos="470"/>
+          <w:tab w:val="clear" w:pos="0"/>
+        </w:tabs>
+        <w:ind w:left="470" w:hanging="110"/>
+      </w:pPr>
+      <w:rPr>
+        <w:rFonts w:ascii="Verdana" w:cs="Verdana" w:hAnsi="Verdana" w:eastAsia="Verdana"/>
+        <w:position w:val="0"/>
+        <w:sz w:val="18"/>
+        <w:szCs w:val="18"/>
+        <w:lang w:val="en-US"/>
+      </w:rPr>
+    </w:lvl>
+    <w:lvl w:ilvl="3">
+      <w:start w:val="1"/>
+      <w:numFmt w:val="bullet"/>
+      <w:suff w:val="tab"/>
+      <w:lvlText w:val="☐"/>
+      <w:lvlJc w:val="left"/>
+      <w:pPr>
+        <w:tabs>
+          <w:tab w:val="num" w:pos="650"/>
+          <w:tab w:val="clear" w:pos="0"/>
+        </w:tabs>
+        <w:ind w:left="650" w:hanging="110"/>
+      </w:pPr>
+      <w:rPr>
+        <w:rFonts w:ascii="Verdana" w:cs="Verdana" w:hAnsi="Verdana" w:eastAsia="Verdana"/>
+        <w:position w:val="0"/>
+        <w:sz w:val="18"/>
+        <w:szCs w:val="18"/>
+        <w:lang w:val="en-US"/>
+      </w:rPr>
+    </w:lvl>
+    <w:lvl w:ilvl="4">
+      <w:start w:val="1"/>
+      <w:numFmt w:val="bullet"/>
+      <w:suff w:val="tab"/>
+      <w:lvlText w:val="☐"/>
+      <w:lvlJc w:val="left"/>
+      <w:pPr>
+        <w:tabs>
+          <w:tab w:val="num" w:pos="830"/>
+          <w:tab w:val="clear" w:pos="0"/>
+        </w:tabs>
+        <w:ind w:left="830" w:hanging="110"/>
+      </w:pPr>
+      <w:rPr>
+        <w:rFonts w:ascii="Verdana" w:cs="Verdana" w:hAnsi="Verdana" w:eastAsia="Verdana"/>
+        <w:position w:val="0"/>
+        <w:sz w:val="18"/>
+        <w:szCs w:val="18"/>
+        <w:lang w:val="en-US"/>
+      </w:rPr>
+    </w:lvl>
+    <w:lvl w:ilvl="5">
+      <w:start w:val="1"/>
+      <w:numFmt w:val="bullet"/>
+      <w:suff w:val="tab"/>
+      <w:lvlText w:val="☐"/>
+      <w:lvlJc w:val="left"/>
+      <w:pPr>
+        <w:tabs>
+          <w:tab w:val="num" w:pos="1010"/>
+          <w:tab w:val="clear" w:pos="0"/>
+        </w:tabs>
+        <w:ind w:left="1010" w:hanging="110"/>
+      </w:pPr>
+      <w:rPr>
+        <w:rFonts w:ascii="Verdana" w:cs="Verdana" w:hAnsi="Verdana" w:eastAsia="Verdana"/>
+        <w:position w:val="0"/>
+        <w:sz w:val="18"/>
+        <w:szCs w:val="18"/>
+        <w:lang w:val="en-US"/>
+      </w:rPr>
+    </w:lvl>
+    <w:lvl w:ilvl="6">
+      <w:start w:val="1"/>
+      <w:numFmt w:val="bullet"/>
+      <w:suff w:val="tab"/>
+      <w:lvlText w:val="☐"/>
+      <w:lvlJc w:val="left"/>
+      <w:pPr>
+        <w:tabs>
+          <w:tab w:val="num" w:pos="1190"/>
+          <w:tab w:val="clear" w:pos="0"/>
+        </w:tabs>
+        <w:ind w:left="1190" w:hanging="110"/>
+      </w:pPr>
+      <w:rPr>
+        <w:rFonts w:ascii="Verdana" w:cs="Verdana" w:hAnsi="Verdana" w:eastAsia="Verdana"/>
+        <w:position w:val="0"/>
+        <w:sz w:val="18"/>
+        <w:szCs w:val="18"/>
+        <w:lang w:val="en-US"/>
+      </w:rPr>
+    </w:lvl>
+    <w:lvl w:ilvl="7">
+      <w:start w:val="1"/>
+      <w:numFmt w:val="bullet"/>
+      <w:suff w:val="tab"/>
+      <w:lvlText w:val="☐"/>
+      <w:lvlJc w:val="left"/>
+      <w:pPr>
+        <w:tabs>
+          <w:tab w:val="num" w:pos="1370"/>
+          <w:tab w:val="clear" w:pos="0"/>
+        </w:tabs>
+        <w:ind w:left="1370" w:hanging="110"/>
+      </w:pPr>
+      <w:rPr>
+        <w:rFonts w:ascii="Verdana" w:cs="Verdana" w:hAnsi="Verdana" w:eastAsia="Verdana"/>
+        <w:position w:val="0"/>
+        <w:sz w:val="18"/>
+        <w:szCs w:val="18"/>
+        <w:lang w:val="en-US"/>
+      </w:rPr>
+    </w:lvl>
+    <w:lvl w:ilvl="8">
+      <w:start w:val="1"/>
+      <w:numFmt w:val="bullet"/>
+      <w:suff w:val="tab"/>
+      <w:lvlText w:val="☐"/>
+      <w:lvlJc w:val="left"/>
+      <w:pPr>
+        <w:tabs>
+          <w:tab w:val="num" w:pos="1550"/>
+          <w:tab w:val="clear" w:pos="0"/>
+        </w:tabs>
+        <w:ind w:left="1550" w:hanging="110"/>
+      </w:pPr>
+      <w:rPr>
+        <w:rFonts w:ascii="Verdana" w:cs="Verdana" w:hAnsi="Verdana" w:eastAsia="Verdana"/>
+        <w:position w:val="0"/>
+        <w:sz w:val="18"/>
+        <w:szCs w:val="18"/>
+        <w:lang w:val="en-US"/>
+      </w:rPr>
+    </w:lvl>
+  </w:abstractNum>
+  <w:abstractNum w:abstractNumId="7">
+    <w:multiLevelType w:val="multilevel"/>
+    <w:lvl w:ilvl="0">
+      <w:start w:val="1"/>
+      <w:numFmt w:val="bullet"/>
+      <w:suff w:val="tab"/>
+      <w:lvlText w:val="☐"/>
+      <w:lvlJc w:val="left"/>
+      <w:pPr/>
+      <w:rPr>
+        <w:position w:val="0"/>
+      </w:rPr>
+    </w:lvl>
+    <w:lvl w:ilvl="1">
+      <w:start w:val="1"/>
+      <w:numFmt w:val="bullet"/>
+      <w:suff w:val="tab"/>
+      <w:lvlText w:val="☐"/>
+      <w:lvlJc w:val="left"/>
+      <w:pPr/>
+      <w:rPr>
+        <w:position w:val="0"/>
+      </w:rPr>
+    </w:lvl>
+    <w:lvl w:ilvl="2">
+      <w:start w:val="1"/>
+      <w:numFmt w:val="bullet"/>
+      <w:suff w:val="tab"/>
+      <w:lvlText w:val="☐"/>
+      <w:lvlJc w:val="left"/>
+      <w:pPr/>
+      <w:rPr>
+        <w:position w:val="0"/>
+      </w:rPr>
+    </w:lvl>
+    <w:lvl w:ilvl="3">
+      <w:start w:val="1"/>
+      <w:numFmt w:val="bullet"/>
+      <w:suff w:val="tab"/>
+      <w:lvlText w:val="☐"/>
+      <w:lvlJc w:val="left"/>
+      <w:pPr/>
+      <w:rPr>
+        <w:position w:val="0"/>
+      </w:rPr>
+    </w:lvl>
+    <w:lvl w:ilvl="4">
+      <w:start w:val="1"/>
+      <w:numFmt w:val="bullet"/>
+      <w:suff w:val="tab"/>
+      <w:lvlText w:val="☐"/>
+      <w:lvlJc w:val="left"/>
+      <w:pPr/>
+      <w:rPr>
+        <w:position w:val="0"/>
+      </w:rPr>
+    </w:lvl>
+    <w:lvl w:ilvl="5">
+      <w:start w:val="1"/>
+      <w:numFmt w:val="bullet"/>
+      <w:suff w:val="tab"/>
+      <w:lvlText w:val="☐"/>
+      <w:lvlJc w:val="left"/>
+      <w:pPr/>
+      <w:rPr>
+        <w:position w:val="0"/>
+      </w:rPr>
+    </w:lvl>
+    <w:lvl w:ilvl="6">
+      <w:start w:val="1"/>
+      <w:numFmt w:val="bullet"/>
+      <w:suff w:val="tab"/>
+      <w:lvlText w:val="☐"/>
+      <w:lvlJc w:val="left"/>
+      <w:pPr/>
+      <w:rPr>
+        <w:position w:val="0"/>
+      </w:rPr>
+    </w:lvl>
+    <w:lvl w:ilvl="7">
+      <w:start w:val="1"/>
+      <w:numFmt w:val="bullet"/>
+      <w:suff w:val="tab"/>
+      <w:lvlText w:val="☐"/>
+      <w:lvlJc w:val="left"/>
+      <w:pPr/>
+      <w:rPr>
+        <w:position w:val="0"/>
+      </w:rPr>
+    </w:lvl>
+    <w:lvl w:ilvl="8">
+      <w:start w:val="1"/>
+      <w:numFmt w:val="bullet"/>
+      <w:suff w:val="tab"/>
+      <w:lvlText w:val="☐"/>
+      <w:lvlJc w:val="left"/>
+      <w:pPr/>
+      <w:rPr>
+        <w:position w:val="0"/>
+      </w:rPr>
+    </w:lvl>
+  </w:abstractNum>
+  <w:abstractNum w:abstractNumId="8">
+    <w:multiLevelType w:val="multilevel"/>
+    <w:styleLink w:val="List 2"/>
+    <w:lvl w:ilvl="0">
+      <w:start w:val="0"/>
+      <w:numFmt w:val="bullet"/>
+      <w:suff w:val="tab"/>
+      <w:lvlText w:val="☐"/>
+      <w:lvlJc w:val="left"/>
+      <w:pPr>
+        <w:tabs>
+          <w:tab w:val="num" w:pos="147"/>
+          <w:tab w:val="clear" w:pos="0"/>
+        </w:tabs>
+        <w:ind w:left="147" w:hanging="147"/>
+      </w:pPr>
+      <w:rPr>
+        <w:rFonts w:ascii="Verdana" w:cs="Verdana" w:hAnsi="Verdana" w:eastAsia="Verdana"/>
+        <w:position w:val="0"/>
+        <w:sz w:val="22"/>
+        <w:szCs w:val="22"/>
+        <w:lang w:val="en-US"/>
+      </w:rPr>
+    </w:lvl>
+    <w:lvl w:ilvl="1">
+      <w:start w:val="1"/>
+      <w:numFmt w:val="bullet"/>
+      <w:suff w:val="tab"/>
+      <w:lvlText w:val="☐"/>
+      <w:lvlJc w:val="left"/>
+      <w:pPr>
+        <w:tabs>
+          <w:tab w:val="num" w:pos="290"/>
+          <w:tab w:val="clear" w:pos="0"/>
+        </w:tabs>
+        <w:ind w:left="290" w:hanging="110"/>
+      </w:pPr>
+      <w:rPr>
+        <w:rFonts w:ascii="Verdana" w:cs="Verdana" w:hAnsi="Verdana" w:eastAsia="Verdana"/>
+        <w:position w:val="0"/>
+        <w:sz w:val="18"/>
+        <w:szCs w:val="18"/>
+        <w:lang w:val="en-US"/>
+      </w:rPr>
+    </w:lvl>
+    <w:lvl w:ilvl="2">
+      <w:start w:val="1"/>
+      <w:numFmt w:val="bullet"/>
+      <w:suff w:val="tab"/>
+      <w:lvlText w:val="☐"/>
+      <w:lvlJc w:val="left"/>
+      <w:pPr>
+        <w:tabs>
+          <w:tab w:val="num" w:pos="470"/>
+          <w:tab w:val="clear" w:pos="0"/>
+        </w:tabs>
+        <w:ind w:left="470" w:hanging="110"/>
+      </w:pPr>
+      <w:rPr>
+        <w:rFonts w:ascii="Verdana" w:cs="Verdana" w:hAnsi="Verdana" w:eastAsia="Verdana"/>
+        <w:position w:val="0"/>
+        <w:sz w:val="18"/>
+        <w:szCs w:val="18"/>
+        <w:lang w:val="en-US"/>
+      </w:rPr>
+    </w:lvl>
+    <w:lvl w:ilvl="3">
+      <w:start w:val="1"/>
+      <w:numFmt w:val="bullet"/>
+      <w:suff w:val="tab"/>
+      <w:lvlText w:val="☐"/>
+      <w:lvlJc w:val="left"/>
+      <w:pPr>
+        <w:tabs>
+          <w:tab w:val="num" w:pos="650"/>
+          <w:tab w:val="clear" w:pos="0"/>
+        </w:tabs>
+        <w:ind w:left="650" w:hanging="110"/>
+      </w:pPr>
+      <w:rPr>
+        <w:rFonts w:ascii="Verdana" w:cs="Verdana" w:hAnsi="Verdana" w:eastAsia="Verdana"/>
+        <w:position w:val="0"/>
+        <w:sz w:val="18"/>
+        <w:szCs w:val="18"/>
+        <w:lang w:val="en-US"/>
+      </w:rPr>
+    </w:lvl>
+    <w:lvl w:ilvl="4">
+      <w:start w:val="1"/>
+      <w:numFmt w:val="bullet"/>
+      <w:suff w:val="tab"/>
+      <w:lvlText w:val="☐"/>
+      <w:lvlJc w:val="left"/>
+      <w:pPr>
+        <w:tabs>
+          <w:tab w:val="num" w:pos="830"/>
+          <w:tab w:val="clear" w:pos="0"/>
+        </w:tabs>
+        <w:ind w:left="830" w:hanging="110"/>
+      </w:pPr>
+      <w:rPr>
+        <w:rFonts w:ascii="Verdana" w:cs="Verdana" w:hAnsi="Verdana" w:eastAsia="Verdana"/>
+        <w:position w:val="0"/>
+        <w:sz w:val="18"/>
+        <w:szCs w:val="18"/>
+        <w:lang w:val="en-US"/>
+      </w:rPr>
+    </w:lvl>
+    <w:lvl w:ilvl="5">
+      <w:start w:val="1"/>
+      <w:numFmt w:val="bullet"/>
+      <w:suff w:val="tab"/>
+      <w:lvlText w:val="☐"/>
+      <w:lvlJc w:val="left"/>
+      <w:pPr>
+        <w:tabs>
+          <w:tab w:val="num" w:pos="1010"/>
+          <w:tab w:val="clear" w:pos="0"/>
+        </w:tabs>
+        <w:ind w:left="1010" w:hanging="110"/>
+      </w:pPr>
+      <w:rPr>
+        <w:rFonts w:ascii="Verdana" w:cs="Verdana" w:hAnsi="Verdana" w:eastAsia="Verdana"/>
+        <w:position w:val="0"/>
+        <w:sz w:val="18"/>
+        <w:szCs w:val="18"/>
+        <w:lang w:val="en-US"/>
+      </w:rPr>
+    </w:lvl>
+    <w:lvl w:ilvl="6">
+      <w:start w:val="1"/>
+      <w:numFmt w:val="bullet"/>
+      <w:suff w:val="tab"/>
+      <w:lvlText w:val="☐"/>
+      <w:lvlJc w:val="left"/>
+      <w:pPr>
+        <w:tabs>
+          <w:tab w:val="num" w:pos="1190"/>
+          <w:tab w:val="clear" w:pos="0"/>
+        </w:tabs>
+        <w:ind w:left="1190" w:hanging="110"/>
+      </w:pPr>
+      <w:rPr>
+        <w:rFonts w:ascii="Verdana" w:cs="Verdana" w:hAnsi="Verdana" w:eastAsia="Verdana"/>
+        <w:position w:val="0"/>
+        <w:sz w:val="18"/>
+        <w:szCs w:val="18"/>
+        <w:lang w:val="en-US"/>
+      </w:rPr>
+    </w:lvl>
+    <w:lvl w:ilvl="7">
+      <w:start w:val="1"/>
+      <w:numFmt w:val="bullet"/>
+      <w:suff w:val="tab"/>
+      <w:lvlText w:val="☐"/>
+      <w:lvlJc w:val="left"/>
+      <w:pPr>
+        <w:tabs>
+          <w:tab w:val="num" w:pos="1370"/>
+          <w:tab w:val="clear" w:pos="0"/>
+        </w:tabs>
+        <w:ind w:left="1370" w:hanging="110"/>
+      </w:pPr>
+      <w:rPr>
+        <w:rFonts w:ascii="Verdana" w:cs="Verdana" w:hAnsi="Verdana" w:eastAsia="Verdana"/>
+        <w:position w:val="0"/>
+        <w:sz w:val="18"/>
+        <w:szCs w:val="18"/>
+        <w:lang w:val="en-US"/>
+      </w:rPr>
+    </w:lvl>
+    <w:lvl w:ilvl="8">
+      <w:start w:val="1"/>
+      <w:numFmt w:val="bullet"/>
+      <w:suff w:val="tab"/>
+      <w:lvlText w:val="☐"/>
+      <w:lvlJc w:val="left"/>
+      <w:pPr>
+        <w:tabs>
+          <w:tab w:val="num" w:pos="1550"/>
+          <w:tab w:val="clear" w:pos="0"/>
+        </w:tabs>
+        <w:ind w:left="1550" w:hanging="110"/>
+      </w:pPr>
+      <w:rPr>
+        <w:rFonts w:ascii="Verdana" w:cs="Verdana" w:hAnsi="Verdana" w:eastAsia="Verdana"/>
+        <w:position w:val="0"/>
+        <w:sz w:val="18"/>
+        <w:szCs w:val="18"/>
+        <w:lang w:val="en-US"/>
+      </w:rPr>
+    </w:lvl>
+  </w:abstractNum>
+  <w:abstractNum w:abstractNumId="9">
+    <w:multiLevelType w:val="multilevel"/>
+    <w:lvl w:ilvl="0">
+      <w:start w:val="1"/>
+      <w:numFmt w:val="bullet"/>
+      <w:suff w:val="tab"/>
+      <w:lvlText w:val="☐"/>
+      <w:lvlJc w:val="left"/>
+      <w:pPr>
+        <w:tabs>
+          <w:tab w:val="num" w:pos="147"/>
+          <w:tab w:val="clear" w:pos="0"/>
+        </w:tabs>
+        <w:ind w:left="147" w:hanging="147"/>
+      </w:pPr>
+      <w:rPr>
+        <w:rFonts w:ascii="Verdana" w:cs="Verdana" w:hAnsi="Verdana" w:eastAsia="Verdana"/>
+        <w:position w:val="0"/>
+        <w:sz w:val="18"/>
+        <w:szCs w:val="18"/>
+        <w:lang w:val="en-US"/>
+      </w:rPr>
+    </w:lvl>
+    <w:lvl w:ilvl="1">
+      <w:start w:val="1"/>
+      <w:numFmt w:val="bullet"/>
+      <w:suff w:val="tab"/>
+      <w:lvlText w:val="☐"/>
+      <w:lvlJc w:val="left"/>
+      <w:pPr>
+        <w:tabs>
+          <w:tab w:val="num" w:pos="290"/>
+          <w:tab w:val="clear" w:pos="0"/>
+        </w:tabs>
+        <w:ind w:left="290" w:hanging="110"/>
+      </w:pPr>
+      <w:rPr>
+        <w:rFonts w:ascii="Verdana" w:cs="Verdana" w:hAnsi="Verdana" w:eastAsia="Verdana"/>
+        <w:position w:val="0"/>
+        <w:sz w:val="18"/>
+        <w:szCs w:val="18"/>
+        <w:lang w:val="en-US"/>
+      </w:rPr>
+    </w:lvl>
+    <w:lvl w:ilvl="2">
+      <w:start w:val="1"/>
+      <w:numFmt w:val="bullet"/>
+      <w:suff w:val="tab"/>
+      <w:lvlText w:val="☐"/>
+      <w:lvlJc w:val="left"/>
+      <w:pPr>
+        <w:tabs>
+          <w:tab w:val="num" w:pos="470"/>
+          <w:tab w:val="clear" w:pos="0"/>
+        </w:tabs>
+        <w:ind w:left="470" w:hanging="110"/>
+      </w:pPr>
+      <w:rPr>
+        <w:rFonts w:ascii="Verdana" w:cs="Verdana" w:hAnsi="Verdana" w:eastAsia="Verdana"/>
+        <w:position w:val="0"/>
+        <w:sz w:val="18"/>
+        <w:szCs w:val="18"/>
+        <w:lang w:val="en-US"/>
+      </w:rPr>
+    </w:lvl>
+    <w:lvl w:ilvl="3">
+      <w:start w:val="1"/>
+      <w:numFmt w:val="bullet"/>
+      <w:suff w:val="tab"/>
+      <w:lvlText w:val="☐"/>
+      <w:lvlJc w:val="left"/>
+      <w:pPr>
+        <w:tabs>
+          <w:tab w:val="num" w:pos="650"/>
+          <w:tab w:val="clear" w:pos="0"/>
+        </w:tabs>
+        <w:ind w:left="650" w:hanging="110"/>
+      </w:pPr>
+      <w:rPr>
+        <w:rFonts w:ascii="Verdana" w:cs="Verdana" w:hAnsi="Verdana" w:eastAsia="Verdana"/>
+        <w:position w:val="0"/>
+        <w:sz w:val="18"/>
+        <w:szCs w:val="18"/>
+        <w:lang w:val="en-US"/>
+      </w:rPr>
+    </w:lvl>
+    <w:lvl w:ilvl="4">
+      <w:start w:val="1"/>
+      <w:numFmt w:val="bullet"/>
+      <w:suff w:val="tab"/>
+      <w:lvlText w:val="☐"/>
+      <w:lvlJc w:val="left"/>
+      <w:pPr>
+        <w:tabs>
+          <w:tab w:val="num" w:pos="830"/>
+          <w:tab w:val="clear" w:pos="0"/>
+        </w:tabs>
+        <w:ind w:left="830" w:hanging="110"/>
+      </w:pPr>
+      <w:rPr>
+        <w:rFonts w:ascii="Verdana" w:cs="Verdana" w:hAnsi="Verdana" w:eastAsia="Verdana"/>
+        <w:position w:val="0"/>
+        <w:sz w:val="18"/>
+        <w:szCs w:val="18"/>
+        <w:lang w:val="en-US"/>
+      </w:rPr>
+    </w:lvl>
+    <w:lvl w:ilvl="5">
+      <w:start w:val="1"/>
+      <w:numFmt w:val="bullet"/>
+      <w:suff w:val="tab"/>
+      <w:lvlText w:val="☐"/>
+      <w:lvlJc w:val="left"/>
+      <w:pPr>
+        <w:tabs>
+          <w:tab w:val="num" w:pos="1010"/>
+          <w:tab w:val="clear" w:pos="0"/>
+        </w:tabs>
+        <w:ind w:left="1010" w:hanging="110"/>
+      </w:pPr>
+      <w:rPr>
+        <w:rFonts w:ascii="Verdana" w:cs="Verdana" w:hAnsi="Verdana" w:eastAsia="Verdana"/>
+        <w:position w:val="0"/>
+        <w:sz w:val="18"/>
+        <w:szCs w:val="18"/>
+        <w:lang w:val="en-US"/>
+      </w:rPr>
+    </w:lvl>
+    <w:lvl w:ilvl="6">
+      <w:start w:val="1"/>
+      <w:numFmt w:val="bullet"/>
+      <w:suff w:val="tab"/>
+      <w:lvlText w:val="☐"/>
+      <w:lvlJc w:val="left"/>
+      <w:pPr>
+        <w:tabs>
+          <w:tab w:val="num" w:pos="1190"/>
+          <w:tab w:val="clear" w:pos="0"/>
+        </w:tabs>
+        <w:ind w:left="1190" w:hanging="110"/>
+      </w:pPr>
+      <w:rPr>
+        <w:rFonts w:ascii="Verdana" w:cs="Verdana" w:hAnsi="Verdana" w:eastAsia="Verdana"/>
+        <w:position w:val="0"/>
+        <w:sz w:val="18"/>
+        <w:szCs w:val="18"/>
+        <w:lang w:val="en-US"/>
+      </w:rPr>
+    </w:lvl>
+    <w:lvl w:ilvl="7">
+      <w:start w:val="1"/>
+      <w:numFmt w:val="bullet"/>
+      <w:suff w:val="tab"/>
+      <w:lvlText w:val="☐"/>
+      <w:lvlJc w:val="left"/>
+      <w:pPr>
+        <w:tabs>
+          <w:tab w:val="num" w:pos="1370"/>
+          <w:tab w:val="clear" w:pos="0"/>
+        </w:tabs>
+        <w:ind w:left="1370" w:hanging="110"/>
+      </w:pPr>
+      <w:rPr>
+        <w:rFonts w:ascii="Verdana" w:cs="Verdana" w:hAnsi="Verdana" w:eastAsia="Verdana"/>
+        <w:position w:val="0"/>
+        <w:sz w:val="18"/>
+        <w:szCs w:val="18"/>
+        <w:lang w:val="en-US"/>
+      </w:rPr>
+    </w:lvl>
+    <w:lvl w:ilvl="8">
+      <w:start w:val="1"/>
+      <w:numFmt w:val="bullet"/>
+      <w:suff w:val="tab"/>
+      <w:lvlText w:val="☐"/>
+      <w:lvlJc w:val="left"/>
+      <w:pPr>
+        <w:tabs>
+          <w:tab w:val="num" w:pos="1550"/>
+          <w:tab w:val="clear" w:pos="0"/>
+        </w:tabs>
+        <w:ind w:left="1550" w:hanging="110"/>
+      </w:pPr>
+      <w:rPr>
+        <w:rFonts w:ascii="Verdana" w:cs="Verdana" w:hAnsi="Verdana" w:eastAsia="Verdana"/>
+        <w:position w:val="0"/>
+        <w:sz w:val="18"/>
+        <w:szCs w:val="18"/>
+        <w:lang w:val="en-US"/>
+      </w:rPr>
+    </w:lvl>
+  </w:abstractNum>
+  <w:abstractNum w:abstractNumId="10">
+    <w:multiLevelType w:val="multilevel"/>
+    <w:lvl w:ilvl="0">
+      <w:start w:val="1"/>
+      <w:numFmt w:val="bullet"/>
+      <w:suff w:val="tab"/>
+      <w:lvlText w:val="☐"/>
+      <w:lvlJc w:val="left"/>
+      <w:pPr/>
+      <w:rPr>
+        <w:position w:val="0"/>
+      </w:rPr>
+    </w:lvl>
+    <w:lvl w:ilvl="1">
+      <w:start w:val="1"/>
+      <w:numFmt w:val="bullet"/>
+      <w:suff w:val="tab"/>
+      <w:lvlText w:val="☐"/>
+      <w:lvlJc w:val="left"/>
+      <w:pPr/>
+      <w:rPr>
+        <w:position w:val="0"/>
+      </w:rPr>
+    </w:lvl>
+    <w:lvl w:ilvl="2">
+      <w:start w:val="1"/>
+      <w:numFmt w:val="bullet"/>
+      <w:suff w:val="tab"/>
+      <w:lvlText w:val="☐"/>
+      <w:lvlJc w:val="left"/>
+      <w:pPr/>
+      <w:rPr>
+        <w:position w:val="0"/>
+      </w:rPr>
+    </w:lvl>
+    <w:lvl w:ilvl="3">
+      <w:start w:val="1"/>
+      <w:numFmt w:val="bullet"/>
+      <w:suff w:val="tab"/>
+      <w:lvlText w:val="☐"/>
+      <w:lvlJc w:val="left"/>
+      <w:pPr/>
+      <w:rPr>
+        <w:position w:val="0"/>
+      </w:rPr>
+    </w:lvl>
+    <w:lvl w:ilvl="4">
+      <w:start w:val="1"/>
+      <w:numFmt w:val="bullet"/>
+      <w:suff w:val="tab"/>
+      <w:lvlText w:val="☐"/>
+      <w:lvlJc w:val="left"/>
+      <w:pPr/>
+      <w:rPr>
+        <w:position w:val="0"/>
+      </w:rPr>
+    </w:lvl>
+    <w:lvl w:ilvl="5">
+      <w:start w:val="1"/>
+      <w:numFmt w:val="bullet"/>
+      <w:suff w:val="tab"/>
+      <w:lvlText w:val="☐"/>
+      <w:lvlJc w:val="left"/>
+      <w:pPr/>
+      <w:rPr>
+        <w:position w:val="0"/>
+      </w:rPr>
+    </w:lvl>
+    <w:lvl w:ilvl="6">
+      <w:start w:val="1"/>
+      <w:numFmt w:val="bullet"/>
+      <w:suff w:val="tab"/>
+      <w:lvlText w:val="☐"/>
+      <w:lvlJc w:val="left"/>
+      <w:pPr/>
+      <w:rPr>
+        <w:position w:val="0"/>
+      </w:rPr>
+    </w:lvl>
+    <w:lvl w:ilvl="7">
+      <w:start w:val="1"/>
+      <w:numFmt w:val="bullet"/>
+      <w:suff w:val="tab"/>
+      <w:lvlText w:val="☐"/>
+      <w:lvlJc w:val="left"/>
+      <w:pPr/>
+      <w:rPr>
+        <w:position w:val="0"/>
+      </w:rPr>
+    </w:lvl>
+    <w:lvl w:ilvl="8">
+      <w:start w:val="1"/>
+      <w:numFmt w:val="bullet"/>
+      <w:suff w:val="tab"/>
+      <w:lvlText w:val="☐"/>
+      <w:lvlJc w:val="left"/>
+      <w:pPr/>
+      <w:rPr>
+        <w:position w:val="0"/>
+      </w:rPr>
+    </w:lvl>
+  </w:abstractNum>
+  <w:abstractNum w:abstractNumId="11">
+    <w:multiLevelType w:val="multilevel"/>
+    <w:styleLink w:val="List 3"/>
+    <w:lvl w:ilvl="0">
+      <w:start w:val="0"/>
+      <w:numFmt w:val="bullet"/>
+      <w:suff w:val="tab"/>
+      <w:lvlText w:val="☐"/>
+      <w:lvlJc w:val="left"/>
+      <w:pPr>
+        <w:tabs>
+          <w:tab w:val="num" w:pos="147"/>
+          <w:tab w:val="clear" w:pos="0"/>
+        </w:tabs>
+        <w:ind w:left="147" w:hanging="147"/>
+      </w:pPr>
+      <w:rPr>
+        <w:rFonts w:ascii="Verdana" w:cs="Verdana" w:hAnsi="Verdana" w:eastAsia="Verdana"/>
+        <w:position w:val="0"/>
+        <w:sz w:val="22"/>
+        <w:szCs w:val="22"/>
+        <w:lang w:val="en-US"/>
+      </w:rPr>
+    </w:lvl>
+    <w:lvl w:ilvl="1">
+      <w:start w:val="1"/>
+      <w:numFmt w:val="bullet"/>
+      <w:suff w:val="tab"/>
+      <w:lvlText w:val="☐"/>
+      <w:lvlJc w:val="left"/>
+      <w:pPr>
+        <w:tabs>
+          <w:tab w:val="num" w:pos="290"/>
+          <w:tab w:val="clear" w:pos="0"/>
+        </w:tabs>
+        <w:ind w:left="290" w:hanging="110"/>
+      </w:pPr>
+      <w:rPr>
+        <w:rFonts w:ascii="Verdana" w:cs="Verdana" w:hAnsi="Verdana" w:eastAsia="Verdana"/>
+        <w:position w:val="0"/>
+        <w:sz w:val="18"/>
+        <w:szCs w:val="18"/>
+        <w:lang w:val="en-US"/>
+      </w:rPr>
+    </w:lvl>
+    <w:lvl w:ilvl="2">
+      <w:start w:val="1"/>
+      <w:numFmt w:val="bullet"/>
+      <w:suff w:val="tab"/>
+      <w:lvlText w:val="☐"/>
+      <w:lvlJc w:val="left"/>
+      <w:pPr>
+        <w:tabs>
+          <w:tab w:val="num" w:pos="470"/>
+          <w:tab w:val="clear" w:pos="0"/>
+        </w:tabs>
+        <w:ind w:left="470" w:hanging="110"/>
+      </w:pPr>
+      <w:rPr>
+        <w:rFonts w:ascii="Verdana" w:cs="Verdana" w:hAnsi="Verdana" w:eastAsia="Verdana"/>
+        <w:position w:val="0"/>
+        <w:sz w:val="18"/>
+        <w:szCs w:val="18"/>
+        <w:lang w:val="en-US"/>
+      </w:rPr>
+    </w:lvl>
+    <w:lvl w:ilvl="3">
+      <w:start w:val="1"/>
+      <w:numFmt w:val="bullet"/>
+      <w:suff w:val="tab"/>
+      <w:lvlText w:val="☐"/>
+      <w:lvlJc w:val="left"/>
+      <w:pPr>
+        <w:tabs>
+          <w:tab w:val="num" w:pos="650"/>
+          <w:tab w:val="clear" w:pos="0"/>
+        </w:tabs>
+        <w:ind w:left="650" w:hanging="110"/>
+      </w:pPr>
+      <w:rPr>
+        <w:rFonts w:ascii="Verdana" w:cs="Verdana" w:hAnsi="Verdana" w:eastAsia="Verdana"/>
+        <w:position w:val="0"/>
+        <w:sz w:val="18"/>
+        <w:szCs w:val="18"/>
+        <w:lang w:val="en-US"/>
+      </w:rPr>
+    </w:lvl>
+    <w:lvl w:ilvl="4">
+      <w:start w:val="1"/>
+      <w:numFmt w:val="bullet"/>
+      <w:suff w:val="tab"/>
+      <w:lvlText w:val="☐"/>
+      <w:lvlJc w:val="left"/>
+      <w:pPr>
+        <w:tabs>
+          <w:tab w:val="num" w:pos="830"/>
+          <w:tab w:val="clear" w:pos="0"/>
+        </w:tabs>
+        <w:ind w:left="830" w:hanging="110"/>
+      </w:pPr>
+      <w:rPr>
+        <w:rFonts w:ascii="Verdana" w:cs="Verdana" w:hAnsi="Verdana" w:eastAsia="Verdana"/>
+        <w:position w:val="0"/>
+        <w:sz w:val="18"/>
+        <w:szCs w:val="18"/>
+        <w:lang w:val="en-US"/>
+      </w:rPr>
+    </w:lvl>
+    <w:lvl w:ilvl="5">
+      <w:start w:val="1"/>
+      <w:numFmt w:val="bullet"/>
+      <w:suff w:val="tab"/>
+      <w:lvlText w:val="☐"/>
+      <w:lvlJc w:val="left"/>
+      <w:pPr>
+        <w:tabs>
+          <w:tab w:val="num" w:pos="1010"/>
+          <w:tab w:val="clear" w:pos="0"/>
+        </w:tabs>
+        <w:ind w:left="1010" w:hanging="110"/>
+      </w:pPr>
+      <w:rPr>
+        <w:rFonts w:ascii="Verdana" w:cs="Verdana" w:hAnsi="Verdana" w:eastAsia="Verdana"/>
+        <w:position w:val="0"/>
+        <w:sz w:val="18"/>
+        <w:szCs w:val="18"/>
+        <w:lang w:val="en-US"/>
+      </w:rPr>
+    </w:lvl>
+    <w:lvl w:ilvl="6">
+      <w:start w:val="1"/>
+      <w:numFmt w:val="bullet"/>
+      <w:suff w:val="tab"/>
+      <w:lvlText w:val="☐"/>
+      <w:lvlJc w:val="left"/>
+      <w:pPr>
+        <w:tabs>
+          <w:tab w:val="num" w:pos="1190"/>
+          <w:tab w:val="clear" w:pos="0"/>
+        </w:tabs>
+        <w:ind w:left="1190" w:hanging="110"/>
+      </w:pPr>
+      <w:rPr>
+        <w:rFonts w:ascii="Verdana" w:cs="Verdana" w:hAnsi="Verdana" w:eastAsia="Verdana"/>
+        <w:position w:val="0"/>
+        <w:sz w:val="18"/>
+        <w:szCs w:val="18"/>
+        <w:lang w:val="en-US"/>
+      </w:rPr>
+    </w:lvl>
+    <w:lvl w:ilvl="7">
+      <w:start w:val="1"/>
+      <w:numFmt w:val="bullet"/>
+      <w:suff w:val="tab"/>
+      <w:lvlText w:val="☐"/>
+      <w:lvlJc w:val="left"/>
+      <w:pPr>
+        <w:tabs>
+          <w:tab w:val="num" w:pos="1370"/>
+          <w:tab w:val="clear" w:pos="0"/>
+        </w:tabs>
+        <w:ind w:left="1370" w:hanging="110"/>
+      </w:pPr>
+      <w:rPr>
+        <w:rFonts w:ascii="Verdana" w:cs="Verdana" w:hAnsi="Verdana" w:eastAsia="Verdana"/>
+        <w:position w:val="0"/>
+        <w:sz w:val="18"/>
+        <w:szCs w:val="18"/>
+        <w:lang w:val="en-US"/>
+      </w:rPr>
+    </w:lvl>
+    <w:lvl w:ilvl="8">
+      <w:start w:val="1"/>
+      <w:numFmt w:val="bullet"/>
+      <w:suff w:val="tab"/>
+      <w:lvlText w:val="☐"/>
+      <w:lvlJc w:val="left"/>
+      <w:pPr>
+        <w:tabs>
+          <w:tab w:val="num" w:pos="1550"/>
+          <w:tab w:val="clear" w:pos="0"/>
+        </w:tabs>
+        <w:ind w:left="1550" w:hanging="110"/>
+      </w:pPr>
+      <w:rPr>
+        <w:rFonts w:ascii="Verdana" w:cs="Verdana" w:hAnsi="Verdana" w:eastAsia="Verdana"/>
+        <w:position w:val="0"/>
+        <w:sz w:val="18"/>
+        <w:szCs w:val="18"/>
+        <w:lang w:val="en-US"/>
       </w:rPr>
     </w:lvl>
   </w:abstractNum>
@@ -3277,6 +3883,24 @@
   </w:num>
   <w:num w:numId="6">
     <w:abstractNumId w:val="5"/>
+  </w:num>
+  <w:num w:numId="7">
+    <w:abstractNumId w:val="6"/>
+  </w:num>
+  <w:num w:numId="8">
+    <w:abstractNumId w:val="7"/>
+  </w:num>
+  <w:num w:numId="9">
+    <w:abstractNumId w:val="8"/>
+  </w:num>
+  <w:num w:numId="10">
+    <w:abstractNumId w:val="9"/>
+  </w:num>
+  <w:num w:numId="11">
+    <w:abstractNumId w:val="10"/>
+  </w:num>
+  <w:num w:numId="12">
+    <w:abstractNumId w:val="11"/>
   </w:num>
 </w:numbering>
 </file>
@@ -3385,14 +4009,60 @@
     <w:next w:val="No List"/>
     <w:pPr/>
   </w:style>
-  <w:style w:type="paragraph" w:styleId="Body">
-    <w:name w:val="Body"/>
-    <w:next w:val="Body"/>
+  <w:style w:type="paragraph" w:styleId="Header &amp; Footer">
+    <w:name w:val="Header &amp; Footer"/>
+    <w:next w:val="Header &amp; Footer"/>
     <w:pPr>
       <w:keepNext w:val="0"/>
       <w:keepLines w:val="0"/>
       <w:pageBreakBefore w:val="0"/>
       <w:widowControl w:val="1"/>
+      <w:shd w:val="clear" w:color="auto" w:fill="auto"/>
+      <w:tabs>
+        <w:tab w:val="right" w:pos="9020"/>
+      </w:tabs>
+      <w:suppressAutoHyphens w:val="0"/>
+      <w:bidi w:val="0"/>
+      <w:spacing w:before="0" w:after="0" w:line="240" w:lineRule="auto"/>
+      <w:ind w:left="0" w:right="0" w:firstLine="0"/>
+      <w:jc w:val="left"/>
+      <w:outlineLvl w:val="9"/>
+    </w:pPr>
+    <w:rPr>
+      <w:rFonts w:ascii="Helvetica" w:cs="Arial Unicode MS" w:hAnsi="Arial Unicode MS" w:eastAsia="Arial Unicode MS"/>
+      <w:b w:val="0"/>
+      <w:bCs w:val="0"/>
+      <w:i w:val="0"/>
+      <w:iCs w:val="0"/>
+      <w:caps w:val="0"/>
+      <w:smallCaps w:val="0"/>
+      <w:strike w:val="0"/>
+      <w:dstrike w:val="0"/>
+      <w:outline w:val="0"/>
+      <w:color w:val="000000"/>
+      <w:spacing w:val="0"/>
+      <w:kern w:val="0"/>
+      <w:position w:val="0"/>
+      <w:sz w:val="24"/>
+      <w:szCs w:val="24"/>
+      <w:u w:val="none"/>
+      <w:vertAlign w:val="baseline"/>
+    </w:rPr>
+  </w:style>
+  <w:style w:type="paragraph" w:styleId="Body A">
+    <w:name w:val="Body A"/>
+    <w:next w:val="Body A"/>
+    <w:pPr>
+      <w:keepNext w:val="0"/>
+      <w:keepLines w:val="0"/>
+      <w:pageBreakBefore w:val="0"/>
+      <w:widowControl w:val="1"/>
+      <w:pBdr>
+        <w:top w:val="nil"/>
+        <w:left w:val="nil"/>
+        <w:bottom w:val="nil"/>
+        <w:right w:val="nil"/>
+      </w:pBdr>
       <w:shd w:val="clear" w:color="auto" w:fill="auto"/>
       <w:suppressAutoHyphens w:val="0"/>
       <w:bidi w:val="0"/>
@@ -3418,36 +4088,45 @@
       <w:position w:val="0"/>
       <w:sz w:val="22"/>
       <w:szCs w:val="22"/>
-      <w:u w:val="none"/>
+      <w:u w:val="none" w:color="000000"/>
       <w:vertAlign w:val="baseline"/>
       <w:lang w:val="en-US"/>
     </w:rPr>
   </w:style>
-  <w:style w:type="character" w:styleId="Link">
-    <w:name w:val="Link"/>
-    <w:rPr>
-      <w:u w:val="single"/>
-    </w:rPr>
+  <w:style w:type="character" w:styleId="None">
+    <w:name w:val="None"/>
   </w:style>
   <w:style w:type="character" w:styleId="Hyperlink.0">
     <w:name w:val="Hyperlink.0"/>
-    <w:basedOn w:val="Link"/>
+    <w:basedOn w:val="None"/>
     <w:next w:val="Hyperlink.0"/>
     <w:rPr>
+      <w:rFonts w:ascii="Verdana" w:cs="Verdana" w:hAnsi="Verdana" w:eastAsia="Verdana"/>
       <w:color w:val="0000ff"/>
+      <w:sz w:val="18"/>
+      <w:szCs w:val="18"/>
+      <w:u w:val="single" w:color="0000ff"/>
+      <w:lang w:val="en-US"/>
     </w:rPr>
   </w:style>
   <w:style w:type="character" w:styleId="Hyperlink.1">
     <w:name w:val="Hyperlink.1"/>
-    <w:basedOn w:val="Link"/>
+    <w:basedOn w:val="None"/>
     <w:next w:val="Hyperlink.1"/>
     <w:rPr>
+      <w:rFonts w:ascii="Verdana" w:cs="Verdana" w:hAnsi="Verdana" w:eastAsia="Verdana"/>
+      <w:b w:val="1"/>
+      <w:bCs w:val="1"/>
       <w:color w:val="0432ff"/>
+      <w:sz w:val="18"/>
+      <w:szCs w:val="18"/>
+      <w:u w:val="single" w:color="0432ff"/>
+      <w:lang w:val="en-US"/>
     </w:rPr>
   </w:style>
   <w:style w:type="numbering" w:styleId="List 0">
     <w:name w:val="List 0"/>
-    <w:basedOn w:val="Bullet"/>
+    <w:basedOn w:val="Imported Style 2"/>
     <w:next w:val="List 0"/>
     <w:pPr>
       <w:numPr>
@@ -3455,12 +4134,84 @@
       </w:numPr>
     </w:pPr>
   </w:style>
-  <w:style w:type="numbering" w:styleId="Bullet">
-    <w:name w:val="Bullet"/>
-    <w:next w:val="Bullet"/>
+  <w:style w:type="numbering" w:styleId="Imported Style 2">
+    <w:name w:val="Imported Style 2"/>
+    <w:next w:val="Imported Style 2"/>
     <w:pPr>
       <w:numPr>
         <w:numId w:val="2"/>
+      </w:numPr>
+    </w:pPr>
+  </w:style>
+  <w:style w:type="character" w:styleId="Hyperlink.2">
+    <w:name w:val="Hyperlink.2"/>
+    <w:basedOn w:val="None"/>
+    <w:next w:val="Hyperlink.2"/>
+    <w:rPr>
+      <w:rFonts w:ascii="Verdana" w:cs="Verdana" w:hAnsi="Verdana" w:eastAsia="Verdana"/>
+      <w:b w:val="1"/>
+      <w:bCs w:val="1"/>
+      <w:color w:val="0000ff"/>
+      <w:sz w:val="18"/>
+      <w:szCs w:val="18"/>
+      <w:u w:val="single" w:color="0000ff"/>
+      <w:lang w:val="en-US"/>
+    </w:rPr>
+  </w:style>
+  <w:style w:type="numbering" w:styleId="List 1">
+    <w:name w:val="List 1"/>
+    <w:basedOn w:val="Imported Style 3"/>
+    <w:next w:val="List 1"/>
+    <w:pPr>
+      <w:numPr>
+        <w:numId w:val="4"/>
+      </w:numPr>
+    </w:pPr>
+  </w:style>
+  <w:style w:type="numbering" w:styleId="Imported Style 3">
+    <w:name w:val="Imported Style 3"/>
+    <w:next w:val="Imported Style 3"/>
+    <w:pPr>
+      <w:numPr>
+        <w:numId w:val="5"/>
+      </w:numPr>
+    </w:pPr>
+  </w:style>
+  <w:style w:type="numbering" w:styleId="List 2">
+    <w:name w:val="List 2"/>
+    <w:basedOn w:val="Imported Style 4"/>
+    <w:next w:val="List 2"/>
+    <w:pPr>
+      <w:numPr>
+        <w:numId w:val="7"/>
+      </w:numPr>
+    </w:pPr>
+  </w:style>
+  <w:style w:type="numbering" w:styleId="Imported Style 4">
+    <w:name w:val="Imported Style 4"/>
+    <w:next w:val="Imported Style 4"/>
+    <w:pPr>
+      <w:numPr>
+        <w:numId w:val="8"/>
+      </w:numPr>
+    </w:pPr>
+  </w:style>
+  <w:style w:type="numbering" w:styleId="List 3">
+    <w:name w:val="List 3"/>
+    <w:basedOn w:val="Imported Style 5"/>
+    <w:next w:val="List 3"/>
+    <w:pPr>
+      <w:numPr>
+        <w:numId w:val="10"/>
+      </w:numPr>
+    </w:pPr>
+  </w:style>
+  <w:style w:type="numbering" w:styleId="Imported Style 5">
+    <w:name w:val="Imported Style 5"/>
+    <w:next w:val="Imported Style 5"/>
+    <w:pPr>
+      <w:numPr>
+        <w:numId w:val="11"/>
       </w:numPr>
     </w:pPr>
   </w:style>
@@ -4427,7 +5178,7 @@
           <a:buFontTx/>
           <a:buNone/>
           <a:tabLst/>
-          <a:defRPr b="0" baseline="0" cap="none" i="0" spc="0" strike="noStrike" sz="1100" u="none" kumimoji="0" normalizeH="0">
+          <a:defRPr b="0" baseline="0" cap="none" i="0" spc="0" strike="noStrike" sz="1200" u="none" kumimoji="0" normalizeH="0">
             <a:ln>
               <a:noFill/>
             </a:ln>
@@ -4435,11 +5186,15 @@
               <a:srgbClr val="000000"/>
             </a:solidFill>
             <a:effectLst/>
-            <a:uFillTx/>
-            <a:latin typeface="+mn-lt"/>
-            <a:ea typeface="+mn-ea"/>
-            <a:cs typeface="+mn-cs"/>
-            <a:sym typeface="Helvetica"/>
+            <a:uFill>
+              <a:solidFill>
+                <a:srgbClr val="000000"/>
+              </a:solidFill>
+            </a:uFill>
+            <a:latin typeface="Times New Roman"/>
+            <a:ea typeface="Times New Roman"/>
+            <a:cs typeface="Times New Roman"/>
+            <a:sym typeface="Times New Roman"/>
           </a:defRPr>
         </a:defPPr>
         <a:lvl1pPr marL="0" marR="0" indent="0" algn="l" defTabSz="914400" rtl="0" fontAlgn="auto" latinLnBrk="1" hangingPunct="0">

</xml_diff>

<commit_message>
export to pdf and docx
</commit_message>
<xml_diff>
--- a/resume_mrm.docx
+++ b/resume_mrm.docx
@@ -756,7 +756,17 @@
           <w:rtl w:val="0"/>
           <w:lang w:val="en-US"/>
         </w:rPr>
-        <w:t xml:space="preserve"> Develop and improve upon software used internally by OAG staff in C#, SQL Server, EF and ASP.NET. </w:t>
+        <w:t xml:space="preserve"> Rewrite software tools (used by HR, Criminal Investigations, etc.)</w:t>
+      </w:r>
+      <w:r>
+        <w:rPr>
+          <w:rFonts w:ascii="Verdana"/>
+          <w:sz w:val="18"/>
+          <w:szCs w:val="18"/>
+          <w:rtl w:val="0"/>
+          <w:lang w:val="en-US"/>
+        </w:rPr>
+        <w:t xml:space="preserve"> in C#, SQL Server, EF and ASP.NET.</w:t>
       </w:r>
     </w:p>
     <w:p>
@@ -928,6 +938,7 @@
           <w:tab w:val="clear" w:pos="0"/>
         </w:tabs>
         <w:ind w:left="147" w:hanging="147"/>
+        <w:jc w:val="left"/>
         <w:rPr>
           <w:rFonts w:ascii="Verdana" w:cs="Verdana" w:hAnsi="Verdana" w:eastAsia="Verdana"/>
           <w:position w:val="-2"/>
@@ -955,7 +966,7 @@
           <w:rtl w:val="0"/>
           <w:lang w:val="en-US"/>
         </w:rPr>
-        <w:t xml:space="preserve">Repair and augment an ASP.Net web forms application written in </w:t>
+        <w:t xml:space="preserve">Repair and augment an ASP.Net web app written in </w:t>
       </w:r>
       <w:r>
         <w:rPr>
@@ -974,7 +985,7 @@
           <w:rtl w:val="0"/>
           <w:lang w:val="en-US"/>
         </w:rPr>
-        <w:t xml:space="preserve">isual Basic. </w:t>
+        <w:t>isual Basic used by the military for supply chain management.</w:t>
       </w:r>
     </w:p>
     <w:p>
@@ -985,6 +996,7 @@
           <w:numId w:val="8"/>
         </w:numPr>
         <w:ind w:left="147"/>
+        <w:jc w:val="left"/>
         <w:rPr>
           <w:rFonts w:ascii="Verdana" w:cs="Verdana" w:hAnsi="Verdana" w:eastAsia="Verdana"/>
           <w:position w:val="-2"/>
@@ -1000,7 +1012,27 @@
           <w:rtl w:val="0"/>
           <w:lang w:val="en-US"/>
         </w:rPr>
-        <w:t xml:space="preserve"> Web application used by the military for supply chain management.</w:t>
+        <w:t xml:space="preserve"> Debug and refactor enormous codebase of VB, TSQL, JS/CSS/HTML. </w:t>
+      </w:r>
+      <w:r>
+        <w:rPr>
+          <w:rFonts w:ascii="Verdana"/>
+          <w:sz w:val="18"/>
+          <w:szCs w:val="18"/>
+          <w:rtl w:val="0"/>
+          <w:lang w:val="en-US"/>
+        </w:rPr>
+        <w:t>Designed primarily to Internet Explorer 8</w:t>
+      </w:r>
+      <w:r>
+        <w:rPr>
+          <w:rFonts w:ascii="Verdana"/>
+          <w:sz w:val="18"/>
+          <w:szCs w:val="18"/>
+          <w:rtl w:val="0"/>
+          <w:lang w:val="en-US"/>
+        </w:rPr>
+        <w:t xml:space="preserve">. </w:t>
       </w:r>
     </w:p>
     <w:p>
@@ -1011,6 +1043,7 @@
           <w:numId w:val="9"/>
         </w:numPr>
         <w:ind w:left="147"/>
+        <w:jc w:val="left"/>
         <w:rPr>
           <w:rFonts w:ascii="Verdana" w:cs="Verdana" w:hAnsi="Verdana" w:eastAsia="Verdana"/>
           <w:position w:val="-2"/>
@@ -1026,56 +1059,7 @@
           <w:rtl w:val="0"/>
           <w:lang w:val="en-US"/>
         </w:rPr>
-        <w:t xml:space="preserve"> Debug and refactor enormous codebase of VB, TSQL, JS/CSS/HTML. </w:t>
-      </w:r>
-      <w:r>
-        <w:rPr>
-          <w:rFonts w:ascii="Verdana"/>
-          <w:sz w:val="18"/>
-          <w:szCs w:val="18"/>
-          <w:rtl w:val="0"/>
-          <w:lang w:val="en-US"/>
-        </w:rPr>
-        <w:t>Designed primarily to Internet Explorer 8</w:t>
-      </w:r>
-      <w:r>
-        <w:rPr>
-          <w:rFonts w:ascii="Verdana"/>
-          <w:sz w:val="18"/>
-          <w:szCs w:val="18"/>
-          <w:rtl w:val="0"/>
-          <w:lang w:val="en-US"/>
-        </w:rPr>
-        <w:t xml:space="preserve">. </w:t>
-      </w:r>
-    </w:p>
-    <w:p>
-      <w:pPr>
-        <w:pStyle w:val="Body"/>
-        <w:rPr>
-          <w:rFonts w:ascii="Verdana" w:cs="Verdana" w:hAnsi="Verdana" w:eastAsia="Verdana"/>
-          <w:sz w:val="18"/>
-          <w:szCs w:val="18"/>
-        </w:rPr>
-      </w:pPr>
-      <w:r>
-        <w:rPr>
-          <w:rFonts w:hAnsi="Verdana" w:hint="default"/>
-          <w:sz w:val="18"/>
-          <w:szCs w:val="18"/>
-          <w:rtl w:val="0"/>
-        </w:rPr>
-        <w:t xml:space="preserve">☐ </w:t>
-      </w:r>
-      <w:r>
-        <w:rPr>
-          <w:rFonts w:ascii="Verdana"/>
-          <w:sz w:val="18"/>
-          <w:szCs w:val="18"/>
-          <w:rtl w:val="0"/>
-          <w:lang w:val="en-US"/>
-        </w:rPr>
-        <w:t>W</w:t>
+        <w:t xml:space="preserve"> W</w:t>
       </w:r>
       <w:r>
         <w:rPr>
@@ -1126,6 +1110,7 @@
           <w:numId w:val="10"/>
         </w:numPr>
         <w:ind w:left="147"/>
+        <w:jc w:val="left"/>
         <w:rPr>
           <w:rFonts w:ascii="Verdana" w:cs="Verdana" w:hAnsi="Verdana" w:eastAsia="Verdana"/>
           <w:position w:val="-2"/>
@@ -1315,7 +1300,15 @@
           <w:rtl w:val="0"/>
           <w:lang w:val="en-US"/>
         </w:rPr>
-        <w:t xml:space="preserve">Design database schema and implement with PL/SQL, implement ORM and MVC with NHibernate via Visual Studio. </w:t>
+        <w:t xml:space="preserve">Design database schema and implement with PL/SQL, ORM and MVC with NHibernate via Visual Studio. </w:t>
+      </w:r>
+      <w:r>
+        <w:rPr>
+          <w:rFonts w:ascii="Verdana" w:cs="Verdana" w:hAnsi="Verdana" w:eastAsia="Verdana"/>
+          <w:sz w:val="18"/>
+          <w:szCs w:val="18"/>
+        </w:rPr>
+        <w:br w:type="textWrapping"/>
       </w:r>
       <w:r>
         <w:rPr>
@@ -1413,36 +1406,6 @@
           <w:rtl w:val="0"/>
         </w:rPr>
         <w:t xml:space="preserve"> AJAX.</w:t>
-      </w:r>
-      <w:r>
-        <w:rPr>
-          <w:rFonts w:ascii="Verdana" w:cs="Verdana" w:hAnsi="Verdana" w:eastAsia="Verdana"/>
-          <w:sz w:val="18"/>
-          <w:szCs w:val="18"/>
-          <w:rtl w:val="0"/>
-        </w:rPr>
-        <w:br w:type="textWrapping"/>
-        <w:t xml:space="preserve">☐ </w:t>
-      </w:r>
-      <w:r>
-        <w:rPr>
-          <w:rFonts w:ascii="Verdana"/>
-          <w:sz w:val="18"/>
-          <w:szCs w:val="18"/>
-          <w:rtl w:val="0"/>
-          <w:lang w:val="en-US"/>
-        </w:rPr>
-        <w:t>Implement Angular directives to add modular functionality to existing projects</w:t>
-      </w:r>
-      <w:r>
-        <w:rPr>
-          <w:rFonts w:ascii="Verdana"/>
-          <w:sz w:val="18"/>
-          <w:szCs w:val="18"/>
-          <w:rtl w:val="0"/>
-          <w:lang w:val="en-US"/>
-        </w:rPr>
-        <w:t>.</w:t>
       </w:r>
       <w:r>
         <w:rPr>
@@ -1755,35 +1718,6 @@
           <w:szCs w:val="18"/>
         </w:rPr>
       </w:pPr>
-      <w:r>
-        <w:rPr>
-          <w:rFonts w:hAnsi="Verdana" w:hint="default"/>
-          <w:sz w:val="18"/>
-          <w:szCs w:val="18"/>
-          <w:rtl w:val="0"/>
-        </w:rPr>
-        <w:t xml:space="preserve">☐ </w:t>
-      </w:r>
-      <w:r>
-        <w:rPr>
-          <w:rFonts w:ascii="Verdana"/>
-          <w:sz w:val="18"/>
-          <w:szCs w:val="18"/>
-          <w:rtl w:val="0"/>
-          <w:lang w:val="en-US"/>
-        </w:rPr>
-        <w:t>Implement secure password hashing (SHA1, SHA3), access control list, login/session functionality.</w:t>
-      </w:r>
-    </w:p>
-    <w:p>
-      <w:pPr>
-        <w:pStyle w:val="Body"/>
-        <w:rPr>
-          <w:rFonts w:ascii="Verdana" w:cs="Verdana" w:hAnsi="Verdana" w:eastAsia="Verdana"/>
-          <w:sz w:val="18"/>
-          <w:szCs w:val="18"/>
-        </w:rPr>
-      </w:pPr>
     </w:p>
     <w:p>
       <w:pPr>
@@ -1936,6 +1870,11 @@
     <w:p>
       <w:pPr>
         <w:pStyle w:val="Body"/>
+        <w:rPr>
+          <w:rFonts w:ascii="Verdana" w:cs="Verdana" w:hAnsi="Verdana" w:eastAsia="Verdana"/>
+          <w:sz w:val="18"/>
+          <w:szCs w:val="18"/>
+        </w:rPr>
       </w:pPr>
       <w:r>
         <w:rPr>
@@ -1946,7 +1885,21 @@
           <w:lang w:val="en-US"/>
         </w:rPr>
         <w:t xml:space="preserve">Data Structures, Algorithm Implementation, </w:t>
-      </w:r>
+        <w:tab/>
+        <w:tab/>
+        <w:tab/>
+        <w:t>Graduate-level Second Language Acquisition course</w:t>
+      </w:r>
+    </w:p>
+    <w:p>
+      <w:pPr>
+        <w:pStyle w:val="Body"/>
+        <w:rPr>
+          <w:rFonts w:ascii="Verdana" w:cs="Verdana" w:hAnsi="Verdana" w:eastAsia="Verdana"/>
+          <w:sz w:val="18"/>
+          <w:szCs w:val="18"/>
+        </w:rPr>
+      </w:pPr>
       <w:r>
         <w:rPr>
           <w:rFonts w:ascii="Verdana"/>
@@ -1965,8 +1918,17 @@
           <w:rtl w:val="0"/>
           <w:lang w:val="en-US"/>
         </w:rPr>
-        <w:t xml:space="preserve">Applied </w:t>
-      </w:r>
+        <w:t>Artificial Intelligence,</w:t>
+        <w:tab/>
+        <w:tab/>
+        <w:tab/>
+        <w:t>Phonetics and Phonemics, Phonology, Syntactic Theory</w:t>
+      </w:r>
+    </w:p>
+    <w:p>
+      <w:pPr>
+        <w:pStyle w:val="Body"/>
+      </w:pPr>
       <w:r>
         <w:rPr>
           <w:rFonts w:ascii="Verdana"/>
@@ -1975,7 +1937,20 @@
           <w:rtl w:val="0"/>
           <w:lang w:val="de-DE"/>
         </w:rPr>
-        <w:t>Cryptography, Machine Learning</w:t>
+        <w:t>Machine Learnin</w:t>
+      </w:r>
+      <w:r>
+        <w:rPr>
+          <w:rFonts w:ascii="Verdana"/>
+          <w:sz w:val="18"/>
+          <w:szCs w:val="18"/>
+          <w:rtl w:val="0"/>
+          <w:lang w:val="en-US"/>
+        </w:rPr>
+        <w:t>g, Natural Language Processing</w:t>
+        <w:tab/>
+        <w:tab/>
+        <w:t>Lab-based and independent cognitive psych research</w:t>
       </w:r>
     </w:p>
     <w:sectPr>

</xml_diff>